<commit_message>
Added the Application section and Timeline section to the Proposal.
</commit_message>
<xml_diff>
--- a/Documents/Project Proposal Working Draft.docx
+++ b/Documents/Project Proposal Working Draft.docx
@@ -34,6 +34,15 @@
         <w:spacing w:after="0" w:line="240" w:lineRule="auto"/>
         <w:rPr>
           <w:b/>
+          <w:sz w:val="40"/>
+        </w:rPr>
+      </w:pPr>
+    </w:p>
+    <w:p>
+      <w:pPr>
+        <w:spacing w:after="0" w:line="240" w:lineRule="auto"/>
+        <w:rPr>
+          <w:b/>
           <w:sz w:val="48"/>
         </w:rPr>
       </w:pPr>
@@ -205,29 +214,65 @@
           <w:sz w:val="32"/>
         </w:rPr>
       </w:pPr>
+      <w:proofErr w:type="spellStart"/>
       <w:r>
         <w:rPr>
           <w:b/>
           <w:sz w:val="32"/>
         </w:rPr>
-        <w:t>Manjot Sangha</w:t>
-      </w:r>
-    </w:p>
-    <w:p>
-      <w:pPr>
-        <w:spacing w:after="0" w:line="240" w:lineRule="auto"/>
+        <w:t>Manjot</w:t>
+      </w:r>
+      <w:proofErr w:type="spellEnd"/>
+      <w:r>
         <w:rPr>
           <w:b/>
           <w:sz w:val="32"/>
         </w:rPr>
-      </w:pPr>
+        <w:t xml:space="preserve"> </w:t>
+      </w:r>
+      <w:proofErr w:type="spellStart"/>
       <w:r>
         <w:rPr>
           <w:b/>
           <w:sz w:val="32"/>
         </w:rPr>
-        <w:t>Manveer Sidhu</w:t>
-      </w:r>
+        <w:t>Sangha</w:t>
+      </w:r>
+      <w:proofErr w:type="spellEnd"/>
+    </w:p>
+    <w:p>
+      <w:pPr>
+        <w:spacing w:after="0" w:line="240" w:lineRule="auto"/>
+        <w:rPr>
+          <w:b/>
+          <w:sz w:val="32"/>
+        </w:rPr>
+      </w:pPr>
+      <w:proofErr w:type="spellStart"/>
+      <w:r>
+        <w:rPr>
+          <w:b/>
+          <w:sz w:val="32"/>
+        </w:rPr>
+        <w:t>Manveer</w:t>
+      </w:r>
+      <w:proofErr w:type="spellEnd"/>
+      <w:r>
+        <w:rPr>
+          <w:b/>
+          <w:sz w:val="32"/>
+        </w:rPr>
+        <w:t xml:space="preserve"> </w:t>
+      </w:r>
+      <w:proofErr w:type="spellStart"/>
+      <w:r>
+        <w:rPr>
+          <w:b/>
+          <w:sz w:val="32"/>
+        </w:rPr>
+        <w:t>Sidhu</w:t>
+      </w:r>
+      <w:proofErr w:type="spellEnd"/>
     </w:p>
     <w:p>
       <w:pPr>
@@ -338,7 +383,21 @@
         <w:t xml:space="preserve">in question is a </w:t>
       </w:r>
       <w:r>
-        <w:t>management system for the company’s warehouse; tracking current stock, incoming orders, and outgoing shipments. This system is comprised primarily of : 1) A mySQL Database, 2) A website for clients, and 3) A program for employees.</w:t>
+        <w:t xml:space="preserve">management system for the company’s warehouse; tracking current stock, incoming orders, and outgoing shipments. This system is comprised primarily </w:t>
+      </w:r>
+      <w:r>
+        <w:t>of:</w:t>
+      </w:r>
+      <w:r>
+        <w:t xml:space="preserve"> 1) A </w:t>
+      </w:r>
+      <w:proofErr w:type="spellStart"/>
+      <w:r>
+        <w:t>mySQL</w:t>
+      </w:r>
+      <w:proofErr w:type="spellEnd"/>
+      <w:r>
+        <w:t xml:space="preserve"> Database, 2) A website for clients, and 3) A program for employees.</w:t>
       </w:r>
     </w:p>
     <w:p>
@@ -642,8 +701,13 @@
         <w:t xml:space="preserve">Due to the warehouse focus of the system, the components that deal </w:t>
       </w:r>
       <w:r>
-        <w:t>with orders and shipments exists</w:t>
-      </w:r>
+        <w:t xml:space="preserve">with orders and shipments </w:t>
+      </w:r>
+      <w:proofErr w:type="gramStart"/>
+      <w:r>
+        <w:t>exists</w:t>
+      </w:r>
+      <w:proofErr w:type="gramEnd"/>
       <w:r>
         <w:t xml:space="preserve"> solely to track inventory inputs and outputs. </w:t>
       </w:r>
@@ -703,9 +767,35 @@
         </w:rPr>
         <w:t xml:space="preserve">Website Design: </w:t>
       </w:r>
-      <w:r>
-        <w:t>Manjot Sangha and Manveer Sidhu</w:t>
-      </w:r>
+      <w:proofErr w:type="spellStart"/>
+      <w:r>
+        <w:t>Manjot</w:t>
+      </w:r>
+      <w:proofErr w:type="spellEnd"/>
+      <w:r>
+        <w:t xml:space="preserve"> </w:t>
+      </w:r>
+      <w:proofErr w:type="spellStart"/>
+      <w:r>
+        <w:t>Sangha</w:t>
+      </w:r>
+      <w:proofErr w:type="spellEnd"/>
+      <w:r>
+        <w:t xml:space="preserve"> and </w:t>
+      </w:r>
+      <w:proofErr w:type="spellStart"/>
+      <w:r>
+        <w:t>Manveer</w:t>
+      </w:r>
+      <w:proofErr w:type="spellEnd"/>
+      <w:r>
+        <w:t xml:space="preserve"> </w:t>
+      </w:r>
+      <w:proofErr w:type="spellStart"/>
+      <w:r>
+        <w:t>Sidhu</w:t>
+      </w:r>
+      <w:proofErr w:type="spellEnd"/>
     </w:p>
     <w:p>
       <w:pPr>
@@ -771,26 +861,48 @@
       <w:pPr>
         <w:spacing w:after="0" w:line="240" w:lineRule="auto"/>
         <w:rPr>
+          <w:b/>
           <w:u w:val="single"/>
         </w:rPr>
       </w:pPr>
       <w:r>
         <w:rPr>
+          <w:b/>
           <w:u w:val="single"/>
         </w:rPr>
-        <w:t xml:space="preserve">Component A – </w:t>
-      </w:r>
-      <w:r>
-        <w:rPr>
+        <w:t xml:space="preserve">Component </w:t>
+      </w:r>
+      <w:proofErr w:type="gramStart"/>
+      <w:r>
+        <w:rPr>
+          <w:b/>
           <w:u w:val="single"/>
         </w:rPr>
-        <w:t xml:space="preserve">MySQL </w:t>
-      </w:r>
-      <w:r>
-        <w:rPr>
+        <w:t>A</w:t>
+      </w:r>
+      <w:proofErr w:type="gramEnd"/>
+      <w:r>
+        <w:rPr>
+          <w:b/>
           <w:u w:val="single"/>
         </w:rPr>
-        <w:t>Database</w:t>
+        <w:t xml:space="preserve"> – </w:t>
+      </w:r>
+      <w:proofErr w:type="spellStart"/>
+      <w:r>
+        <w:rPr>
+          <w:b/>
+          <w:u w:val="single"/>
+        </w:rPr>
+        <w:t>MySQL</w:t>
+      </w:r>
+      <w:proofErr w:type="spellEnd"/>
+      <w:r>
+        <w:rPr>
+          <w:b/>
+          <w:u w:val="single"/>
+        </w:rPr>
+        <w:t xml:space="preserve"> Database</w:t>
       </w:r>
     </w:p>
     <w:p>
@@ -800,18 +912,27 @@
       <w:r>
         <w:t xml:space="preserve">This will store the information needed to track our products in the warehouse. An ERD is available in the appendix of this document. </w:t>
       </w:r>
-    </w:p>
-    <w:p>
-      <w:pPr>
-        <w:spacing w:after="0" w:line="240" w:lineRule="auto"/>
-      </w:pPr>
-    </w:p>
-    <w:p>
-      <w:pPr>
-        <w:spacing w:after="0" w:line="240" w:lineRule="auto"/>
-      </w:pPr>
-      <w:r>
-        <w:t xml:space="preserve">CA - </w:t>
+      <w:r>
+        <w:t xml:space="preserve"> (Fig. I)</w:t>
+      </w:r>
+    </w:p>
+    <w:p>
+      <w:pPr>
+        <w:spacing w:after="0" w:line="240" w:lineRule="auto"/>
+      </w:pPr>
+    </w:p>
+    <w:p>
+      <w:pPr>
+        <w:spacing w:after="0" w:line="240" w:lineRule="auto"/>
+      </w:pPr>
+      <w:r>
+        <w:rPr>
+          <w:b/>
+        </w:rPr>
+        <w:t>CA</w:t>
+      </w:r>
+      <w:r>
+        <w:t xml:space="preserve"> - </w:t>
       </w:r>
       <w:r>
         <w:t xml:space="preserve">Technologies </w:t>
@@ -829,9 +950,11 @@
         </w:numPr>
         <w:spacing w:after="0" w:line="240" w:lineRule="auto"/>
       </w:pPr>
+      <w:proofErr w:type="spellStart"/>
       <w:r>
         <w:t>MySQL</w:t>
       </w:r>
+      <w:proofErr w:type="spellEnd"/>
     </w:p>
     <w:p>
       <w:pPr>
@@ -842,21 +965,29 @@
         </w:numPr>
         <w:spacing w:after="0" w:line="240" w:lineRule="auto"/>
       </w:pPr>
+      <w:proofErr w:type="spellStart"/>
       <w:r>
         <w:t>phpMyAdmin</w:t>
       </w:r>
-    </w:p>
-    <w:p>
-      <w:pPr>
-        <w:spacing w:after="0" w:line="240" w:lineRule="auto"/>
-      </w:pPr>
-    </w:p>
-    <w:p>
-      <w:pPr>
-        <w:spacing w:after="0" w:line="240" w:lineRule="auto"/>
-      </w:pPr>
-      <w:r>
-        <w:t xml:space="preserve">CA - </w:t>
+      <w:proofErr w:type="spellEnd"/>
+    </w:p>
+    <w:p>
+      <w:pPr>
+        <w:spacing w:after="0" w:line="240" w:lineRule="auto"/>
+      </w:pPr>
+    </w:p>
+    <w:p>
+      <w:pPr>
+        <w:spacing w:after="0" w:line="240" w:lineRule="auto"/>
+      </w:pPr>
+      <w:r>
+        <w:rPr>
+          <w:b/>
+        </w:rPr>
+        <w:t>CA</w:t>
+      </w:r>
+      <w:r>
+        <w:t xml:space="preserve"> - </w:t>
       </w:r>
       <w:r>
         <w:t>Development Tools:</w:t>
@@ -885,7 +1016,15 @@
         <w:spacing w:after="0" w:line="240" w:lineRule="auto"/>
       </w:pPr>
       <w:r>
-        <w:t>Linux – Ubuntu 15.04</w:t>
+        <w:t xml:space="preserve">Linux – </w:t>
+      </w:r>
+      <w:proofErr w:type="spellStart"/>
+      <w:r>
+        <w:t>Ubuntu</w:t>
+      </w:r>
+      <w:proofErr w:type="spellEnd"/>
+      <w:r>
+        <w:t xml:space="preserve"> 15.04</w:t>
       </w:r>
     </w:p>
     <w:p>
@@ -978,8 +1117,13 @@
         </w:numPr>
         <w:spacing w:after="0" w:line="240" w:lineRule="auto"/>
       </w:pPr>
-      <w:r>
-        <w:t>MySQL Workbench 6.3 CE</w:t>
+      <w:proofErr w:type="spellStart"/>
+      <w:r>
+        <w:t>MySQL</w:t>
+      </w:r>
+      <w:proofErr w:type="spellEnd"/>
+      <w:r>
+        <w:t xml:space="preserve"> Workbench 6.3 CE</w:t>
       </w:r>
     </w:p>
     <w:p>
@@ -991,24 +1135,31 @@
         </w:numPr>
         <w:spacing w:after="0" w:line="240" w:lineRule="auto"/>
       </w:pPr>
+      <w:proofErr w:type="spellStart"/>
       <w:r>
         <w:t>Mockaroo</w:t>
       </w:r>
-    </w:p>
-    <w:p>
-      <w:pPr>
-        <w:spacing w:after="0" w:line="240" w:lineRule="auto"/>
-      </w:pPr>
-    </w:p>
-    <w:p>
-      <w:pPr>
-        <w:spacing w:after="0" w:line="240" w:lineRule="auto"/>
-        <w:rPr>
+      <w:proofErr w:type="spellEnd"/>
+    </w:p>
+    <w:p>
+      <w:pPr>
+        <w:spacing w:after="0" w:line="240" w:lineRule="auto"/>
+        <w:rPr>
+          <w:b/>
+        </w:rPr>
+      </w:pPr>
+    </w:p>
+    <w:p>
+      <w:pPr>
+        <w:spacing w:after="0" w:line="240" w:lineRule="auto"/>
+        <w:rPr>
+          <w:b/>
           <w:u w:val="single"/>
         </w:rPr>
       </w:pPr>
       <w:r>
         <w:rPr>
+          <w:b/>
           <w:u w:val="single"/>
         </w:rPr>
         <w:t>Component B – Client Website</w:t>
@@ -1038,7 +1189,13 @@
         <w:spacing w:after="0" w:line="240" w:lineRule="auto"/>
       </w:pPr>
       <w:r>
-        <w:t xml:space="preserve">CB - </w:t>
+        <w:rPr>
+          <w:b/>
+        </w:rPr>
+        <w:t>CB</w:t>
+      </w:r>
+      <w:r>
+        <w:t xml:space="preserve"> - </w:t>
       </w:r>
       <w:r>
         <w:t>Features and Functions:</w:t>
@@ -1054,7 +1211,10 @@
         <w:spacing w:after="0" w:line="240" w:lineRule="auto"/>
       </w:pPr>
       <w:r>
-        <w:t>Displays basic product information:</w:t>
+        <w:t>The user can view our stock, with the following product information displayed</w:t>
+      </w:r>
+      <w:r>
+        <w:t>:</w:t>
       </w:r>
     </w:p>
     <w:p>
@@ -1145,7 +1305,16 @@
         <w:spacing w:after="0" w:line="240" w:lineRule="auto"/>
       </w:pPr>
       <w:r>
-        <w:t>Filter by:</w:t>
+        <w:t>The user will be able to f</w:t>
+      </w:r>
+      <w:r>
+        <w:t>ilter</w:t>
+      </w:r>
+      <w:r>
+        <w:t xml:space="preserve"> the displayed products</w:t>
+      </w:r>
+      <w:r>
+        <w:t xml:space="preserve"> by:</w:t>
       </w:r>
     </w:p>
     <w:p>
@@ -1184,7 +1353,16 @@
         <w:spacing w:after="0" w:line="240" w:lineRule="auto"/>
       </w:pPr>
       <w:r>
-        <w:t>Search by:</w:t>
+        <w:t>The user will be able to s</w:t>
+      </w:r>
+      <w:r>
+        <w:t xml:space="preserve">earch </w:t>
+      </w:r>
+      <w:r>
+        <w:t xml:space="preserve">for a specific product </w:t>
+      </w:r>
+      <w:r>
+        <w:t>by:</w:t>
       </w:r>
     </w:p>
     <w:p>
@@ -1197,6 +1375,9 @@
         <w:spacing w:after="0" w:line="240" w:lineRule="auto"/>
       </w:pPr>
       <w:r>
+        <w:t xml:space="preserve">Product </w:t>
+      </w:r>
+      <w:r>
         <w:t>SKU</w:t>
       </w:r>
     </w:p>
@@ -1210,6 +1391,9 @@
         <w:spacing w:after="0" w:line="240" w:lineRule="auto"/>
       </w:pPr>
       <w:r>
+        <w:t xml:space="preserve">Product </w:t>
+      </w:r>
+      <w:r>
         <w:t>Name</w:t>
       </w:r>
     </w:p>
@@ -1252,7 +1436,13 @@
         <w:spacing w:after="0" w:line="240" w:lineRule="auto"/>
       </w:pPr>
       <w:r>
-        <w:t xml:space="preserve">CB - </w:t>
+        <w:rPr>
+          <w:b/>
+        </w:rPr>
+        <w:t>CB</w:t>
+      </w:r>
+      <w:r>
+        <w:t xml:space="preserve"> - </w:t>
       </w:r>
       <w:r>
         <w:t>Technologies</w:t>
@@ -1352,8 +1542,14 @@
         <w:spacing w:after="0" w:line="240" w:lineRule="auto"/>
       </w:pPr>
       <w:r>
+        <w:rPr>
+          <w:b/>
+        </w:rPr>
         <w:lastRenderedPageBreak/>
-        <w:t xml:space="preserve">CB - </w:t>
+        <w:t>CB</w:t>
+      </w:r>
+      <w:r>
+        <w:t xml:space="preserve"> - </w:t>
       </w:r>
       <w:r>
         <w:t>Development Tools:</w:t>
@@ -1381,9 +1577,11 @@
         </w:numPr>
         <w:spacing w:after="0" w:line="240" w:lineRule="auto"/>
       </w:pPr>
+      <w:proofErr w:type="spellStart"/>
       <w:r>
         <w:t>Codelobster</w:t>
       </w:r>
+      <w:proofErr w:type="spellEnd"/>
     </w:p>
     <w:p>
       <w:pPr>
@@ -1394,9 +1592,11 @@
         </w:numPr>
         <w:spacing w:after="0" w:line="240" w:lineRule="auto"/>
       </w:pPr>
+      <w:proofErr w:type="spellStart"/>
       <w:r>
         <w:t>FileZilla</w:t>
       </w:r>
+      <w:proofErr w:type="spellEnd"/>
     </w:p>
     <w:p>
       <w:pPr>
@@ -1421,7 +1621,15 @@
         <w:spacing w:after="0" w:line="240" w:lineRule="auto"/>
       </w:pPr>
       <w:r>
-        <w:t>Linux – Ubuntu 15.04</w:t>
+        <w:t xml:space="preserve">Linux – </w:t>
+      </w:r>
+      <w:proofErr w:type="spellStart"/>
+      <w:r>
+        <w:t>Ubuntu</w:t>
+      </w:r>
+      <w:proofErr w:type="spellEnd"/>
+      <w:r>
+        <w:t xml:space="preserve"> 15.04</w:t>
       </w:r>
     </w:p>
     <w:p>
@@ -1519,55 +1727,908 @@
       </w:pPr>
       <w:r>
         <w:rPr>
+          <w:b/>
           <w:u w:val="single"/>
         </w:rPr>
-        <w:t>Component C – Staff Application</w:t>
-      </w:r>
-    </w:p>
-    <w:p>
-      <w:pPr>
-        <w:spacing w:after="0" w:line="240" w:lineRule="auto"/>
-      </w:pPr>
-      <w:r>
-        <w:t xml:space="preserve">This program allows warehouse staff to manipulate the information stored in the database as products are moved around. </w:t>
-      </w:r>
-    </w:p>
-    <w:p>
-      <w:pPr>
-        <w:spacing w:after="0" w:line="240" w:lineRule="auto"/>
-      </w:pPr>
-    </w:p>
-    <w:p>
-      <w:pPr>
-        <w:spacing w:after="0" w:line="240" w:lineRule="auto"/>
-      </w:pPr>
-      <w:r>
+        <w:t>Component C</w:t>
+      </w:r>
+      <w:r>
+        <w:rPr>
+          <w:u w:val="single"/>
+        </w:rPr>
+        <w:t xml:space="preserve"> </w:t>
+      </w:r>
+      <w:r>
+        <w:rPr>
+          <w:b/>
+          <w:u w:val="single"/>
+        </w:rPr>
+        <w:t>– Staff Application</w:t>
+      </w:r>
+    </w:p>
+    <w:p>
+      <w:pPr>
+        <w:spacing w:after="0" w:line="240" w:lineRule="auto"/>
+      </w:pPr>
+      <w:r>
+        <w:t>This program allows warehouse staff to manipulate the information stored in the databas</w:t>
+      </w:r>
+      <w:r>
+        <w:t>e as products are moved around. For security reasons, different functions of the prog</w:t>
+      </w:r>
+      <w:r>
+        <w:t>ram are locked to an employee’s permission group</w:t>
+      </w:r>
+      <w:r>
+        <w:t>.</w:t>
+      </w:r>
+    </w:p>
+    <w:p>
+      <w:pPr>
+        <w:spacing w:after="0" w:line="240" w:lineRule="auto"/>
+      </w:pPr>
+    </w:p>
+    <w:p>
+      <w:pPr>
+        <w:spacing w:after="0" w:line="240" w:lineRule="auto"/>
+      </w:pPr>
+      <w:r>
+        <w:rPr>
+          <w:b/>
+        </w:rPr>
+        <w:t>CC</w:t>
+      </w:r>
+      <w:r>
+        <w:t xml:space="preserve"> - Features and Functions:</w:t>
+      </w:r>
+    </w:p>
+    <w:p>
+      <w:pPr>
+        <w:pStyle w:val="ListParagraph"/>
+        <w:numPr>
+          <w:ilvl w:val="0"/>
+          <w:numId w:val="12"/>
+        </w:numPr>
+        <w:spacing w:after="0" w:line="240" w:lineRule="auto"/>
+      </w:pPr>
+      <w:proofErr w:type="gramStart"/>
+      <w:r>
+        <w:t xml:space="preserve">A main </w:t>
+      </w:r>
+      <w:r>
+        <w:t>login screen</w:t>
+      </w:r>
+      <w:proofErr w:type="gramEnd"/>
+      <w:r>
+        <w:t xml:space="preserve"> </w:t>
+      </w:r>
+      <w:r>
+        <w:t>(Fig. II</w:t>
+      </w:r>
+      <w:r>
+        <w:t xml:space="preserve">) </w:t>
+      </w:r>
+      <w:r>
+        <w:t>that will prompt the user for their credentials. Depending on the permissions the user has access to; the relevant UI will then appear.</w:t>
+      </w:r>
+      <w:r>
+        <w:t xml:space="preserve"> The current permission groups are:</w:t>
+      </w:r>
+    </w:p>
+    <w:p>
+      <w:pPr>
+        <w:pStyle w:val="ListParagraph"/>
+        <w:numPr>
+          <w:ilvl w:val="1"/>
+          <w:numId w:val="12"/>
+        </w:numPr>
+        <w:spacing w:after="0" w:line="240" w:lineRule="auto"/>
+      </w:pPr>
+      <w:r>
+        <w:t>Warehouse Employee</w:t>
+      </w:r>
+    </w:p>
+    <w:p>
+      <w:pPr>
+        <w:pStyle w:val="ListParagraph"/>
+        <w:numPr>
+          <w:ilvl w:val="1"/>
+          <w:numId w:val="12"/>
+        </w:numPr>
+        <w:spacing w:after="0" w:line="240" w:lineRule="auto"/>
+      </w:pPr>
+      <w:r>
+        <w:t>Receiving Clerk</w:t>
+      </w:r>
+    </w:p>
+    <w:p>
+      <w:pPr>
+        <w:pStyle w:val="ListParagraph"/>
+        <w:numPr>
+          <w:ilvl w:val="1"/>
+          <w:numId w:val="12"/>
+        </w:numPr>
+        <w:spacing w:after="0" w:line="240" w:lineRule="auto"/>
+      </w:pPr>
+      <w:r>
+        <w:t>Shipping Employee</w:t>
+      </w:r>
+    </w:p>
+    <w:p>
+      <w:pPr>
+        <w:pStyle w:val="ListParagraph"/>
+        <w:numPr>
+          <w:ilvl w:val="1"/>
+          <w:numId w:val="12"/>
+        </w:numPr>
+        <w:spacing w:after="0" w:line="240" w:lineRule="auto"/>
+      </w:pPr>
+      <w:r>
+        <w:t>Operations Supervisor</w:t>
+      </w:r>
+    </w:p>
+    <w:p>
+      <w:pPr>
+        <w:pStyle w:val="ListParagraph"/>
+        <w:numPr>
+          <w:ilvl w:val="1"/>
+          <w:numId w:val="12"/>
+        </w:numPr>
+        <w:spacing w:after="0" w:line="240" w:lineRule="auto"/>
+      </w:pPr>
+      <w:r>
+        <w:t>Manager</w:t>
+      </w:r>
+    </w:p>
+    <w:p>
+      <w:pPr>
+        <w:pStyle w:val="ListParagraph"/>
+        <w:numPr>
+          <w:ilvl w:val="1"/>
+          <w:numId w:val="12"/>
+        </w:numPr>
+        <w:spacing w:after="0" w:line="240" w:lineRule="auto"/>
+      </w:pPr>
+      <w:r>
+        <w:t>Administrator</w:t>
+      </w:r>
+    </w:p>
+    <w:p>
+      <w:pPr>
+        <w:pStyle w:val="ListParagraph"/>
+        <w:numPr>
+          <w:ilvl w:val="0"/>
+          <w:numId w:val="12"/>
+        </w:numPr>
+        <w:spacing w:after="0" w:line="240" w:lineRule="auto"/>
+      </w:pPr>
+      <w:r>
+        <w:t>An inventory checker UI (Fig. III</w:t>
+      </w:r>
+      <w:r>
+        <w:t xml:space="preserve">) with read-only capability to the DB. </w:t>
+      </w:r>
+      <w:r>
+        <w:t>For regular warehouse employees, this is their primary screen.</w:t>
+      </w:r>
+    </w:p>
+    <w:p>
+      <w:pPr>
+        <w:pStyle w:val="ListParagraph"/>
+        <w:numPr>
+          <w:ilvl w:val="0"/>
+          <w:numId w:val="12"/>
+        </w:numPr>
+        <w:spacing w:after="0" w:line="240" w:lineRule="auto"/>
+      </w:pPr>
+      <w:r>
+        <w:t>A receiving</w:t>
+      </w:r>
+      <w:r>
+        <w:t xml:space="preserve"> UI (Fig. IV</w:t>
+      </w:r>
+      <w:r>
+        <w:t xml:space="preserve">) with write access to the DB. This interface is for employees </w:t>
+      </w:r>
+      <w:r>
+        <w:t xml:space="preserve">who deal with incoming products to the warehouse. As such, it has the functionality to update and add new records to the DB. </w:t>
+      </w:r>
+    </w:p>
+    <w:p>
+      <w:pPr>
+        <w:pStyle w:val="ListParagraph"/>
+        <w:numPr>
+          <w:ilvl w:val="0"/>
+          <w:numId w:val="12"/>
+        </w:numPr>
+        <w:spacing w:after="0" w:line="240" w:lineRule="auto"/>
+      </w:pPr>
+      <w:r>
+        <w:t>A shipping UI (Fig. V</w:t>
+      </w:r>
+      <w:r>
+        <w:t xml:space="preserve">) with write access to the DB. This interface is for employees who deal with outgoing products to clients. As such, it will have the functionality to update records to the DB. </w:t>
+      </w:r>
+    </w:p>
+    <w:p>
+      <w:pPr>
+        <w:pStyle w:val="ListParagraph"/>
+        <w:numPr>
+          <w:ilvl w:val="1"/>
+          <w:numId w:val="12"/>
+        </w:numPr>
+        <w:spacing w:after="0" w:line="240" w:lineRule="auto"/>
+      </w:pPr>
+      <w:r>
+        <w:t>Employees can create a new shipment whose information, including the associated products, are stored to the DB. Until the shipment is actually shipped however, the products are not yet deducted from the inventory stock.</w:t>
+      </w:r>
+    </w:p>
+    <w:p>
+      <w:pPr>
+        <w:pStyle w:val="ListParagraph"/>
+        <w:numPr>
+          <w:ilvl w:val="1"/>
+          <w:numId w:val="12"/>
+        </w:numPr>
+        <w:spacing w:after="0" w:line="240" w:lineRule="auto"/>
+      </w:pPr>
+      <w:r>
+        <w:t>Shipping employees can then go through the list of shipments that have yet to ship and mark them as ‘Shipped’, and only then are the products removed from the inventory. If the inventory does not contain enough of a product the user will be notified.</w:t>
+      </w:r>
+    </w:p>
+    <w:p>
+      <w:pPr>
+        <w:pStyle w:val="ListParagraph"/>
+        <w:numPr>
+          <w:ilvl w:val="0"/>
+          <w:numId w:val="12"/>
+        </w:numPr>
+        <w:spacing w:after="0" w:line="240" w:lineRule="auto"/>
+      </w:pPr>
+      <w:r>
+        <w:t>A war</w:t>
+      </w:r>
+      <w:r>
+        <w:t>ehouse transaction log (Fig. VI</w:t>
+      </w:r>
+      <w:r>
+        <w:t xml:space="preserve">), which </w:t>
+      </w:r>
+      <w:r>
+        <w:t>will show all the shipment and order information that has occurred.</w:t>
+      </w:r>
+    </w:p>
+    <w:p>
+      <w:pPr>
+        <w:spacing w:after="0" w:line="240" w:lineRule="auto"/>
+      </w:pPr>
+    </w:p>
+    <w:p>
+      <w:pPr>
+        <w:spacing w:after="0" w:line="240" w:lineRule="auto"/>
+      </w:pPr>
+      <w:r>
+        <w:rPr>
+          <w:b/>
+        </w:rPr>
+        <w:t>CC</w:t>
+      </w:r>
+      <w:r>
+        <w:t xml:space="preserve"> – Technologies Involved:</w:t>
+      </w:r>
+    </w:p>
+    <w:p>
+      <w:pPr>
+        <w:pStyle w:val="ListParagraph"/>
+        <w:numPr>
+          <w:ilvl w:val="0"/>
+          <w:numId w:val="11"/>
+        </w:numPr>
+        <w:spacing w:after="0" w:line="240" w:lineRule="auto"/>
+      </w:pPr>
+      <w:r>
+        <w:t>C#</w:t>
+      </w:r>
+    </w:p>
+    <w:p>
+      <w:pPr>
+        <w:spacing w:after="0" w:line="240" w:lineRule="auto"/>
+      </w:pPr>
+    </w:p>
+    <w:p>
+      <w:pPr>
+        <w:spacing w:after="0" w:line="240" w:lineRule="auto"/>
+      </w:pPr>
+      <w:r>
+        <w:rPr>
+          <w:b/>
+        </w:rPr>
+        <w:t>CC</w:t>
+      </w:r>
+      <w:r>
+        <w:t xml:space="preserve"> – Development Tools: </w:t>
+      </w:r>
+    </w:p>
+    <w:p>
+      <w:pPr>
+        <w:pStyle w:val="ListParagraph"/>
+        <w:numPr>
+          <w:ilvl w:val="0"/>
+          <w:numId w:val="11"/>
+        </w:numPr>
+        <w:spacing w:after="0" w:line="240" w:lineRule="auto"/>
+      </w:pPr>
+      <w:r>
+        <w:t>Microsoft Visual Studio 2015</w:t>
+      </w:r>
+    </w:p>
+    <w:p>
+      <w:pPr>
+        <w:pStyle w:val="ListParagraph"/>
+        <w:numPr>
+          <w:ilvl w:val="0"/>
+          <w:numId w:val="11"/>
+        </w:numPr>
+        <w:spacing w:after="0" w:line="240" w:lineRule="auto"/>
+      </w:pPr>
+      <w:r>
+        <w:t>Microsoft Visual Studio 2012 Express</w:t>
+      </w:r>
+    </w:p>
+    <w:p>
+      <w:pPr>
+        <w:spacing w:after="0" w:line="240" w:lineRule="auto"/>
+      </w:pPr>
+    </w:p>
+    <w:p>
+      <w:pPr>
+        <w:rPr>
+          <w:u w:val="single"/>
+        </w:rPr>
+      </w:pPr>
+      <w:r>
+        <w:rPr>
+          <w:u w:val="single"/>
+        </w:rPr>
+        <w:br w:type="page"/>
+      </w:r>
+    </w:p>
+    <w:p>
+      <w:pPr>
+        <w:spacing w:after="0" w:line="240" w:lineRule="auto"/>
+        <w:rPr>
+          <w:b/>
+          <w:u w:val="single"/>
+        </w:rPr>
+      </w:pPr>
+      <w:r>
+        <w:rPr>
+          <w:b/>
+          <w:u w:val="single"/>
+        </w:rPr>
+        <w:lastRenderedPageBreak/>
+        <w:t>Non-Component Tools</w:t>
+      </w:r>
+    </w:p>
+    <w:p>
+      <w:pPr>
+        <w:spacing w:after="0" w:line="240" w:lineRule="auto"/>
+      </w:pPr>
+      <w:r>
+        <w:t xml:space="preserve">Additionally, </w:t>
+      </w:r>
+      <w:r>
+        <w:t>the following services and tools will be used in order to provide version control and documentation throughout the entire development process, regardless of module.</w:t>
+      </w:r>
+    </w:p>
+    <w:p>
+      <w:pPr>
+        <w:pStyle w:val="ListParagraph"/>
+        <w:numPr>
+          <w:ilvl w:val="0"/>
+          <w:numId w:val="13"/>
+        </w:numPr>
+        <w:spacing w:after="0" w:line="240" w:lineRule="auto"/>
+      </w:pPr>
+      <w:r>
+        <w:t xml:space="preserve">Git through </w:t>
+      </w:r>
+      <w:proofErr w:type="spellStart"/>
+      <w:r>
+        <w:t>Github</w:t>
+      </w:r>
+      <w:proofErr w:type="spellEnd"/>
+    </w:p>
+    <w:p>
+      <w:pPr>
+        <w:pStyle w:val="ListParagraph"/>
+        <w:numPr>
+          <w:ilvl w:val="0"/>
+          <w:numId w:val="13"/>
+        </w:numPr>
+        <w:spacing w:after="0" w:line="240" w:lineRule="auto"/>
+      </w:pPr>
+      <w:proofErr w:type="spellStart"/>
+      <w:r>
+        <w:t>SourceTree</w:t>
+      </w:r>
+      <w:proofErr w:type="spellEnd"/>
+    </w:p>
+    <w:p>
+      <w:pPr>
+        <w:spacing w:after="0" w:line="240" w:lineRule="auto"/>
+      </w:pPr>
+    </w:p>
+    <w:p>
+      <w:pPr>
+        <w:spacing w:after="0" w:line="240" w:lineRule="auto"/>
+        <w:rPr>
+          <w:b/>
+        </w:rPr>
+      </w:pPr>
+      <w:r>
+        <w:rPr>
+          <w:b/>
+        </w:rPr>
         <w:t>TIMELINE</w:t>
       </w:r>
     </w:p>
     <w:p>
       <w:pPr>
         <w:spacing w:after="0" w:line="240" w:lineRule="auto"/>
-      </w:pPr>
-    </w:p>
-    <w:p>
-      <w:pPr>
-        <w:spacing w:after="0" w:line="240" w:lineRule="auto"/>
-      </w:pPr>
-      <w:r>
+        <w:rPr>
+          <w:b/>
+        </w:rPr>
+      </w:pPr>
+    </w:p>
+    <w:tbl>
+      <w:tblPr>
+        <w:tblStyle w:val="TableGrid"/>
+        <w:tblW w:w="0" w:type="auto"/>
+        <w:tblLook w:val="04A0"/>
+      </w:tblPr>
+      <w:tblGrid>
+        <w:gridCol w:w="817"/>
+        <w:gridCol w:w="10199"/>
+      </w:tblGrid>
+      <w:tr>
+        <w:tc>
+          <w:tcPr>
+            <w:tcW w:w="817" w:type="dxa"/>
+            <w:shd w:val="clear" w:color="auto" w:fill="B8CCE4" w:themeFill="accent1" w:themeFillTint="66"/>
+            <w:vAlign w:val="center"/>
+          </w:tcPr>
+          <w:p>
+            <w:r>
+              <w:t>WEEK</w:t>
+            </w:r>
+          </w:p>
+        </w:tc>
+        <w:tc>
+          <w:tcPr>
+            <w:tcW w:w="10199" w:type="dxa"/>
+            <w:shd w:val="clear" w:color="auto" w:fill="FBD4B4" w:themeFill="accent6" w:themeFillTint="66"/>
+            <w:vAlign w:val="center"/>
+          </w:tcPr>
+          <w:p>
+            <w:r>
+              <w:t>TASK(S)</w:t>
+            </w:r>
+          </w:p>
+        </w:tc>
+      </w:tr>
+      <w:tr>
+        <w:tc>
+          <w:tcPr>
+            <w:tcW w:w="817" w:type="dxa"/>
+            <w:vAlign w:val="center"/>
+          </w:tcPr>
+          <w:p>
+            <w:pPr>
+              <w:jc w:val="right"/>
+            </w:pPr>
+            <w:r>
+              <w:t>8</w:t>
+            </w:r>
+          </w:p>
+        </w:tc>
+        <w:tc>
+          <w:tcPr>
+            <w:tcW w:w="10199" w:type="dxa"/>
+          </w:tcPr>
+          <w:p>
+            <w:pPr>
+              <w:pStyle w:val="ListParagraph"/>
+              <w:numPr>
+                <w:ilvl w:val="0"/>
+                <w:numId w:val="14"/>
+              </w:numPr>
+            </w:pPr>
+            <w:r>
+              <w:t>Application GUI design</w:t>
+            </w:r>
+          </w:p>
+          <w:p>
+            <w:pPr>
+              <w:pStyle w:val="ListParagraph"/>
+              <w:numPr>
+                <w:ilvl w:val="0"/>
+                <w:numId w:val="14"/>
+              </w:numPr>
+            </w:pPr>
+            <w:r>
+              <w:t>Application login function</w:t>
+            </w:r>
+          </w:p>
+          <w:p>
+            <w:pPr>
+              <w:pStyle w:val="ListParagraph"/>
+              <w:numPr>
+                <w:ilvl w:val="0"/>
+                <w:numId w:val="14"/>
+              </w:numPr>
+            </w:pPr>
+            <w:r>
+              <w:t>Server set-up</w:t>
+            </w:r>
+          </w:p>
+          <w:p>
+            <w:pPr>
+              <w:pStyle w:val="ListParagraph"/>
+              <w:numPr>
+                <w:ilvl w:val="0"/>
+                <w:numId w:val="14"/>
+              </w:numPr>
+            </w:pPr>
+            <w:r>
+              <w:t>DB data importation</w:t>
+            </w:r>
+          </w:p>
+          <w:p>
+            <w:pPr>
+              <w:pStyle w:val="ListParagraph"/>
+              <w:numPr>
+                <w:ilvl w:val="0"/>
+                <w:numId w:val="14"/>
+              </w:numPr>
+            </w:pPr>
+            <w:r>
+              <w:t>Website page layouts</w:t>
+            </w:r>
+          </w:p>
+        </w:tc>
+      </w:tr>
+      <w:tr>
+        <w:tc>
+          <w:tcPr>
+            <w:tcW w:w="817" w:type="dxa"/>
+            <w:vAlign w:val="center"/>
+          </w:tcPr>
+          <w:p>
+            <w:pPr>
+              <w:jc w:val="right"/>
+            </w:pPr>
+            <w:r>
+              <w:t>9</w:t>
+            </w:r>
+          </w:p>
+        </w:tc>
+        <w:tc>
+          <w:tcPr>
+            <w:tcW w:w="10199" w:type="dxa"/>
+          </w:tcPr>
+          <w:p>
+            <w:pPr>
+              <w:pStyle w:val="ListParagraph"/>
+              <w:numPr>
+                <w:ilvl w:val="0"/>
+                <w:numId w:val="15"/>
+              </w:numPr>
+            </w:pPr>
+            <w:r>
+              <w:t>Application UI implementation</w:t>
+            </w:r>
+          </w:p>
+          <w:p>
+            <w:pPr>
+              <w:pStyle w:val="ListParagraph"/>
+              <w:numPr>
+                <w:ilvl w:val="0"/>
+                <w:numId w:val="15"/>
+              </w:numPr>
+            </w:pPr>
+            <w:r>
+              <w:t>Website display functions</w:t>
+            </w:r>
+          </w:p>
+        </w:tc>
+      </w:tr>
+      <w:tr>
+        <w:tc>
+          <w:tcPr>
+            <w:tcW w:w="817" w:type="dxa"/>
+            <w:vAlign w:val="center"/>
+          </w:tcPr>
+          <w:p>
+            <w:pPr>
+              <w:jc w:val="right"/>
+            </w:pPr>
+            <w:r>
+              <w:t>10</w:t>
+            </w:r>
+          </w:p>
+        </w:tc>
+        <w:tc>
+          <w:tcPr>
+            <w:tcW w:w="10199" w:type="dxa"/>
+          </w:tcPr>
+          <w:p>
+            <w:pPr>
+              <w:pStyle w:val="ListParagraph"/>
+              <w:numPr>
+                <w:ilvl w:val="0"/>
+                <w:numId w:val="16"/>
+              </w:numPr>
+            </w:pPr>
+            <w:r>
+              <w:t>Application UI linkage</w:t>
+            </w:r>
+          </w:p>
+          <w:p>
+            <w:pPr>
+              <w:pStyle w:val="ListParagraph"/>
+              <w:numPr>
+                <w:ilvl w:val="0"/>
+                <w:numId w:val="16"/>
+              </w:numPr>
+            </w:pPr>
+            <w:r>
+              <w:t>Website display functions</w:t>
+            </w:r>
+          </w:p>
+          <w:p>
+            <w:pPr>
+              <w:pStyle w:val="ListParagraph"/>
+              <w:numPr>
+                <w:ilvl w:val="0"/>
+                <w:numId w:val="16"/>
+              </w:numPr>
+            </w:pPr>
+            <w:r>
+              <w:t>Website contact form</w:t>
+            </w:r>
+          </w:p>
+        </w:tc>
+      </w:tr>
+      <w:tr>
+        <w:tc>
+          <w:tcPr>
+            <w:tcW w:w="817" w:type="dxa"/>
+            <w:vAlign w:val="center"/>
+          </w:tcPr>
+          <w:p>
+            <w:pPr>
+              <w:jc w:val="right"/>
+            </w:pPr>
+            <w:r>
+              <w:t>11</w:t>
+            </w:r>
+          </w:p>
+        </w:tc>
+        <w:tc>
+          <w:tcPr>
+            <w:tcW w:w="10199" w:type="dxa"/>
+          </w:tcPr>
+          <w:p>
+            <w:pPr>
+              <w:pStyle w:val="ListParagraph"/>
+              <w:numPr>
+                <w:ilvl w:val="0"/>
+                <w:numId w:val="15"/>
+              </w:numPr>
+            </w:pPr>
+            <w:r>
+              <w:t>Application testing</w:t>
+            </w:r>
+          </w:p>
+          <w:p>
+            <w:pPr>
+              <w:pStyle w:val="ListParagraph"/>
+              <w:numPr>
+                <w:ilvl w:val="0"/>
+                <w:numId w:val="15"/>
+              </w:numPr>
+            </w:pPr>
+            <w:r>
+              <w:t>Website CSS</w:t>
+            </w:r>
+          </w:p>
+          <w:p>
+            <w:pPr>
+              <w:pStyle w:val="ListParagraph"/>
+              <w:numPr>
+                <w:ilvl w:val="0"/>
+                <w:numId w:val="15"/>
+              </w:numPr>
+            </w:pPr>
+            <w:r>
+              <w:t>Website function testing</w:t>
+            </w:r>
+          </w:p>
+        </w:tc>
+      </w:tr>
+      <w:tr>
+        <w:tc>
+          <w:tcPr>
+            <w:tcW w:w="817" w:type="dxa"/>
+            <w:vAlign w:val="center"/>
+          </w:tcPr>
+          <w:p>
+            <w:pPr>
+              <w:jc w:val="right"/>
+            </w:pPr>
+            <w:r>
+              <w:t>12</w:t>
+            </w:r>
+          </w:p>
+        </w:tc>
+        <w:tc>
+          <w:tcPr>
+            <w:tcW w:w="10199" w:type="dxa"/>
+          </w:tcPr>
+          <w:p>
+            <w:pPr>
+              <w:pStyle w:val="ListParagraph"/>
+              <w:numPr>
+                <w:ilvl w:val="0"/>
+                <w:numId w:val="15"/>
+              </w:numPr>
+            </w:pPr>
+            <w:r>
+              <w:t>Final systems testing</w:t>
+            </w:r>
+          </w:p>
+          <w:p>
+            <w:pPr>
+              <w:pStyle w:val="ListParagraph"/>
+              <w:numPr>
+                <w:ilvl w:val="0"/>
+                <w:numId w:val="15"/>
+              </w:numPr>
+            </w:pPr>
+            <w:r>
+              <w:t>Technical manual and documentation check</w:t>
+            </w:r>
+          </w:p>
+          <w:p>
+            <w:pPr>
+              <w:pStyle w:val="ListParagraph"/>
+              <w:numPr>
+                <w:ilvl w:val="0"/>
+                <w:numId w:val="15"/>
+              </w:numPr>
+            </w:pPr>
+            <w:r>
+              <w:t>Presentation</w:t>
+            </w:r>
+          </w:p>
+        </w:tc>
+      </w:tr>
+    </w:tbl>
+    <w:p>
+      <w:pPr>
+        <w:spacing w:after="0" w:line="240" w:lineRule="auto"/>
+      </w:pPr>
+    </w:p>
+    <w:p>
+      <w:pPr>
+        <w:spacing w:after="0" w:line="240" w:lineRule="auto"/>
+      </w:pPr>
+    </w:p>
+    <w:p>
+      <w:pPr>
+        <w:spacing w:after="0" w:line="240" w:lineRule="auto"/>
+        <w:rPr>
+          <w:b/>
+        </w:rPr>
+      </w:pPr>
+      <w:r>
+        <w:rPr>
+          <w:b/>
+        </w:rPr>
         <w:t>APPENDIX</w:t>
       </w:r>
     </w:p>
+    <w:p>
+      <w:pPr>
+        <w:spacing w:after="0" w:line="240" w:lineRule="auto"/>
+        <w:rPr>
+          <w:b/>
+        </w:rPr>
+      </w:pPr>
+    </w:p>
+    <w:p>
+      <w:pPr>
+        <w:spacing w:after="0" w:line="240" w:lineRule="auto"/>
+      </w:pPr>
+      <w:r>
+        <w:t>Figure I: Database ERD</w:t>
+      </w:r>
+    </w:p>
+    <w:p>
+      <w:pPr>
+        <w:spacing w:after="0" w:line="240" w:lineRule="auto"/>
+      </w:pPr>
+    </w:p>
+    <w:p>
+      <w:pPr>
+        <w:spacing w:after="0" w:line="240" w:lineRule="auto"/>
+      </w:pPr>
+      <w:r>
+        <w:t>Figure II: Application Login UI</w:t>
+      </w:r>
+    </w:p>
+    <w:p>
+      <w:pPr>
+        <w:spacing w:after="0" w:line="240" w:lineRule="auto"/>
+      </w:pPr>
+    </w:p>
+    <w:p>
+      <w:pPr>
+        <w:spacing w:after="0" w:line="240" w:lineRule="auto"/>
+      </w:pPr>
+      <w:r>
+        <w:t>Figure III: Application Inventory UI</w:t>
+      </w:r>
+    </w:p>
+    <w:p>
+      <w:pPr>
+        <w:spacing w:after="0" w:line="240" w:lineRule="auto"/>
+      </w:pPr>
+    </w:p>
+    <w:p>
+      <w:pPr>
+        <w:spacing w:after="0" w:line="240" w:lineRule="auto"/>
+      </w:pPr>
+      <w:r>
+        <w:t>Figure IV: Application Receiving UI</w:t>
+      </w:r>
+    </w:p>
+    <w:p>
+      <w:pPr>
+        <w:spacing w:after="0" w:line="240" w:lineRule="auto"/>
+      </w:pPr>
+    </w:p>
+    <w:p>
+      <w:pPr>
+        <w:spacing w:after="0" w:line="240" w:lineRule="auto"/>
+      </w:pPr>
+      <w:r>
+        <w:t>Figure V: Application Shipping UI</w:t>
+      </w:r>
+    </w:p>
+    <w:p>
+      <w:pPr>
+        <w:spacing w:after="0" w:line="240" w:lineRule="auto"/>
+      </w:pPr>
+    </w:p>
+    <w:p>
+      <w:pPr>
+        <w:spacing w:after="0" w:line="240" w:lineRule="auto"/>
+      </w:pPr>
+      <w:r>
+        <w:t>Figure VI: Application Transaction UI</w:t>
+      </w:r>
+    </w:p>
     <w:sectPr>
-      <w:headerReference w:type="even" r:id="rId7"/>
-      <w:headerReference w:type="default" r:id="rId8"/>
-      <w:footerReference w:type="even" r:id="rId9"/>
+      <w:headerReference w:type="even" r:id="rId8"/>
+      <w:headerReference w:type="default" r:id="rId9"/>
       <w:footerReference w:type="default" r:id="rId10"/>
       <w:headerReference w:type="first" r:id="rId11"/>
-      <w:footerReference w:type="first" r:id="rId12"/>
       <w:pgSz w:w="12240" w:h="15840"/>
-      <w:pgMar w:top="720" w:right="720" w:bottom="720" w:left="720" w:header="708" w:footer="708" w:gutter="0"/>
+      <w:pgMar w:top="720" w:right="720" w:bottom="720" w:left="720" w:header="567" w:footer="567" w:gutter="0"/>
       <w:cols w:space="708"/>
+      <w:titlePg/>
       <w:docGrid w:linePitch="360"/>
     </w:sectPr>
   </w:body>
@@ -1576,7 +2637,7 @@
 
 <file path=word/endnotes.xml><?xml version="1.0" encoding="utf-8"?>
 <w:endnotes xmlns:ve="http://schemas.openxmlformats.org/markup-compatibility/2006" xmlns:o="urn:schemas-microsoft-com:office:office" xmlns:r="http://schemas.openxmlformats.org/officeDocument/2006/relationships" xmlns:m="http://schemas.openxmlformats.org/officeDocument/2006/math" xmlns:v="urn:schemas-microsoft-com:vml" xmlns:wp="http://schemas.openxmlformats.org/drawingml/2006/wordprocessingDrawing" xmlns:w10="urn:schemas-microsoft-com:office:word" xmlns:w="http://schemas.openxmlformats.org/wordprocessingml/2006/main" xmlns:wne="http://schemas.microsoft.com/office/word/2006/wordml">
-  <w:endnote w:type="separator" w:id="0">
+  <w:endnote w:type="separator" w:id="-1">
     <w:p>
       <w:pPr>
         <w:spacing w:after="0" w:line="240" w:lineRule="auto"/>
@@ -1586,7 +2647,7 @@
       </w:r>
     </w:p>
   </w:endnote>
-  <w:endnote w:type="continuationSeparator" w:id="1">
+  <w:endnote w:type="continuationSeparator" w:id="0">
     <w:p>
       <w:pPr>
         <w:spacing w:after="0" w:line="240" w:lineRule="auto"/>
@@ -1601,26 +2662,31 @@
 
 <file path=word/footer1.xml><?xml version="1.0" encoding="utf-8"?>
 <w:ftr xmlns:ve="http://schemas.openxmlformats.org/markup-compatibility/2006" xmlns:o="urn:schemas-microsoft-com:office:office" xmlns:r="http://schemas.openxmlformats.org/officeDocument/2006/relationships" xmlns:m="http://schemas.openxmlformats.org/officeDocument/2006/math" xmlns:v="urn:schemas-microsoft-com:vml" xmlns:wp="http://schemas.openxmlformats.org/drawingml/2006/wordprocessingDrawing" xmlns:w10="urn:schemas-microsoft-com:office:word" xmlns:w="http://schemas.openxmlformats.org/wordprocessingml/2006/main" xmlns:wne="http://schemas.microsoft.com/office/word/2006/wordml">
-  <w:p>
-    <w:pPr>
-      <w:pStyle w:val="Footer"/>
-    </w:pPr>
-  </w:p>
-</w:ftr>
-</file>
-
-<file path=word/footer2.xml><?xml version="1.0" encoding="utf-8"?>
-<w:ftr xmlns:ve="http://schemas.openxmlformats.org/markup-compatibility/2006" xmlns:o="urn:schemas-microsoft-com:office:office" xmlns:r="http://schemas.openxmlformats.org/officeDocument/2006/relationships" xmlns:m="http://schemas.openxmlformats.org/officeDocument/2006/math" xmlns:v="urn:schemas-microsoft-com:vml" xmlns:wp="http://schemas.openxmlformats.org/drawingml/2006/wordprocessingDrawing" xmlns:w10="urn:schemas-microsoft-com:office:word" xmlns:w="http://schemas.openxmlformats.org/wordprocessingml/2006/main" xmlns:wne="http://schemas.microsoft.com/office/word/2006/wordml">
-  <w:p>
-    <w:pPr>
-      <w:pStyle w:val="Footer"/>
-    </w:pPr>
-  </w:p>
-</w:ftr>
-</file>
-
-<file path=word/footer3.xml><?xml version="1.0" encoding="utf-8"?>
-<w:ftr xmlns:ve="http://schemas.openxmlformats.org/markup-compatibility/2006" xmlns:o="urn:schemas-microsoft-com:office:office" xmlns:r="http://schemas.openxmlformats.org/officeDocument/2006/relationships" xmlns:m="http://schemas.openxmlformats.org/officeDocument/2006/math" xmlns:v="urn:schemas-microsoft-com:vml" xmlns:wp="http://schemas.openxmlformats.org/drawingml/2006/wordprocessingDrawing" xmlns:w10="urn:schemas-microsoft-com:office:word" xmlns:w="http://schemas.openxmlformats.org/wordprocessingml/2006/main" xmlns:wne="http://schemas.microsoft.com/office/word/2006/wordml">
+  <w:sdt>
+    <w:sdtPr>
+      <w:id w:val="9142174"/>
+      <w:docPartObj>
+        <w:docPartGallery w:val="Page Numbers (Bottom of Page)"/>
+        <w:docPartUnique/>
+      </w:docPartObj>
+    </w:sdtPr>
+    <w:sdtContent>
+      <w:p>
+        <w:pPr>
+          <w:pStyle w:val="Footer"/>
+          <w:jc w:val="center"/>
+        </w:pPr>
+        <w:fldSimple w:instr=" PAGE   \* MERGEFORMAT ">
+          <w:r>
+            <w:rPr>
+              <w:noProof/>
+            </w:rPr>
+            <w:t>5</w:t>
+          </w:r>
+        </w:fldSimple>
+      </w:p>
+    </w:sdtContent>
+  </w:sdt>
   <w:p>
     <w:pPr>
       <w:pStyle w:val="Footer"/>
@@ -1631,7 +2697,7 @@
 
 <file path=word/footnotes.xml><?xml version="1.0" encoding="utf-8"?>
 <w:footnotes xmlns:ve="http://schemas.openxmlformats.org/markup-compatibility/2006" xmlns:o="urn:schemas-microsoft-com:office:office" xmlns:r="http://schemas.openxmlformats.org/officeDocument/2006/relationships" xmlns:m="http://schemas.openxmlformats.org/officeDocument/2006/math" xmlns:v="urn:schemas-microsoft-com:vml" xmlns:wp="http://schemas.openxmlformats.org/drawingml/2006/wordprocessingDrawing" xmlns:w10="urn:schemas-microsoft-com:office:word" xmlns:w="http://schemas.openxmlformats.org/wordprocessingml/2006/main" xmlns:wne="http://schemas.microsoft.com/office/word/2006/wordml">
-  <w:footnote w:type="separator" w:id="0">
+  <w:footnote w:type="separator" w:id="-1">
     <w:p>
       <w:pPr>
         <w:spacing w:after="0" w:line="240" w:lineRule="auto"/>
@@ -1641,7 +2707,7 @@
       </w:r>
     </w:p>
   </w:footnote>
-  <w:footnote w:type="continuationSeparator" w:id="1">
+  <w:footnote w:type="continuationSeparator" w:id="0">
     <w:p>
       <w:pPr>
         <w:spacing w:after="0" w:line="240" w:lineRule="auto"/>
@@ -1689,7 +2755,7 @@
           </v:handles>
           <o:lock v:ext="edit" text="t" shapetype="t"/>
         </v:shapetype>
-        <v:shape id="PowerPlusWaterMarkObject791908" o:spid="_x0000_s2050" type="#_x0000_t136" style="position:absolute;margin-left:0;margin-top:0;width:475.85pt;height:285.5pt;rotation:315;z-index:-251654144;mso-position-horizontal:center;mso-position-horizontal-relative:margin;mso-position-vertical:center;mso-position-vertical-relative:margin" o:allowincell="f" fillcolor="#d99594 [1941]" stroked="f">
+        <v:shape id="PowerPlusWaterMarkObject5119392" o:spid="_x0000_s2050" type="#_x0000_t136" style="position:absolute;margin-left:0;margin-top:0;width:475.85pt;height:285.5pt;rotation:315;z-index:-251654144;mso-position-horizontal:center;mso-position-horizontal-relative:margin;mso-position-vertical:center;mso-position-vertical-relative:margin" o:allowincell="f" fillcolor="#943634 [2405]" stroked="f">
           <v:fill opacity=".5"/>
           <v:textpath style="font-family:&quot;Calibri&quot;;font-size:1pt" string="DRAFT"/>
           <w10:wrap anchorx="margin" anchory="margin"/>
@@ -1735,7 +2801,7 @@
           </v:handles>
           <o:lock v:ext="edit" text="t" shapetype="t"/>
         </v:shapetype>
-        <v:shape id="PowerPlusWaterMarkObject791909" o:spid="_x0000_s2051" type="#_x0000_t136" style="position:absolute;margin-left:0;margin-top:0;width:475.85pt;height:285.5pt;rotation:315;z-index:-251652096;mso-position-horizontal:center;mso-position-horizontal-relative:margin;mso-position-vertical:center;mso-position-vertical-relative:margin" o:allowincell="f" fillcolor="#d99594 [1941]" stroked="f">
+        <v:shape id="PowerPlusWaterMarkObject5119393" o:spid="_x0000_s2051" type="#_x0000_t136" style="position:absolute;margin-left:0;margin-top:0;width:475.85pt;height:285.5pt;rotation:315;z-index:-251652096;mso-position-horizontal:center;mso-position-horizontal-relative:margin;mso-position-vertical:center;mso-position-vertical-relative:margin" o:allowincell="f" fillcolor="#943634 [2405]" stroked="f">
           <v:fill opacity=".5"/>
           <v:textpath style="font-family:&quot;Calibri&quot;;font-size:1pt" string="DRAFT"/>
           <w10:wrap anchorx="margin" anchory="margin"/>
@@ -1781,7 +2847,7 @@
           </v:handles>
           <o:lock v:ext="edit" text="t" shapetype="t"/>
         </v:shapetype>
-        <v:shape id="PowerPlusWaterMarkObject791907" o:spid="_x0000_s2049" type="#_x0000_t136" style="position:absolute;margin-left:0;margin-top:0;width:475.85pt;height:285.5pt;rotation:315;z-index:-251656192;mso-position-horizontal:center;mso-position-horizontal-relative:margin;mso-position-vertical:center;mso-position-vertical-relative:margin" o:allowincell="f" fillcolor="#d99594 [1941]" stroked="f">
+        <v:shape id="PowerPlusWaterMarkObject5119391" o:spid="_x0000_s2049" type="#_x0000_t136" style="position:absolute;margin-left:0;margin-top:0;width:475.85pt;height:285.5pt;rotation:315;z-index:-251656192;mso-position-horizontal:center;mso-position-horizontal-relative:margin;mso-position-vertical:center;mso-position-vertical-relative:margin" o:allowincell="f" fillcolor="#943634 [2405]" stroked="f">
           <v:fill opacity=".5"/>
           <v:textpath style="font-family:&quot;Calibri&quot;;font-size:1pt" string="DRAFT"/>
           <w10:wrap anchorx="margin" anchory="margin"/>
@@ -1997,6 +3063,232 @@
     </w:lvl>
   </w:abstractNum>
   <w:abstractNum w:abstractNumId="2">
+    <w:nsid w:val="08A4317A"/>
+    <w:multiLevelType w:val="hybridMultilevel"/>
+    <w:tmpl w:val="9F669D40"/>
+    <w:lvl w:ilvl="0" w:tplc="10090005">
+      <w:start w:val="1"/>
+      <w:numFmt w:val="bullet"/>
+      <w:lvlText w:val=""/>
+      <w:lvlJc w:val="left"/>
+      <w:pPr>
+        <w:ind w:left="720" w:hanging="360"/>
+      </w:pPr>
+      <w:rPr>
+        <w:rFonts w:ascii="Wingdings" w:hAnsi="Wingdings" w:hint="default"/>
+      </w:rPr>
+    </w:lvl>
+    <w:lvl w:ilvl="1" w:tplc="10090003" w:tentative="1">
+      <w:start w:val="1"/>
+      <w:numFmt w:val="bullet"/>
+      <w:lvlText w:val="o"/>
+      <w:lvlJc w:val="left"/>
+      <w:pPr>
+        <w:ind w:left="1440" w:hanging="360"/>
+      </w:pPr>
+      <w:rPr>
+        <w:rFonts w:ascii="Courier New" w:hAnsi="Courier New" w:cs="Courier New" w:hint="default"/>
+      </w:rPr>
+    </w:lvl>
+    <w:lvl w:ilvl="2" w:tplc="10090005" w:tentative="1">
+      <w:start w:val="1"/>
+      <w:numFmt w:val="bullet"/>
+      <w:lvlText w:val=""/>
+      <w:lvlJc w:val="left"/>
+      <w:pPr>
+        <w:ind w:left="2160" w:hanging="360"/>
+      </w:pPr>
+      <w:rPr>
+        <w:rFonts w:ascii="Wingdings" w:hAnsi="Wingdings" w:hint="default"/>
+      </w:rPr>
+    </w:lvl>
+    <w:lvl w:ilvl="3" w:tplc="10090001" w:tentative="1">
+      <w:start w:val="1"/>
+      <w:numFmt w:val="bullet"/>
+      <w:lvlText w:val=""/>
+      <w:lvlJc w:val="left"/>
+      <w:pPr>
+        <w:ind w:left="2880" w:hanging="360"/>
+      </w:pPr>
+      <w:rPr>
+        <w:rFonts w:ascii="Symbol" w:hAnsi="Symbol" w:hint="default"/>
+      </w:rPr>
+    </w:lvl>
+    <w:lvl w:ilvl="4" w:tplc="10090003" w:tentative="1">
+      <w:start w:val="1"/>
+      <w:numFmt w:val="bullet"/>
+      <w:lvlText w:val="o"/>
+      <w:lvlJc w:val="left"/>
+      <w:pPr>
+        <w:ind w:left="3600" w:hanging="360"/>
+      </w:pPr>
+      <w:rPr>
+        <w:rFonts w:ascii="Courier New" w:hAnsi="Courier New" w:cs="Courier New" w:hint="default"/>
+      </w:rPr>
+    </w:lvl>
+    <w:lvl w:ilvl="5" w:tplc="10090005" w:tentative="1">
+      <w:start w:val="1"/>
+      <w:numFmt w:val="bullet"/>
+      <w:lvlText w:val=""/>
+      <w:lvlJc w:val="left"/>
+      <w:pPr>
+        <w:ind w:left="4320" w:hanging="360"/>
+      </w:pPr>
+      <w:rPr>
+        <w:rFonts w:ascii="Wingdings" w:hAnsi="Wingdings" w:hint="default"/>
+      </w:rPr>
+    </w:lvl>
+    <w:lvl w:ilvl="6" w:tplc="10090001" w:tentative="1">
+      <w:start w:val="1"/>
+      <w:numFmt w:val="bullet"/>
+      <w:lvlText w:val=""/>
+      <w:lvlJc w:val="left"/>
+      <w:pPr>
+        <w:ind w:left="5040" w:hanging="360"/>
+      </w:pPr>
+      <w:rPr>
+        <w:rFonts w:ascii="Symbol" w:hAnsi="Symbol" w:hint="default"/>
+      </w:rPr>
+    </w:lvl>
+    <w:lvl w:ilvl="7" w:tplc="10090003" w:tentative="1">
+      <w:start w:val="1"/>
+      <w:numFmt w:val="bullet"/>
+      <w:lvlText w:val="o"/>
+      <w:lvlJc w:val="left"/>
+      <w:pPr>
+        <w:ind w:left="5760" w:hanging="360"/>
+      </w:pPr>
+      <w:rPr>
+        <w:rFonts w:ascii="Courier New" w:hAnsi="Courier New" w:cs="Courier New" w:hint="default"/>
+      </w:rPr>
+    </w:lvl>
+    <w:lvl w:ilvl="8" w:tplc="10090005" w:tentative="1">
+      <w:start w:val="1"/>
+      <w:numFmt w:val="bullet"/>
+      <w:lvlText w:val=""/>
+      <w:lvlJc w:val="left"/>
+      <w:pPr>
+        <w:ind w:left="6480" w:hanging="360"/>
+      </w:pPr>
+      <w:rPr>
+        <w:rFonts w:ascii="Wingdings" w:hAnsi="Wingdings" w:hint="default"/>
+      </w:rPr>
+    </w:lvl>
+  </w:abstractNum>
+  <w:abstractNum w:abstractNumId="3">
+    <w:nsid w:val="0CFC63EB"/>
+    <w:multiLevelType w:val="hybridMultilevel"/>
+    <w:tmpl w:val="136800EC"/>
+    <w:lvl w:ilvl="0" w:tplc="10090005">
+      <w:start w:val="1"/>
+      <w:numFmt w:val="bullet"/>
+      <w:lvlText w:val=""/>
+      <w:lvlJc w:val="left"/>
+      <w:pPr>
+        <w:ind w:left="720" w:hanging="360"/>
+      </w:pPr>
+      <w:rPr>
+        <w:rFonts w:ascii="Wingdings" w:hAnsi="Wingdings" w:hint="default"/>
+      </w:rPr>
+    </w:lvl>
+    <w:lvl w:ilvl="1" w:tplc="10090003" w:tentative="1">
+      <w:start w:val="1"/>
+      <w:numFmt w:val="bullet"/>
+      <w:lvlText w:val="o"/>
+      <w:lvlJc w:val="left"/>
+      <w:pPr>
+        <w:ind w:left="1440" w:hanging="360"/>
+      </w:pPr>
+      <w:rPr>
+        <w:rFonts w:ascii="Courier New" w:hAnsi="Courier New" w:cs="Courier New" w:hint="default"/>
+      </w:rPr>
+    </w:lvl>
+    <w:lvl w:ilvl="2" w:tplc="10090005" w:tentative="1">
+      <w:start w:val="1"/>
+      <w:numFmt w:val="bullet"/>
+      <w:lvlText w:val=""/>
+      <w:lvlJc w:val="left"/>
+      <w:pPr>
+        <w:ind w:left="2160" w:hanging="360"/>
+      </w:pPr>
+      <w:rPr>
+        <w:rFonts w:ascii="Wingdings" w:hAnsi="Wingdings" w:hint="default"/>
+      </w:rPr>
+    </w:lvl>
+    <w:lvl w:ilvl="3" w:tplc="10090001" w:tentative="1">
+      <w:start w:val="1"/>
+      <w:numFmt w:val="bullet"/>
+      <w:lvlText w:val=""/>
+      <w:lvlJc w:val="left"/>
+      <w:pPr>
+        <w:ind w:left="2880" w:hanging="360"/>
+      </w:pPr>
+      <w:rPr>
+        <w:rFonts w:ascii="Symbol" w:hAnsi="Symbol" w:hint="default"/>
+      </w:rPr>
+    </w:lvl>
+    <w:lvl w:ilvl="4" w:tplc="10090003" w:tentative="1">
+      <w:start w:val="1"/>
+      <w:numFmt w:val="bullet"/>
+      <w:lvlText w:val="o"/>
+      <w:lvlJc w:val="left"/>
+      <w:pPr>
+        <w:ind w:left="3600" w:hanging="360"/>
+      </w:pPr>
+      <w:rPr>
+        <w:rFonts w:ascii="Courier New" w:hAnsi="Courier New" w:cs="Courier New" w:hint="default"/>
+      </w:rPr>
+    </w:lvl>
+    <w:lvl w:ilvl="5" w:tplc="10090005" w:tentative="1">
+      <w:start w:val="1"/>
+      <w:numFmt w:val="bullet"/>
+      <w:lvlText w:val=""/>
+      <w:lvlJc w:val="left"/>
+      <w:pPr>
+        <w:ind w:left="4320" w:hanging="360"/>
+      </w:pPr>
+      <w:rPr>
+        <w:rFonts w:ascii="Wingdings" w:hAnsi="Wingdings" w:hint="default"/>
+      </w:rPr>
+    </w:lvl>
+    <w:lvl w:ilvl="6" w:tplc="10090001" w:tentative="1">
+      <w:start w:val="1"/>
+      <w:numFmt w:val="bullet"/>
+      <w:lvlText w:val=""/>
+      <w:lvlJc w:val="left"/>
+      <w:pPr>
+        <w:ind w:left="5040" w:hanging="360"/>
+      </w:pPr>
+      <w:rPr>
+        <w:rFonts w:ascii="Symbol" w:hAnsi="Symbol" w:hint="default"/>
+      </w:rPr>
+    </w:lvl>
+    <w:lvl w:ilvl="7" w:tplc="10090003" w:tentative="1">
+      <w:start w:val="1"/>
+      <w:numFmt w:val="bullet"/>
+      <w:lvlText w:val="o"/>
+      <w:lvlJc w:val="left"/>
+      <w:pPr>
+        <w:ind w:left="5760" w:hanging="360"/>
+      </w:pPr>
+      <w:rPr>
+        <w:rFonts w:ascii="Courier New" w:hAnsi="Courier New" w:cs="Courier New" w:hint="default"/>
+      </w:rPr>
+    </w:lvl>
+    <w:lvl w:ilvl="8" w:tplc="10090005" w:tentative="1">
+      <w:start w:val="1"/>
+      <w:numFmt w:val="bullet"/>
+      <w:lvlText w:val=""/>
+      <w:lvlJc w:val="left"/>
+      <w:pPr>
+        <w:ind w:left="6480" w:hanging="360"/>
+      </w:pPr>
+      <w:rPr>
+        <w:rFonts w:ascii="Wingdings" w:hAnsi="Wingdings" w:hint="default"/>
+      </w:rPr>
+    </w:lvl>
+  </w:abstractNum>
+  <w:abstractNum w:abstractNumId="4">
     <w:nsid w:val="12C37D09"/>
     <w:multiLevelType w:val="hybridMultilevel"/>
     <w:tmpl w:val="21C28D1C"/>
@@ -2109,7 +3401,120 @@
       </w:rPr>
     </w:lvl>
   </w:abstractNum>
-  <w:abstractNum w:abstractNumId="3">
+  <w:abstractNum w:abstractNumId="5">
+    <w:nsid w:val="134A4076"/>
+    <w:multiLevelType w:val="hybridMultilevel"/>
+    <w:tmpl w:val="76307004"/>
+    <w:lvl w:ilvl="0" w:tplc="10090005">
+      <w:start w:val="1"/>
+      <w:numFmt w:val="bullet"/>
+      <w:lvlText w:val=""/>
+      <w:lvlJc w:val="left"/>
+      <w:pPr>
+        <w:ind w:left="720" w:hanging="360"/>
+      </w:pPr>
+      <w:rPr>
+        <w:rFonts w:ascii="Wingdings" w:hAnsi="Wingdings" w:hint="default"/>
+      </w:rPr>
+    </w:lvl>
+    <w:lvl w:ilvl="1" w:tplc="10090003" w:tentative="1">
+      <w:start w:val="1"/>
+      <w:numFmt w:val="bullet"/>
+      <w:lvlText w:val="o"/>
+      <w:lvlJc w:val="left"/>
+      <w:pPr>
+        <w:ind w:left="1440" w:hanging="360"/>
+      </w:pPr>
+      <w:rPr>
+        <w:rFonts w:ascii="Courier New" w:hAnsi="Courier New" w:cs="Courier New" w:hint="default"/>
+      </w:rPr>
+    </w:lvl>
+    <w:lvl w:ilvl="2" w:tplc="10090005" w:tentative="1">
+      <w:start w:val="1"/>
+      <w:numFmt w:val="bullet"/>
+      <w:lvlText w:val=""/>
+      <w:lvlJc w:val="left"/>
+      <w:pPr>
+        <w:ind w:left="2160" w:hanging="360"/>
+      </w:pPr>
+      <w:rPr>
+        <w:rFonts w:ascii="Wingdings" w:hAnsi="Wingdings" w:hint="default"/>
+      </w:rPr>
+    </w:lvl>
+    <w:lvl w:ilvl="3" w:tplc="10090001" w:tentative="1">
+      <w:start w:val="1"/>
+      <w:numFmt w:val="bullet"/>
+      <w:lvlText w:val=""/>
+      <w:lvlJc w:val="left"/>
+      <w:pPr>
+        <w:ind w:left="2880" w:hanging="360"/>
+      </w:pPr>
+      <w:rPr>
+        <w:rFonts w:ascii="Symbol" w:hAnsi="Symbol" w:hint="default"/>
+      </w:rPr>
+    </w:lvl>
+    <w:lvl w:ilvl="4" w:tplc="10090003" w:tentative="1">
+      <w:start w:val="1"/>
+      <w:numFmt w:val="bullet"/>
+      <w:lvlText w:val="o"/>
+      <w:lvlJc w:val="left"/>
+      <w:pPr>
+        <w:ind w:left="3600" w:hanging="360"/>
+      </w:pPr>
+      <w:rPr>
+        <w:rFonts w:ascii="Courier New" w:hAnsi="Courier New" w:cs="Courier New" w:hint="default"/>
+      </w:rPr>
+    </w:lvl>
+    <w:lvl w:ilvl="5" w:tplc="10090005" w:tentative="1">
+      <w:start w:val="1"/>
+      <w:numFmt w:val="bullet"/>
+      <w:lvlText w:val=""/>
+      <w:lvlJc w:val="left"/>
+      <w:pPr>
+        <w:ind w:left="4320" w:hanging="360"/>
+      </w:pPr>
+      <w:rPr>
+        <w:rFonts w:ascii="Wingdings" w:hAnsi="Wingdings" w:hint="default"/>
+      </w:rPr>
+    </w:lvl>
+    <w:lvl w:ilvl="6" w:tplc="10090001" w:tentative="1">
+      <w:start w:val="1"/>
+      <w:numFmt w:val="bullet"/>
+      <w:lvlText w:val=""/>
+      <w:lvlJc w:val="left"/>
+      <w:pPr>
+        <w:ind w:left="5040" w:hanging="360"/>
+      </w:pPr>
+      <w:rPr>
+        <w:rFonts w:ascii="Symbol" w:hAnsi="Symbol" w:hint="default"/>
+      </w:rPr>
+    </w:lvl>
+    <w:lvl w:ilvl="7" w:tplc="10090003" w:tentative="1">
+      <w:start w:val="1"/>
+      <w:numFmt w:val="bullet"/>
+      <w:lvlText w:val="o"/>
+      <w:lvlJc w:val="left"/>
+      <w:pPr>
+        <w:ind w:left="5760" w:hanging="360"/>
+      </w:pPr>
+      <w:rPr>
+        <w:rFonts w:ascii="Courier New" w:hAnsi="Courier New" w:cs="Courier New" w:hint="default"/>
+      </w:rPr>
+    </w:lvl>
+    <w:lvl w:ilvl="8" w:tplc="10090005" w:tentative="1">
+      <w:start w:val="1"/>
+      <w:numFmt w:val="bullet"/>
+      <w:lvlText w:val=""/>
+      <w:lvlJc w:val="left"/>
+      <w:pPr>
+        <w:ind w:left="6480" w:hanging="360"/>
+      </w:pPr>
+      <w:rPr>
+        <w:rFonts w:ascii="Wingdings" w:hAnsi="Wingdings" w:hint="default"/>
+      </w:rPr>
+    </w:lvl>
+  </w:abstractNum>
+  <w:abstractNum w:abstractNumId="6">
     <w:nsid w:val="18D42170"/>
     <w:multiLevelType w:val="hybridMultilevel"/>
     <w:tmpl w:val="E8E4F0EA"/>
@@ -2195,7 +3600,7 @@
       </w:pPr>
     </w:lvl>
   </w:abstractNum>
-  <w:abstractNum w:abstractNumId="4">
+  <w:abstractNum w:abstractNumId="7">
     <w:nsid w:val="230D6D49"/>
     <w:multiLevelType w:val="hybridMultilevel"/>
     <w:tmpl w:val="9EA833E4"/>
@@ -2308,7 +3713,120 @@
       </w:rPr>
     </w:lvl>
   </w:abstractNum>
-  <w:abstractNum w:abstractNumId="5">
+  <w:abstractNum w:abstractNumId="8">
+    <w:nsid w:val="3A963B15"/>
+    <w:multiLevelType w:val="hybridMultilevel"/>
+    <w:tmpl w:val="F0C69EA8"/>
+    <w:lvl w:ilvl="0" w:tplc="10090005">
+      <w:start w:val="1"/>
+      <w:numFmt w:val="bullet"/>
+      <w:lvlText w:val=""/>
+      <w:lvlJc w:val="left"/>
+      <w:pPr>
+        <w:ind w:left="720" w:hanging="360"/>
+      </w:pPr>
+      <w:rPr>
+        <w:rFonts w:ascii="Wingdings" w:hAnsi="Wingdings" w:hint="default"/>
+      </w:rPr>
+    </w:lvl>
+    <w:lvl w:ilvl="1" w:tplc="10090003" w:tentative="1">
+      <w:start w:val="1"/>
+      <w:numFmt w:val="bullet"/>
+      <w:lvlText w:val="o"/>
+      <w:lvlJc w:val="left"/>
+      <w:pPr>
+        <w:ind w:left="1440" w:hanging="360"/>
+      </w:pPr>
+      <w:rPr>
+        <w:rFonts w:ascii="Courier New" w:hAnsi="Courier New" w:cs="Courier New" w:hint="default"/>
+      </w:rPr>
+    </w:lvl>
+    <w:lvl w:ilvl="2" w:tplc="10090005" w:tentative="1">
+      <w:start w:val="1"/>
+      <w:numFmt w:val="bullet"/>
+      <w:lvlText w:val=""/>
+      <w:lvlJc w:val="left"/>
+      <w:pPr>
+        <w:ind w:left="2160" w:hanging="360"/>
+      </w:pPr>
+      <w:rPr>
+        <w:rFonts w:ascii="Wingdings" w:hAnsi="Wingdings" w:hint="default"/>
+      </w:rPr>
+    </w:lvl>
+    <w:lvl w:ilvl="3" w:tplc="10090001" w:tentative="1">
+      <w:start w:val="1"/>
+      <w:numFmt w:val="bullet"/>
+      <w:lvlText w:val=""/>
+      <w:lvlJc w:val="left"/>
+      <w:pPr>
+        <w:ind w:left="2880" w:hanging="360"/>
+      </w:pPr>
+      <w:rPr>
+        <w:rFonts w:ascii="Symbol" w:hAnsi="Symbol" w:hint="default"/>
+      </w:rPr>
+    </w:lvl>
+    <w:lvl w:ilvl="4" w:tplc="10090003" w:tentative="1">
+      <w:start w:val="1"/>
+      <w:numFmt w:val="bullet"/>
+      <w:lvlText w:val="o"/>
+      <w:lvlJc w:val="left"/>
+      <w:pPr>
+        <w:ind w:left="3600" w:hanging="360"/>
+      </w:pPr>
+      <w:rPr>
+        <w:rFonts w:ascii="Courier New" w:hAnsi="Courier New" w:cs="Courier New" w:hint="default"/>
+      </w:rPr>
+    </w:lvl>
+    <w:lvl w:ilvl="5" w:tplc="10090005" w:tentative="1">
+      <w:start w:val="1"/>
+      <w:numFmt w:val="bullet"/>
+      <w:lvlText w:val=""/>
+      <w:lvlJc w:val="left"/>
+      <w:pPr>
+        <w:ind w:left="4320" w:hanging="360"/>
+      </w:pPr>
+      <w:rPr>
+        <w:rFonts w:ascii="Wingdings" w:hAnsi="Wingdings" w:hint="default"/>
+      </w:rPr>
+    </w:lvl>
+    <w:lvl w:ilvl="6" w:tplc="10090001" w:tentative="1">
+      <w:start w:val="1"/>
+      <w:numFmt w:val="bullet"/>
+      <w:lvlText w:val=""/>
+      <w:lvlJc w:val="left"/>
+      <w:pPr>
+        <w:ind w:left="5040" w:hanging="360"/>
+      </w:pPr>
+      <w:rPr>
+        <w:rFonts w:ascii="Symbol" w:hAnsi="Symbol" w:hint="default"/>
+      </w:rPr>
+    </w:lvl>
+    <w:lvl w:ilvl="7" w:tplc="10090003" w:tentative="1">
+      <w:start w:val="1"/>
+      <w:numFmt w:val="bullet"/>
+      <w:lvlText w:val="o"/>
+      <w:lvlJc w:val="left"/>
+      <w:pPr>
+        <w:ind w:left="5760" w:hanging="360"/>
+      </w:pPr>
+      <w:rPr>
+        <w:rFonts w:ascii="Courier New" w:hAnsi="Courier New" w:cs="Courier New" w:hint="default"/>
+      </w:rPr>
+    </w:lvl>
+    <w:lvl w:ilvl="8" w:tplc="10090005" w:tentative="1">
+      <w:start w:val="1"/>
+      <w:numFmt w:val="bullet"/>
+      <w:lvlText w:val=""/>
+      <w:lvlJc w:val="left"/>
+      <w:pPr>
+        <w:ind w:left="6480" w:hanging="360"/>
+      </w:pPr>
+      <w:rPr>
+        <w:rFonts w:ascii="Wingdings" w:hAnsi="Wingdings" w:hint="default"/>
+      </w:rPr>
+    </w:lvl>
+  </w:abstractNum>
+  <w:abstractNum w:abstractNumId="9">
     <w:nsid w:val="446F0FD8"/>
     <w:multiLevelType w:val="hybridMultilevel"/>
     <w:tmpl w:val="0F2EA17C"/>
@@ -2421,7 +3939,233 @@
       </w:rPr>
     </w:lvl>
   </w:abstractNum>
-  <w:abstractNum w:abstractNumId="6">
+  <w:abstractNum w:abstractNumId="10">
+    <w:nsid w:val="4616758C"/>
+    <w:multiLevelType w:val="hybridMultilevel"/>
+    <w:tmpl w:val="928EF80C"/>
+    <w:lvl w:ilvl="0" w:tplc="10090005">
+      <w:start w:val="1"/>
+      <w:numFmt w:val="bullet"/>
+      <w:lvlText w:val=""/>
+      <w:lvlJc w:val="left"/>
+      <w:pPr>
+        <w:ind w:left="720" w:hanging="360"/>
+      </w:pPr>
+      <w:rPr>
+        <w:rFonts w:ascii="Wingdings" w:hAnsi="Wingdings" w:hint="default"/>
+      </w:rPr>
+    </w:lvl>
+    <w:lvl w:ilvl="1" w:tplc="10090003">
+      <w:start w:val="1"/>
+      <w:numFmt w:val="bullet"/>
+      <w:lvlText w:val="o"/>
+      <w:lvlJc w:val="left"/>
+      <w:pPr>
+        <w:ind w:left="1440" w:hanging="360"/>
+      </w:pPr>
+      <w:rPr>
+        <w:rFonts w:ascii="Courier New" w:hAnsi="Courier New" w:cs="Courier New" w:hint="default"/>
+      </w:rPr>
+    </w:lvl>
+    <w:lvl w:ilvl="2" w:tplc="10090005" w:tentative="1">
+      <w:start w:val="1"/>
+      <w:numFmt w:val="bullet"/>
+      <w:lvlText w:val=""/>
+      <w:lvlJc w:val="left"/>
+      <w:pPr>
+        <w:ind w:left="2160" w:hanging="360"/>
+      </w:pPr>
+      <w:rPr>
+        <w:rFonts w:ascii="Wingdings" w:hAnsi="Wingdings" w:hint="default"/>
+      </w:rPr>
+    </w:lvl>
+    <w:lvl w:ilvl="3" w:tplc="10090001" w:tentative="1">
+      <w:start w:val="1"/>
+      <w:numFmt w:val="bullet"/>
+      <w:lvlText w:val=""/>
+      <w:lvlJc w:val="left"/>
+      <w:pPr>
+        <w:ind w:left="2880" w:hanging="360"/>
+      </w:pPr>
+      <w:rPr>
+        <w:rFonts w:ascii="Symbol" w:hAnsi="Symbol" w:hint="default"/>
+      </w:rPr>
+    </w:lvl>
+    <w:lvl w:ilvl="4" w:tplc="10090003" w:tentative="1">
+      <w:start w:val="1"/>
+      <w:numFmt w:val="bullet"/>
+      <w:lvlText w:val="o"/>
+      <w:lvlJc w:val="left"/>
+      <w:pPr>
+        <w:ind w:left="3600" w:hanging="360"/>
+      </w:pPr>
+      <w:rPr>
+        <w:rFonts w:ascii="Courier New" w:hAnsi="Courier New" w:cs="Courier New" w:hint="default"/>
+      </w:rPr>
+    </w:lvl>
+    <w:lvl w:ilvl="5" w:tplc="10090005" w:tentative="1">
+      <w:start w:val="1"/>
+      <w:numFmt w:val="bullet"/>
+      <w:lvlText w:val=""/>
+      <w:lvlJc w:val="left"/>
+      <w:pPr>
+        <w:ind w:left="4320" w:hanging="360"/>
+      </w:pPr>
+      <w:rPr>
+        <w:rFonts w:ascii="Wingdings" w:hAnsi="Wingdings" w:hint="default"/>
+      </w:rPr>
+    </w:lvl>
+    <w:lvl w:ilvl="6" w:tplc="10090001" w:tentative="1">
+      <w:start w:val="1"/>
+      <w:numFmt w:val="bullet"/>
+      <w:lvlText w:val=""/>
+      <w:lvlJc w:val="left"/>
+      <w:pPr>
+        <w:ind w:left="5040" w:hanging="360"/>
+      </w:pPr>
+      <w:rPr>
+        <w:rFonts w:ascii="Symbol" w:hAnsi="Symbol" w:hint="default"/>
+      </w:rPr>
+    </w:lvl>
+    <w:lvl w:ilvl="7" w:tplc="10090003" w:tentative="1">
+      <w:start w:val="1"/>
+      <w:numFmt w:val="bullet"/>
+      <w:lvlText w:val="o"/>
+      <w:lvlJc w:val="left"/>
+      <w:pPr>
+        <w:ind w:left="5760" w:hanging="360"/>
+      </w:pPr>
+      <w:rPr>
+        <w:rFonts w:ascii="Courier New" w:hAnsi="Courier New" w:cs="Courier New" w:hint="default"/>
+      </w:rPr>
+    </w:lvl>
+    <w:lvl w:ilvl="8" w:tplc="10090005" w:tentative="1">
+      <w:start w:val="1"/>
+      <w:numFmt w:val="bullet"/>
+      <w:lvlText w:val=""/>
+      <w:lvlJc w:val="left"/>
+      <w:pPr>
+        <w:ind w:left="6480" w:hanging="360"/>
+      </w:pPr>
+      <w:rPr>
+        <w:rFonts w:ascii="Wingdings" w:hAnsi="Wingdings" w:hint="default"/>
+      </w:rPr>
+    </w:lvl>
+  </w:abstractNum>
+  <w:abstractNum w:abstractNumId="11">
+    <w:nsid w:val="50580ED4"/>
+    <w:multiLevelType w:val="hybridMultilevel"/>
+    <w:tmpl w:val="88FA7D24"/>
+    <w:lvl w:ilvl="0" w:tplc="10090005">
+      <w:start w:val="1"/>
+      <w:numFmt w:val="bullet"/>
+      <w:lvlText w:val=""/>
+      <w:lvlJc w:val="left"/>
+      <w:pPr>
+        <w:ind w:left="720" w:hanging="360"/>
+      </w:pPr>
+      <w:rPr>
+        <w:rFonts w:ascii="Wingdings" w:hAnsi="Wingdings" w:hint="default"/>
+      </w:rPr>
+    </w:lvl>
+    <w:lvl w:ilvl="1" w:tplc="10090003" w:tentative="1">
+      <w:start w:val="1"/>
+      <w:numFmt w:val="bullet"/>
+      <w:lvlText w:val="o"/>
+      <w:lvlJc w:val="left"/>
+      <w:pPr>
+        <w:ind w:left="1440" w:hanging="360"/>
+      </w:pPr>
+      <w:rPr>
+        <w:rFonts w:ascii="Courier New" w:hAnsi="Courier New" w:cs="Courier New" w:hint="default"/>
+      </w:rPr>
+    </w:lvl>
+    <w:lvl w:ilvl="2" w:tplc="10090005" w:tentative="1">
+      <w:start w:val="1"/>
+      <w:numFmt w:val="bullet"/>
+      <w:lvlText w:val=""/>
+      <w:lvlJc w:val="left"/>
+      <w:pPr>
+        <w:ind w:left="2160" w:hanging="360"/>
+      </w:pPr>
+      <w:rPr>
+        <w:rFonts w:ascii="Wingdings" w:hAnsi="Wingdings" w:hint="default"/>
+      </w:rPr>
+    </w:lvl>
+    <w:lvl w:ilvl="3" w:tplc="10090001" w:tentative="1">
+      <w:start w:val="1"/>
+      <w:numFmt w:val="bullet"/>
+      <w:lvlText w:val=""/>
+      <w:lvlJc w:val="left"/>
+      <w:pPr>
+        <w:ind w:left="2880" w:hanging="360"/>
+      </w:pPr>
+      <w:rPr>
+        <w:rFonts w:ascii="Symbol" w:hAnsi="Symbol" w:hint="default"/>
+      </w:rPr>
+    </w:lvl>
+    <w:lvl w:ilvl="4" w:tplc="10090003" w:tentative="1">
+      <w:start w:val="1"/>
+      <w:numFmt w:val="bullet"/>
+      <w:lvlText w:val="o"/>
+      <w:lvlJc w:val="left"/>
+      <w:pPr>
+        <w:ind w:left="3600" w:hanging="360"/>
+      </w:pPr>
+      <w:rPr>
+        <w:rFonts w:ascii="Courier New" w:hAnsi="Courier New" w:cs="Courier New" w:hint="default"/>
+      </w:rPr>
+    </w:lvl>
+    <w:lvl w:ilvl="5" w:tplc="10090005" w:tentative="1">
+      <w:start w:val="1"/>
+      <w:numFmt w:val="bullet"/>
+      <w:lvlText w:val=""/>
+      <w:lvlJc w:val="left"/>
+      <w:pPr>
+        <w:ind w:left="4320" w:hanging="360"/>
+      </w:pPr>
+      <w:rPr>
+        <w:rFonts w:ascii="Wingdings" w:hAnsi="Wingdings" w:hint="default"/>
+      </w:rPr>
+    </w:lvl>
+    <w:lvl w:ilvl="6" w:tplc="10090001" w:tentative="1">
+      <w:start w:val="1"/>
+      <w:numFmt w:val="bullet"/>
+      <w:lvlText w:val=""/>
+      <w:lvlJc w:val="left"/>
+      <w:pPr>
+        <w:ind w:left="5040" w:hanging="360"/>
+      </w:pPr>
+      <w:rPr>
+        <w:rFonts w:ascii="Symbol" w:hAnsi="Symbol" w:hint="default"/>
+      </w:rPr>
+    </w:lvl>
+    <w:lvl w:ilvl="7" w:tplc="10090003" w:tentative="1">
+      <w:start w:val="1"/>
+      <w:numFmt w:val="bullet"/>
+      <w:lvlText w:val="o"/>
+      <w:lvlJc w:val="left"/>
+      <w:pPr>
+        <w:ind w:left="5760" w:hanging="360"/>
+      </w:pPr>
+      <w:rPr>
+        <w:rFonts w:ascii="Courier New" w:hAnsi="Courier New" w:cs="Courier New" w:hint="default"/>
+      </w:rPr>
+    </w:lvl>
+    <w:lvl w:ilvl="8" w:tplc="10090005" w:tentative="1">
+      <w:start w:val="1"/>
+      <w:numFmt w:val="bullet"/>
+      <w:lvlText w:val=""/>
+      <w:lvlJc w:val="left"/>
+      <w:pPr>
+        <w:ind w:left="6480" w:hanging="360"/>
+      </w:pPr>
+      <w:rPr>
+        <w:rFonts w:ascii="Wingdings" w:hAnsi="Wingdings" w:hint="default"/>
+      </w:rPr>
+    </w:lvl>
+  </w:abstractNum>
+  <w:abstractNum w:abstractNumId="12">
     <w:nsid w:val="55E15B0B"/>
     <w:multiLevelType w:val="hybridMultilevel"/>
     <w:tmpl w:val="DDA22BB8"/>
@@ -2534,7 +4278,7 @@
       </w:rPr>
     </w:lvl>
   </w:abstractNum>
-  <w:abstractNum w:abstractNumId="7">
+  <w:abstractNum w:abstractNumId="13">
     <w:nsid w:val="58F456BC"/>
     <w:multiLevelType w:val="hybridMultilevel"/>
     <w:tmpl w:val="7F1485E8"/>
@@ -2623,7 +4367,7 @@
       </w:pPr>
     </w:lvl>
   </w:abstractNum>
-  <w:abstractNum w:abstractNumId="8">
+  <w:abstractNum w:abstractNumId="14">
     <w:nsid w:val="6C792134"/>
     <w:multiLevelType w:val="hybridMultilevel"/>
     <w:tmpl w:val="F9E2022C"/>
@@ -2736,7 +4480,7 @@
       </w:rPr>
     </w:lvl>
   </w:abstractNum>
-  <w:abstractNum w:abstractNumId="9">
+  <w:abstractNum w:abstractNumId="15">
     <w:nsid w:val="7FC02BAB"/>
     <w:multiLevelType w:val="hybridMultilevel"/>
     <w:tmpl w:val="D3561DE8"/>
@@ -2826,34 +4570,52 @@
     </w:lvl>
   </w:abstractNum>
   <w:num w:numId="1">
-    <w:abstractNumId w:val="7"/>
+    <w:abstractNumId w:val="13"/>
   </w:num>
   <w:num w:numId="2">
-    <w:abstractNumId w:val="9"/>
+    <w:abstractNumId w:val="15"/>
   </w:num>
   <w:num w:numId="3">
     <w:abstractNumId w:val="0"/>
   </w:num>
   <w:num w:numId="4">
-    <w:abstractNumId w:val="3"/>
+    <w:abstractNumId w:val="6"/>
   </w:num>
   <w:num w:numId="5">
-    <w:abstractNumId w:val="8"/>
+    <w:abstractNumId w:val="14"/>
   </w:num>
   <w:num w:numId="6">
-    <w:abstractNumId w:val="6"/>
+    <w:abstractNumId w:val="12"/>
   </w:num>
   <w:num w:numId="7">
+    <w:abstractNumId w:val="7"/>
+  </w:num>
+  <w:num w:numId="8">
     <w:abstractNumId w:val="4"/>
   </w:num>
-  <w:num w:numId="8">
-    <w:abstractNumId w:val="2"/>
-  </w:num>
   <w:num w:numId="9">
-    <w:abstractNumId w:val="5"/>
+    <w:abstractNumId w:val="9"/>
   </w:num>
   <w:num w:numId="10">
     <w:abstractNumId w:val="1"/>
+  </w:num>
+  <w:num w:numId="11">
+    <w:abstractNumId w:val="8"/>
+  </w:num>
+  <w:num w:numId="12">
+    <w:abstractNumId w:val="10"/>
+  </w:num>
+  <w:num w:numId="13">
+    <w:abstractNumId w:val="2"/>
+  </w:num>
+  <w:num w:numId="14">
+    <w:abstractNumId w:val="3"/>
+  </w:num>
+  <w:num w:numId="15">
+    <w:abstractNumId w:val="11"/>
+  </w:num>
+  <w:num w:numId="16">
+    <w:abstractNumId w:val="5"/>
   </w:num>
 </w:numbering>
 </file>
@@ -3076,7 +4838,6 @@
     <w:basedOn w:val="Normal"/>
     <w:link w:val="FooterChar"/>
     <w:uiPriority w:val="99"/>
-    <w:semiHidden/>
     <w:unhideWhenUsed/>
     <w:rsid w:val="00EE5C7A"/>
     <w:pPr>
@@ -3092,7 +4853,6 @@
     <w:basedOn w:val="DefaultParagraphFont"/>
     <w:link w:val="Footer"/>
     <w:uiPriority w:val="99"/>
-    <w:semiHidden/>
     <w:rsid w:val="00EE5C7A"/>
   </w:style>
   <w:style w:type="paragraph" w:styleId="ListParagraph">
@@ -3105,6 +4865,32 @@
       <w:ind w:left="720"/>
       <w:contextualSpacing/>
     </w:pPr>
+  </w:style>
+  <w:style w:type="table" w:styleId="TableGrid">
+    <w:name w:val="Table Grid"/>
+    <w:basedOn w:val="TableNormal"/>
+    <w:uiPriority w:val="59"/>
+    <w:rsid w:val="00CD5256"/>
+    <w:pPr>
+      <w:spacing w:after="0" w:line="240" w:lineRule="auto"/>
+    </w:pPr>
+    <w:tblPr>
+      <w:tblInd w:w="0" w:type="dxa"/>
+      <w:tblBorders>
+        <w:top w:val="single" w:sz="4" w:space="0" w:color="auto"/>
+        <w:left w:val="single" w:sz="4" w:space="0" w:color="auto"/>
+        <w:bottom w:val="single" w:sz="4" w:space="0" w:color="auto"/>
+        <w:right w:val="single" w:sz="4" w:space="0" w:color="auto"/>
+        <w:insideH w:val="single" w:sz="4" w:space="0" w:color="auto"/>
+        <w:insideV w:val="single" w:sz="4" w:space="0" w:color="auto"/>
+      </w:tblBorders>
+      <w:tblCellMar>
+        <w:top w:w="0" w:type="dxa"/>
+        <w:left w:w="108" w:type="dxa"/>
+        <w:bottom w:w="0" w:type="dxa"/>
+        <w:right w:w="108" w:type="dxa"/>
+      </w:tblCellMar>
+    </w:tblPr>
   </w:style>
 </w:styles>
 </file>
@@ -3390,4 +5176,16 @@
   <a:objectDefaults/>
   <a:extraClrSchemeLst/>
 </a:theme>
+</file>
+
+<file path=customXml/item1.xml><?xml version="1.0" encoding="utf-8"?>
+<b:Sources xmlns:b="http://schemas.openxmlformats.org/officeDocument/2006/bibliography" xmlns="http://schemas.openxmlformats.org/officeDocument/2006/bibliography" SelectedStyle="\APA.XSL" StyleName="APA"/>
+</file>
+
+<file path=customXml/itemProps1.xml><?xml version="1.0" encoding="utf-8"?>
+<ds:datastoreItem xmlns:ds="http://schemas.openxmlformats.org/officeDocument/2006/customXml" ds:itemID="{7BD8AAED-B1A3-4857-B029-3534C4AD5A72}">
+  <ds:schemaRefs>
+    <ds:schemaRef ds:uri="http://schemas.openxmlformats.org/officeDocument/2006/bibliography"/>
+  </ds:schemaRefs>
+</ds:datastoreItem>
 </file>
</xml_diff>

<commit_message>
Rough draft of the GUIs, with formal naming scheme.
Added Screenshots of the GUIs to the Project Proposal.
Changed Application Transaction Logs to Application History Logs
</commit_message>
<xml_diff>
--- a/Documents/Project Proposal Working Draft.docx
+++ b/Documents/Project Proposal Working Draft.docx
@@ -1,6 +1,6 @@
 
 <file path=word/document.xml><?xml version="1.0" encoding="utf-8"?>
-<w:document xmlns:ve="http://schemas.openxmlformats.org/markup-compatibility/2006" xmlns:o="urn:schemas-microsoft-com:office:office" xmlns:r="http://schemas.openxmlformats.org/officeDocument/2006/relationships" xmlns:m="http://schemas.openxmlformats.org/officeDocument/2006/math" xmlns:v="urn:schemas-microsoft-com:vml" xmlns:wp="http://schemas.openxmlformats.org/drawingml/2006/wordprocessingDrawing" xmlns:w10="urn:schemas-microsoft-com:office:word" xmlns:w="http://schemas.openxmlformats.org/wordprocessingml/2006/main" xmlns:wne="http://schemas.microsoft.com/office/word/2006/wordml">
+<w:document xmlns:wpc="http://schemas.microsoft.com/office/word/2010/wordprocessingCanvas" xmlns:cx="http://schemas.microsoft.com/office/drawing/2014/chartex" xmlns:cx1="http://schemas.microsoft.com/office/drawing/2015/9/8/chartex" xmlns:cx2="http://schemas.microsoft.com/office/drawing/2015/10/21/chartex" xmlns:cx3="http://schemas.microsoft.com/office/drawing/2016/5/9/chartex" xmlns:cx4="http://schemas.microsoft.com/office/drawing/2016/5/10/chartex" xmlns:cx5="http://schemas.microsoft.com/office/drawing/2016/5/11/chartex" xmlns:mc="http://schemas.openxmlformats.org/markup-compatibility/2006" xmlns:o="urn:schemas-microsoft-com:office:office" xmlns:r="http://schemas.openxmlformats.org/officeDocument/2006/relationships" xmlns:m="http://schemas.openxmlformats.org/officeDocument/2006/math" xmlns:v="urn:schemas-microsoft-com:vml" xmlns:wp14="http://schemas.microsoft.com/office/word/2010/wordprocessingDrawing" xmlns:wp="http://schemas.openxmlformats.org/drawingml/2006/wordprocessingDrawing" xmlns:w10="urn:schemas-microsoft-com:office:word" xmlns:w="http://schemas.openxmlformats.org/wordprocessingml/2006/main" xmlns:w14="http://schemas.microsoft.com/office/word/2010/wordml" xmlns:w15="http://schemas.microsoft.com/office/word/2012/wordml" xmlns:w16se="http://schemas.microsoft.com/office/word/2015/wordml/symex" xmlns:wpg="http://schemas.microsoft.com/office/word/2010/wordprocessingGroup" xmlns:wpi="http://schemas.microsoft.com/office/word/2010/wordprocessingInk" xmlns:wne="http://schemas.microsoft.com/office/word/2006/wordml" xmlns:wps="http://schemas.microsoft.com/office/word/2010/wordprocessingShape" mc:Ignorable="w14 w15 w16se wp14">
   <w:body>
     <w:p>
       <w:pPr>
@@ -214,65 +214,29 @@
           <w:sz w:val="32"/>
         </w:rPr>
       </w:pPr>
-      <w:proofErr w:type="spellStart"/>
       <w:r>
         <w:rPr>
           <w:b/>
           <w:sz w:val="32"/>
         </w:rPr>
-        <w:t>Manjot</w:t>
-      </w:r>
-      <w:proofErr w:type="spellEnd"/>
-      <w:r>
+        <w:t>Manjot Sangha</w:t>
+      </w:r>
+    </w:p>
+    <w:p>
+      <w:pPr>
+        <w:spacing w:after="0" w:line="240" w:lineRule="auto"/>
         <w:rPr>
           <w:b/>
           <w:sz w:val="32"/>
         </w:rPr>
-        <w:t xml:space="preserve"> </w:t>
-      </w:r>
-      <w:proofErr w:type="spellStart"/>
+      </w:pPr>
       <w:r>
         <w:rPr>
           <w:b/>
           <w:sz w:val="32"/>
         </w:rPr>
-        <w:t>Sangha</w:t>
-      </w:r>
-      <w:proofErr w:type="spellEnd"/>
-    </w:p>
-    <w:p>
-      <w:pPr>
-        <w:spacing w:after="0" w:line="240" w:lineRule="auto"/>
-        <w:rPr>
-          <w:b/>
-          <w:sz w:val="32"/>
-        </w:rPr>
-      </w:pPr>
-      <w:proofErr w:type="spellStart"/>
-      <w:r>
-        <w:rPr>
-          <w:b/>
-          <w:sz w:val="32"/>
-        </w:rPr>
-        <w:t>Manveer</w:t>
-      </w:r>
-      <w:proofErr w:type="spellEnd"/>
-      <w:r>
-        <w:rPr>
-          <w:b/>
-          <w:sz w:val="32"/>
-        </w:rPr>
-        <w:t xml:space="preserve"> </w:t>
-      </w:r>
-      <w:proofErr w:type="spellStart"/>
-      <w:r>
-        <w:rPr>
-          <w:b/>
-          <w:sz w:val="32"/>
-        </w:rPr>
-        <w:t>Sidhu</w:t>
-      </w:r>
-      <w:proofErr w:type="spellEnd"/>
+        <w:t>Manveer Sidhu</w:t>
+      </w:r>
     </w:p>
     <w:p>
       <w:pPr>
@@ -389,15 +353,7 @@
         <w:t>of:</w:t>
       </w:r>
       <w:r>
-        <w:t xml:space="preserve"> 1) A </w:t>
-      </w:r>
-      <w:proofErr w:type="spellStart"/>
-      <w:r>
-        <w:t>mySQL</w:t>
-      </w:r>
-      <w:proofErr w:type="spellEnd"/>
-      <w:r>
-        <w:t xml:space="preserve"> Database, 2) A website for clients, and 3) A program for employees.</w:t>
+        <w:t xml:space="preserve"> 1) A mySQL Database, 2) A website for clients, and 3) A program for employees.</w:t>
       </w:r>
     </w:p>
     <w:p>
@@ -701,13 +657,8 @@
         <w:t xml:space="preserve">Due to the warehouse focus of the system, the components that deal </w:t>
       </w:r>
       <w:r>
-        <w:t xml:space="preserve">with orders and shipments </w:t>
-      </w:r>
-      <w:proofErr w:type="gramStart"/>
-      <w:r>
-        <w:t>exists</w:t>
-      </w:r>
-      <w:proofErr w:type="gramEnd"/>
+        <w:t>with orders and shipments exists</w:t>
+      </w:r>
       <w:r>
         <w:t xml:space="preserve"> solely to track inventory inputs and outputs. </w:t>
       </w:r>
@@ -767,35 +718,9 @@
         </w:rPr>
         <w:t xml:space="preserve">Website Design: </w:t>
       </w:r>
-      <w:proofErr w:type="spellStart"/>
-      <w:r>
-        <w:t>Manjot</w:t>
-      </w:r>
-      <w:proofErr w:type="spellEnd"/>
-      <w:r>
-        <w:t xml:space="preserve"> </w:t>
-      </w:r>
-      <w:proofErr w:type="spellStart"/>
-      <w:r>
-        <w:t>Sangha</w:t>
-      </w:r>
-      <w:proofErr w:type="spellEnd"/>
-      <w:r>
-        <w:t xml:space="preserve"> and </w:t>
-      </w:r>
-      <w:proofErr w:type="spellStart"/>
-      <w:r>
-        <w:t>Manveer</w:t>
-      </w:r>
-      <w:proofErr w:type="spellEnd"/>
-      <w:r>
-        <w:t xml:space="preserve"> </w:t>
-      </w:r>
-      <w:proofErr w:type="spellStart"/>
-      <w:r>
-        <w:t>Sidhu</w:t>
-      </w:r>
-      <w:proofErr w:type="spellEnd"/>
+      <w:r>
+        <w:t>Manjot Sangha and Manveer Sidhu</w:t>
+      </w:r>
     </w:p>
     <w:p>
       <w:pPr>
@@ -870,39 +795,7 @@
           <w:b/>
           <w:u w:val="single"/>
         </w:rPr>
-        <w:t xml:space="preserve">Component </w:t>
-      </w:r>
-      <w:proofErr w:type="gramStart"/>
-      <w:r>
-        <w:rPr>
-          <w:b/>
-          <w:u w:val="single"/>
-        </w:rPr>
-        <w:t>A</w:t>
-      </w:r>
-      <w:proofErr w:type="gramEnd"/>
-      <w:r>
-        <w:rPr>
-          <w:b/>
-          <w:u w:val="single"/>
-        </w:rPr>
-        <w:t xml:space="preserve"> – </w:t>
-      </w:r>
-      <w:proofErr w:type="spellStart"/>
-      <w:r>
-        <w:rPr>
-          <w:b/>
-          <w:u w:val="single"/>
-        </w:rPr>
-        <w:t>MySQL</w:t>
-      </w:r>
-      <w:proofErr w:type="spellEnd"/>
-      <w:r>
-        <w:rPr>
-          <w:b/>
-          <w:u w:val="single"/>
-        </w:rPr>
-        <w:t xml:space="preserve"> Database</w:t>
+        <w:t>Component A – MySQL Database</w:t>
       </w:r>
     </w:p>
     <w:p>
@@ -950,11 +843,9 @@
         </w:numPr>
         <w:spacing w:after="0" w:line="240" w:lineRule="auto"/>
       </w:pPr>
-      <w:proofErr w:type="spellStart"/>
       <w:r>
         <w:t>MySQL</w:t>
       </w:r>
-      <w:proofErr w:type="spellEnd"/>
     </w:p>
     <w:p>
       <w:pPr>
@@ -965,11 +856,9 @@
         </w:numPr>
         <w:spacing w:after="0" w:line="240" w:lineRule="auto"/>
       </w:pPr>
-      <w:proofErr w:type="spellStart"/>
       <w:r>
         <w:t>phpMyAdmin</w:t>
       </w:r>
-      <w:proofErr w:type="spellEnd"/>
     </w:p>
     <w:p>
       <w:pPr>
@@ -1016,15 +905,7 @@
         <w:spacing w:after="0" w:line="240" w:lineRule="auto"/>
       </w:pPr>
       <w:r>
-        <w:t xml:space="preserve">Linux – </w:t>
-      </w:r>
-      <w:proofErr w:type="spellStart"/>
-      <w:r>
-        <w:t>Ubuntu</w:t>
-      </w:r>
-      <w:proofErr w:type="spellEnd"/>
-      <w:r>
-        <w:t xml:space="preserve"> 15.04</w:t>
+        <w:t>Linux – Ubuntu 15.04</w:t>
       </w:r>
     </w:p>
     <w:p>
@@ -1117,13 +998,8 @@
         </w:numPr>
         <w:spacing w:after="0" w:line="240" w:lineRule="auto"/>
       </w:pPr>
-      <w:proofErr w:type="spellStart"/>
-      <w:r>
-        <w:t>MySQL</w:t>
-      </w:r>
-      <w:proofErr w:type="spellEnd"/>
-      <w:r>
-        <w:t xml:space="preserve"> Workbench 6.3 CE</w:t>
+      <w:r>
+        <w:t>MySQL Workbench 6.3 CE</w:t>
       </w:r>
     </w:p>
     <w:p>
@@ -1135,11 +1011,9 @@
         </w:numPr>
         <w:spacing w:after="0" w:line="240" w:lineRule="auto"/>
       </w:pPr>
-      <w:proofErr w:type="spellStart"/>
       <w:r>
         <w:t>Mockaroo</w:t>
       </w:r>
-      <w:proofErr w:type="spellEnd"/>
     </w:p>
     <w:p>
       <w:pPr>
@@ -1577,11 +1451,9 @@
         </w:numPr>
         <w:spacing w:after="0" w:line="240" w:lineRule="auto"/>
       </w:pPr>
-      <w:proofErr w:type="spellStart"/>
       <w:r>
         <w:t>Codelobster</w:t>
       </w:r>
-      <w:proofErr w:type="spellEnd"/>
     </w:p>
     <w:p>
       <w:pPr>
@@ -1592,11 +1464,9 @@
         </w:numPr>
         <w:spacing w:after="0" w:line="240" w:lineRule="auto"/>
       </w:pPr>
-      <w:proofErr w:type="spellStart"/>
       <w:r>
         <w:t>FileZilla</w:t>
       </w:r>
-      <w:proofErr w:type="spellEnd"/>
     </w:p>
     <w:p>
       <w:pPr>
@@ -1621,15 +1491,7 @@
         <w:spacing w:after="0" w:line="240" w:lineRule="auto"/>
       </w:pPr>
       <w:r>
-        <w:t xml:space="preserve">Linux – </w:t>
-      </w:r>
-      <w:proofErr w:type="spellStart"/>
-      <w:r>
-        <w:t>Ubuntu</w:t>
-      </w:r>
-      <w:proofErr w:type="spellEnd"/>
-      <w:r>
-        <w:t xml:space="preserve"> 15.04</w:t>
+        <w:t>Linux – Ubuntu 15.04</w:t>
       </w:r>
     </w:p>
     <w:p>
@@ -1791,14 +1653,12 @@
         </w:numPr>
         <w:spacing w:after="0" w:line="240" w:lineRule="auto"/>
       </w:pPr>
-      <w:proofErr w:type="gramStart"/>
       <w:r>
         <w:t xml:space="preserve">A main </w:t>
       </w:r>
       <w:r>
         <w:t>login screen</w:t>
       </w:r>
-      <w:proofErr w:type="gramEnd"/>
       <w:r>
         <w:t xml:space="preserve"> </w:t>
       </w:r>
@@ -1989,7 +1849,13 @@
         <w:t>A war</w:t>
       </w:r>
       <w:r>
-        <w:t>ehouse transaction log (Fig. VI</w:t>
+        <w:t xml:space="preserve">ehouse </w:t>
+      </w:r>
+      <w:r>
+        <w:t>history</w:t>
+      </w:r>
+      <w:r>
+        <w:t xml:space="preserve"> log (Fig. VI</w:t>
       </w:r>
       <w:r>
         <w:t xml:space="preserve">), which </w:t>
@@ -2131,13 +1997,8 @@
         <w:spacing w:after="0" w:line="240" w:lineRule="auto"/>
       </w:pPr>
       <w:r>
-        <w:t xml:space="preserve">Git through </w:t>
-      </w:r>
-      <w:proofErr w:type="spellStart"/>
-      <w:r>
-        <w:t>Github</w:t>
-      </w:r>
-      <w:proofErr w:type="spellEnd"/>
+        <w:t>Git through Github</w:t>
+      </w:r>
     </w:p>
     <w:p>
       <w:pPr>
@@ -2148,11 +2009,9 @@
         </w:numPr>
         <w:spacing w:after="0" w:line="240" w:lineRule="auto"/>
       </w:pPr>
-      <w:proofErr w:type="spellStart"/>
       <w:r>
         <w:t>SourceTree</w:t>
       </w:r>
-      <w:proofErr w:type="spellEnd"/>
     </w:p>
     <w:p>
       <w:pPr>
@@ -2185,7 +2044,7 @@
       <w:tblPr>
         <w:tblStyle w:val="TableGrid"/>
         <w:tblW w:w="0" w:type="auto"/>
-        <w:tblLook w:val="04A0"/>
+        <w:tblLook w:val="04A0" w:firstRow="1" w:lastRow="0" w:firstColumn="1" w:lastColumn="0" w:noHBand="0" w:noVBand="1"/>
       </w:tblPr>
       <w:tblGrid>
         <w:gridCol w:w="817"/>
@@ -2521,17 +2380,6 @@
       </w:pPr>
     </w:p>
     <w:p>
-      <w:pPr>
-        <w:spacing w:after="0" w:line="240" w:lineRule="auto"/>
-      </w:pPr>
-    </w:p>
-    <w:p>
-      <w:pPr>
-        <w:spacing w:after="0" w:line="240" w:lineRule="auto"/>
-        <w:rPr>
-          <w:b/>
-        </w:rPr>
-      </w:pPr>
       <w:r>
         <w:rPr>
           <w:b/>
@@ -2542,14 +2390,6 @@
     <w:p>
       <w:pPr>
         <w:spacing w:after="0" w:line="240" w:lineRule="auto"/>
-        <w:rPr>
-          <w:b/>
-        </w:rPr>
-      </w:pPr>
-    </w:p>
-    <w:p>
-      <w:pPr>
-        <w:spacing w:after="0" w:line="240" w:lineRule="auto"/>
       </w:pPr>
       <w:r>
         <w:t>Figure I: Database ERD</w:t>
@@ -2564,7 +2404,23 @@
       <w:pPr>
         <w:spacing w:after="0" w:line="240" w:lineRule="auto"/>
       </w:pPr>
-      <w:r>
+    </w:p>
+    <w:p>
+      <w:pPr>
+        <w:spacing w:after="0" w:line="240" w:lineRule="auto"/>
+      </w:pPr>
+    </w:p>
+    <w:p>
+      <w:r>
+        <w:br w:type="page"/>
+      </w:r>
+    </w:p>
+    <w:p>
+      <w:pPr>
+        <w:spacing w:after="0" w:line="240" w:lineRule="auto"/>
+      </w:pPr>
+      <w:r>
+        <w:lastRenderedPageBreak/>
         <w:t>Figure II: Application Login UI</w:t>
       </w:r>
     </w:p>
@@ -2578,6 +2434,63 @@
         <w:spacing w:after="0" w:line="240" w:lineRule="auto"/>
       </w:pPr>
       <w:r>
+        <w:rPr>
+          <w:noProof/>
+          <w:lang w:eastAsia="zh-CN"/>
+        </w:rPr>
+        <w:drawing>
+          <wp:inline distT="0" distB="0" distL="0" distR="0">
+            <wp:extent cx="6858000" cy="3863975"/>
+            <wp:effectExtent l="0" t="0" r="0" b="0"/>
+            <wp:docPr id="1" name="Picture 1"/>
+            <wp:cNvGraphicFramePr>
+              <a:graphicFrameLocks xmlns:a="http://schemas.openxmlformats.org/drawingml/2006/main" noChangeAspect="1"/>
+            </wp:cNvGraphicFramePr>
+            <a:graphic xmlns:a="http://schemas.openxmlformats.org/drawingml/2006/main">
+              <a:graphicData uri="http://schemas.openxmlformats.org/drawingml/2006/picture">
+                <pic:pic xmlns:pic="http://schemas.openxmlformats.org/drawingml/2006/picture">
+                  <pic:nvPicPr>
+                    <pic:cNvPr id="1" name="GUI_Login.jpg"/>
+                    <pic:cNvPicPr/>
+                  </pic:nvPicPr>
+                  <pic:blipFill>
+                    <a:blip r:embed="rId8">
+                      <a:extLst>
+                        <a:ext uri="{28A0092B-C50C-407E-A947-70E740481C1C}">
+                          <a14:useLocalDpi xmlns:a14="http://schemas.microsoft.com/office/drawing/2010/main" val="0"/>
+                        </a:ext>
+                      </a:extLst>
+                    </a:blip>
+                    <a:stretch>
+                      <a:fillRect/>
+                    </a:stretch>
+                  </pic:blipFill>
+                  <pic:spPr>
+                    <a:xfrm>
+                      <a:off x="0" y="0"/>
+                      <a:ext cx="6858000" cy="3863975"/>
+                    </a:xfrm>
+                    <a:prstGeom prst="rect">
+                      <a:avLst/>
+                    </a:prstGeom>
+                  </pic:spPr>
+                </pic:pic>
+              </a:graphicData>
+            </a:graphic>
+          </wp:inline>
+        </w:drawing>
+      </w:r>
+    </w:p>
+    <w:p>
+      <w:pPr>
+        <w:spacing w:after="0" w:line="240" w:lineRule="auto"/>
+      </w:pPr>
+    </w:p>
+    <w:p>
+      <w:pPr>
+        <w:spacing w:after="0" w:line="240" w:lineRule="auto"/>
+      </w:pPr>
+      <w:r>
         <w:t>Figure III: Application Inventory UI</w:t>
       </w:r>
     </w:p>
@@ -2591,6 +2504,64 @@
         <w:spacing w:after="0" w:line="240" w:lineRule="auto"/>
       </w:pPr>
       <w:r>
+        <w:rPr>
+          <w:noProof/>
+          <w:lang w:eastAsia="zh-CN"/>
+        </w:rPr>
+        <w:drawing>
+          <wp:inline distT="0" distB="0" distL="0" distR="0">
+            <wp:extent cx="6858000" cy="3876040"/>
+            <wp:effectExtent l="0" t="0" r="0" b="0"/>
+            <wp:docPr id="2" name="Picture 2"/>
+            <wp:cNvGraphicFramePr>
+              <a:graphicFrameLocks xmlns:a="http://schemas.openxmlformats.org/drawingml/2006/main" noChangeAspect="1"/>
+            </wp:cNvGraphicFramePr>
+            <a:graphic xmlns:a="http://schemas.openxmlformats.org/drawingml/2006/main">
+              <a:graphicData uri="http://schemas.openxmlformats.org/drawingml/2006/picture">
+                <pic:pic xmlns:pic="http://schemas.openxmlformats.org/drawingml/2006/picture">
+                  <pic:nvPicPr>
+                    <pic:cNvPr id="2" name="GUI_Inventory.jpg"/>
+                    <pic:cNvPicPr/>
+                  </pic:nvPicPr>
+                  <pic:blipFill>
+                    <a:blip r:embed="rId9">
+                      <a:extLst>
+                        <a:ext uri="{28A0092B-C50C-407E-A947-70E740481C1C}">
+                          <a14:useLocalDpi xmlns:a14="http://schemas.microsoft.com/office/drawing/2010/main" val="0"/>
+                        </a:ext>
+                      </a:extLst>
+                    </a:blip>
+                    <a:stretch>
+                      <a:fillRect/>
+                    </a:stretch>
+                  </pic:blipFill>
+                  <pic:spPr>
+                    <a:xfrm>
+                      <a:off x="0" y="0"/>
+                      <a:ext cx="6858000" cy="3876040"/>
+                    </a:xfrm>
+                    <a:prstGeom prst="rect">
+                      <a:avLst/>
+                    </a:prstGeom>
+                  </pic:spPr>
+                </pic:pic>
+              </a:graphicData>
+            </a:graphic>
+          </wp:inline>
+        </w:drawing>
+      </w:r>
+    </w:p>
+    <w:p>
+      <w:pPr>
+        <w:spacing w:after="0" w:line="240" w:lineRule="auto"/>
+      </w:pPr>
+    </w:p>
+    <w:p>
+      <w:pPr>
+        <w:spacing w:after="0" w:line="240" w:lineRule="auto"/>
+      </w:pPr>
+      <w:r>
+        <w:lastRenderedPageBreak/>
         <w:t>Figure IV: Application Receiving UI</w:t>
       </w:r>
     </w:p>
@@ -2604,6 +2575,63 @@
         <w:spacing w:after="0" w:line="240" w:lineRule="auto"/>
       </w:pPr>
       <w:r>
+        <w:rPr>
+          <w:noProof/>
+          <w:lang w:eastAsia="zh-CN"/>
+        </w:rPr>
+        <w:drawing>
+          <wp:inline distT="0" distB="0" distL="0" distR="0">
+            <wp:extent cx="6858000" cy="3912870"/>
+            <wp:effectExtent l="0" t="0" r="0" b="0"/>
+            <wp:docPr id="3" name="Picture 3"/>
+            <wp:cNvGraphicFramePr>
+              <a:graphicFrameLocks xmlns:a="http://schemas.openxmlformats.org/drawingml/2006/main" noChangeAspect="1"/>
+            </wp:cNvGraphicFramePr>
+            <a:graphic xmlns:a="http://schemas.openxmlformats.org/drawingml/2006/main">
+              <a:graphicData uri="http://schemas.openxmlformats.org/drawingml/2006/picture">
+                <pic:pic xmlns:pic="http://schemas.openxmlformats.org/drawingml/2006/picture">
+                  <pic:nvPicPr>
+                    <pic:cNvPr id="3" name="GUI_Receiving.jpg"/>
+                    <pic:cNvPicPr/>
+                  </pic:nvPicPr>
+                  <pic:blipFill>
+                    <a:blip r:embed="rId10">
+                      <a:extLst>
+                        <a:ext uri="{28A0092B-C50C-407E-A947-70E740481C1C}">
+                          <a14:useLocalDpi xmlns:a14="http://schemas.microsoft.com/office/drawing/2010/main" val="0"/>
+                        </a:ext>
+                      </a:extLst>
+                    </a:blip>
+                    <a:stretch>
+                      <a:fillRect/>
+                    </a:stretch>
+                  </pic:blipFill>
+                  <pic:spPr>
+                    <a:xfrm>
+                      <a:off x="0" y="0"/>
+                      <a:ext cx="6858000" cy="3912870"/>
+                    </a:xfrm>
+                    <a:prstGeom prst="rect">
+                      <a:avLst/>
+                    </a:prstGeom>
+                  </pic:spPr>
+                </pic:pic>
+              </a:graphicData>
+            </a:graphic>
+          </wp:inline>
+        </w:drawing>
+      </w:r>
+    </w:p>
+    <w:p>
+      <w:pPr>
+        <w:spacing w:after="0" w:line="240" w:lineRule="auto"/>
+      </w:pPr>
+    </w:p>
+    <w:p>
+      <w:pPr>
+        <w:spacing w:after="0" w:line="240" w:lineRule="auto"/>
+      </w:pPr>
+      <w:r>
         <w:t>Figure V: Application Shipping UI</w:t>
       </w:r>
     </w:p>
@@ -2617,14 +2645,137 @@
         <w:spacing w:after="0" w:line="240" w:lineRule="auto"/>
       </w:pPr>
       <w:r>
-        <w:t>Figure VI: Application Transaction UI</w:t>
-      </w:r>
+        <w:rPr>
+          <w:noProof/>
+          <w:lang w:eastAsia="zh-CN"/>
+        </w:rPr>
+        <w:drawing>
+          <wp:inline distT="0" distB="0" distL="0" distR="0">
+            <wp:extent cx="6858000" cy="3845560"/>
+            <wp:effectExtent l="0" t="0" r="0" b="0"/>
+            <wp:docPr id="4" name="Picture 4"/>
+            <wp:cNvGraphicFramePr>
+              <a:graphicFrameLocks xmlns:a="http://schemas.openxmlformats.org/drawingml/2006/main" noChangeAspect="1"/>
+            </wp:cNvGraphicFramePr>
+            <a:graphic xmlns:a="http://schemas.openxmlformats.org/drawingml/2006/main">
+              <a:graphicData uri="http://schemas.openxmlformats.org/drawingml/2006/picture">
+                <pic:pic xmlns:pic="http://schemas.openxmlformats.org/drawingml/2006/picture">
+                  <pic:nvPicPr>
+                    <pic:cNvPr id="4" name="GUI_Shipping.jpg"/>
+                    <pic:cNvPicPr/>
+                  </pic:nvPicPr>
+                  <pic:blipFill>
+                    <a:blip r:embed="rId11">
+                      <a:extLst>
+                        <a:ext uri="{28A0092B-C50C-407E-A947-70E740481C1C}">
+                          <a14:useLocalDpi xmlns:a14="http://schemas.microsoft.com/office/drawing/2010/main" val="0"/>
+                        </a:ext>
+                      </a:extLst>
+                    </a:blip>
+                    <a:stretch>
+                      <a:fillRect/>
+                    </a:stretch>
+                  </pic:blipFill>
+                  <pic:spPr>
+                    <a:xfrm>
+                      <a:off x="0" y="0"/>
+                      <a:ext cx="6858000" cy="3845560"/>
+                    </a:xfrm>
+                    <a:prstGeom prst="rect">
+                      <a:avLst/>
+                    </a:prstGeom>
+                  </pic:spPr>
+                </pic:pic>
+              </a:graphicData>
+            </a:graphic>
+          </wp:inline>
+        </w:drawing>
+      </w:r>
+    </w:p>
+    <w:p>
+      <w:r>
+        <w:br w:type="page"/>
+      </w:r>
+    </w:p>
+    <w:p>
+      <w:pPr>
+        <w:spacing w:after="0" w:line="240" w:lineRule="auto"/>
+      </w:pPr>
+      <w:r>
+        <w:lastRenderedPageBreak/>
+        <w:t xml:space="preserve">Figure VI: Application </w:t>
+      </w:r>
+      <w:r>
+        <w:t>History</w:t>
+      </w:r>
+      <w:r>
+        <w:t xml:space="preserve"> UI</w:t>
+      </w:r>
+    </w:p>
+    <w:p>
+      <w:pPr>
+        <w:spacing w:after="0" w:line="240" w:lineRule="auto"/>
+      </w:pPr>
+    </w:p>
+    <w:p>
+      <w:pPr>
+        <w:spacing w:after="0" w:line="240" w:lineRule="auto"/>
+      </w:pPr>
+      <w:bookmarkStart w:id="0" w:name="_GoBack"/>
+      <w:r>
+        <w:rPr>
+          <w:noProof/>
+          <w:lang w:eastAsia="zh-CN"/>
+        </w:rPr>
+        <w:drawing>
+          <wp:inline distT="0" distB="0" distL="0" distR="0">
+            <wp:extent cx="6858000" cy="3882390"/>
+            <wp:effectExtent l="0" t="0" r="0" b="0"/>
+            <wp:docPr id="5" name="Picture 5"/>
+            <wp:cNvGraphicFramePr>
+              <a:graphicFrameLocks xmlns:a="http://schemas.openxmlformats.org/drawingml/2006/main" noChangeAspect="1"/>
+            </wp:cNvGraphicFramePr>
+            <a:graphic xmlns:a="http://schemas.openxmlformats.org/drawingml/2006/main">
+              <a:graphicData uri="http://schemas.openxmlformats.org/drawingml/2006/picture">
+                <pic:pic xmlns:pic="http://schemas.openxmlformats.org/drawingml/2006/picture">
+                  <pic:nvPicPr>
+                    <pic:cNvPr id="5" name="GUI_History.jpg"/>
+                    <pic:cNvPicPr/>
+                  </pic:nvPicPr>
+                  <pic:blipFill>
+                    <a:blip r:embed="rId12">
+                      <a:extLst>
+                        <a:ext uri="{28A0092B-C50C-407E-A947-70E740481C1C}">
+                          <a14:useLocalDpi xmlns:a14="http://schemas.microsoft.com/office/drawing/2010/main" val="0"/>
+                        </a:ext>
+                      </a:extLst>
+                    </a:blip>
+                    <a:stretch>
+                      <a:fillRect/>
+                    </a:stretch>
+                  </pic:blipFill>
+                  <pic:spPr>
+                    <a:xfrm>
+                      <a:off x="0" y="0"/>
+                      <a:ext cx="6858000" cy="3882390"/>
+                    </a:xfrm>
+                    <a:prstGeom prst="rect">
+                      <a:avLst/>
+                    </a:prstGeom>
+                  </pic:spPr>
+                </pic:pic>
+              </a:graphicData>
+            </a:graphic>
+          </wp:inline>
+        </w:drawing>
+      </w:r>
+      <w:bookmarkEnd w:id="0"/>
     </w:p>
     <w:sectPr>
-      <w:headerReference w:type="even" r:id="rId8"/>
-      <w:headerReference w:type="default" r:id="rId9"/>
-      <w:footerReference w:type="default" r:id="rId10"/>
-      <w:headerReference w:type="first" r:id="rId11"/>
+      <w:headerReference w:type="even" r:id="rId13"/>
+      <w:headerReference w:type="default" r:id="rId14"/>
+      <w:footerReference w:type="default" r:id="rId15"/>
+      <w:headerReference w:type="first" r:id="rId16"/>
       <w:pgSz w:w="12240" w:h="15840"/>
       <w:pgMar w:top="720" w:right="720" w:bottom="720" w:left="720" w:header="567" w:footer="567" w:gutter="0"/>
       <w:cols w:space="708"/>
@@ -2636,7 +2787,7 @@
 </file>
 
 <file path=word/endnotes.xml><?xml version="1.0" encoding="utf-8"?>
-<w:endnotes xmlns:ve="http://schemas.openxmlformats.org/markup-compatibility/2006" xmlns:o="urn:schemas-microsoft-com:office:office" xmlns:r="http://schemas.openxmlformats.org/officeDocument/2006/relationships" xmlns:m="http://schemas.openxmlformats.org/officeDocument/2006/math" xmlns:v="urn:schemas-microsoft-com:vml" xmlns:wp="http://schemas.openxmlformats.org/drawingml/2006/wordprocessingDrawing" xmlns:w10="urn:schemas-microsoft-com:office:word" xmlns:w="http://schemas.openxmlformats.org/wordprocessingml/2006/main" xmlns:wne="http://schemas.microsoft.com/office/word/2006/wordml">
+<w:endnotes xmlns:wpc="http://schemas.microsoft.com/office/word/2010/wordprocessingCanvas" xmlns:cx="http://schemas.microsoft.com/office/drawing/2014/chartex" xmlns:cx1="http://schemas.microsoft.com/office/drawing/2015/9/8/chartex" xmlns:cx2="http://schemas.microsoft.com/office/drawing/2015/10/21/chartex" xmlns:cx3="http://schemas.microsoft.com/office/drawing/2016/5/9/chartex" xmlns:cx4="http://schemas.microsoft.com/office/drawing/2016/5/10/chartex" xmlns:cx5="http://schemas.microsoft.com/office/drawing/2016/5/11/chartex" xmlns:mc="http://schemas.openxmlformats.org/markup-compatibility/2006" xmlns:o="urn:schemas-microsoft-com:office:office" xmlns:r="http://schemas.openxmlformats.org/officeDocument/2006/relationships" xmlns:m="http://schemas.openxmlformats.org/officeDocument/2006/math" xmlns:v="urn:schemas-microsoft-com:vml" xmlns:wp14="http://schemas.microsoft.com/office/word/2010/wordprocessingDrawing" xmlns:wp="http://schemas.openxmlformats.org/drawingml/2006/wordprocessingDrawing" xmlns:w10="urn:schemas-microsoft-com:office:word" xmlns:w="http://schemas.openxmlformats.org/wordprocessingml/2006/main" xmlns:w14="http://schemas.microsoft.com/office/word/2010/wordml" xmlns:w15="http://schemas.microsoft.com/office/word/2012/wordml" xmlns:w16se="http://schemas.microsoft.com/office/word/2015/wordml/symex" xmlns:wpg="http://schemas.microsoft.com/office/word/2010/wordprocessingGroup" xmlns:wpi="http://schemas.microsoft.com/office/word/2010/wordprocessingInk" xmlns:wne="http://schemas.microsoft.com/office/word/2006/wordml" xmlns:wps="http://schemas.microsoft.com/office/word/2010/wordprocessingShape" mc:Ignorable="w14 w15 w16se wp14">
   <w:endnote w:type="separator" w:id="-1">
     <w:p>
       <w:pPr>
@@ -2661,7 +2812,7 @@
 </file>
 
 <file path=word/footer1.xml><?xml version="1.0" encoding="utf-8"?>
-<w:ftr xmlns:ve="http://schemas.openxmlformats.org/markup-compatibility/2006" xmlns:o="urn:schemas-microsoft-com:office:office" xmlns:r="http://schemas.openxmlformats.org/officeDocument/2006/relationships" xmlns:m="http://schemas.openxmlformats.org/officeDocument/2006/math" xmlns:v="urn:schemas-microsoft-com:vml" xmlns:wp="http://schemas.openxmlformats.org/drawingml/2006/wordprocessingDrawing" xmlns:w10="urn:schemas-microsoft-com:office:word" xmlns:w="http://schemas.openxmlformats.org/wordprocessingml/2006/main" xmlns:wne="http://schemas.microsoft.com/office/word/2006/wordml">
+<w:ftr xmlns:wpc="http://schemas.microsoft.com/office/word/2010/wordprocessingCanvas" xmlns:cx="http://schemas.microsoft.com/office/drawing/2014/chartex" xmlns:cx1="http://schemas.microsoft.com/office/drawing/2015/9/8/chartex" xmlns:cx2="http://schemas.microsoft.com/office/drawing/2015/10/21/chartex" xmlns:cx3="http://schemas.microsoft.com/office/drawing/2016/5/9/chartex" xmlns:cx4="http://schemas.microsoft.com/office/drawing/2016/5/10/chartex" xmlns:cx5="http://schemas.microsoft.com/office/drawing/2016/5/11/chartex" xmlns:mc="http://schemas.openxmlformats.org/markup-compatibility/2006" xmlns:o="urn:schemas-microsoft-com:office:office" xmlns:r="http://schemas.openxmlformats.org/officeDocument/2006/relationships" xmlns:m="http://schemas.openxmlformats.org/officeDocument/2006/math" xmlns:v="urn:schemas-microsoft-com:vml" xmlns:wp14="http://schemas.microsoft.com/office/word/2010/wordprocessingDrawing" xmlns:wp="http://schemas.openxmlformats.org/drawingml/2006/wordprocessingDrawing" xmlns:w10="urn:schemas-microsoft-com:office:word" xmlns:w="http://schemas.openxmlformats.org/wordprocessingml/2006/main" xmlns:w14="http://schemas.microsoft.com/office/word/2010/wordml" xmlns:w15="http://schemas.microsoft.com/office/word/2012/wordml" xmlns:w16se="http://schemas.microsoft.com/office/word/2015/wordml/symex" xmlns:wpg="http://schemas.microsoft.com/office/word/2010/wordprocessingGroup" xmlns:wpi="http://schemas.microsoft.com/office/word/2010/wordprocessingInk" xmlns:wne="http://schemas.microsoft.com/office/word/2006/wordml" xmlns:wps="http://schemas.microsoft.com/office/word/2010/wordprocessingShape" mc:Ignorable="w14 w15 w16se wp14">
   <w:sdt>
     <w:sdtPr>
       <w:id w:val="9142174"/>
@@ -2670,20 +2821,34 @@
         <w:docPartUnique/>
       </w:docPartObj>
     </w:sdtPr>
+    <w:sdtEndPr/>
     <w:sdtContent>
       <w:p>
         <w:pPr>
           <w:pStyle w:val="Footer"/>
           <w:jc w:val="center"/>
         </w:pPr>
-        <w:fldSimple w:instr=" PAGE   \* MERGEFORMAT ">
-          <w:r>
-            <w:rPr>
-              <w:noProof/>
-            </w:rPr>
-            <w:t>5</w:t>
-          </w:r>
-        </w:fldSimple>
+        <w:r>
+          <w:fldChar w:fldCharType="begin"/>
+        </w:r>
+        <w:r>
+          <w:instrText xml:space="preserve"> PAGE   \* MERGEFORMAT </w:instrText>
+        </w:r>
+        <w:r>
+          <w:fldChar w:fldCharType="separate"/>
+        </w:r>
+        <w:r>
+          <w:rPr>
+            <w:noProof/>
+          </w:rPr>
+          <w:t>7</w:t>
+        </w:r>
+        <w:r>
+          <w:rPr>
+            <w:noProof/>
+          </w:rPr>
+          <w:fldChar w:fldCharType="end"/>
+        </w:r>
       </w:p>
     </w:sdtContent>
   </w:sdt>
@@ -2696,7 +2861,7 @@
 </file>
 
 <file path=word/footnotes.xml><?xml version="1.0" encoding="utf-8"?>
-<w:footnotes xmlns:ve="http://schemas.openxmlformats.org/markup-compatibility/2006" xmlns:o="urn:schemas-microsoft-com:office:office" xmlns:r="http://schemas.openxmlformats.org/officeDocument/2006/relationships" xmlns:m="http://schemas.openxmlformats.org/officeDocument/2006/math" xmlns:v="urn:schemas-microsoft-com:vml" xmlns:wp="http://schemas.openxmlformats.org/drawingml/2006/wordprocessingDrawing" xmlns:w10="urn:schemas-microsoft-com:office:word" xmlns:w="http://schemas.openxmlformats.org/wordprocessingml/2006/main" xmlns:wne="http://schemas.microsoft.com/office/word/2006/wordml">
+<w:footnotes xmlns:wpc="http://schemas.microsoft.com/office/word/2010/wordprocessingCanvas" xmlns:cx="http://schemas.microsoft.com/office/drawing/2014/chartex" xmlns:cx1="http://schemas.microsoft.com/office/drawing/2015/9/8/chartex" xmlns:cx2="http://schemas.microsoft.com/office/drawing/2015/10/21/chartex" xmlns:cx3="http://schemas.microsoft.com/office/drawing/2016/5/9/chartex" xmlns:cx4="http://schemas.microsoft.com/office/drawing/2016/5/10/chartex" xmlns:cx5="http://schemas.microsoft.com/office/drawing/2016/5/11/chartex" xmlns:mc="http://schemas.openxmlformats.org/markup-compatibility/2006" xmlns:o="urn:schemas-microsoft-com:office:office" xmlns:r="http://schemas.openxmlformats.org/officeDocument/2006/relationships" xmlns:m="http://schemas.openxmlformats.org/officeDocument/2006/math" xmlns:v="urn:schemas-microsoft-com:vml" xmlns:wp14="http://schemas.microsoft.com/office/word/2010/wordprocessingDrawing" xmlns:wp="http://schemas.openxmlformats.org/drawingml/2006/wordprocessingDrawing" xmlns:w10="urn:schemas-microsoft-com:office:word" xmlns:w="http://schemas.openxmlformats.org/wordprocessingml/2006/main" xmlns:w14="http://schemas.microsoft.com/office/word/2010/wordml" xmlns:w15="http://schemas.microsoft.com/office/word/2012/wordml" xmlns:w16se="http://schemas.microsoft.com/office/word/2015/wordml/symex" xmlns:wpg="http://schemas.microsoft.com/office/word/2010/wordprocessingGroup" xmlns:wpi="http://schemas.microsoft.com/office/word/2010/wordprocessingInk" xmlns:wne="http://schemas.microsoft.com/office/word/2006/wordml" xmlns:wps="http://schemas.microsoft.com/office/word/2010/wordprocessingShape" mc:Ignorable="w14 w15 w16se wp14">
   <w:footnote w:type="separator" w:id="-1">
     <w:p>
       <w:pPr>
@@ -2721,7 +2886,7 @@
 </file>
 
 <file path=word/header1.xml><?xml version="1.0" encoding="utf-8"?>
-<w:hdr xmlns:ve="http://schemas.openxmlformats.org/markup-compatibility/2006" xmlns:o="urn:schemas-microsoft-com:office:office" xmlns:r="http://schemas.openxmlformats.org/officeDocument/2006/relationships" xmlns:m="http://schemas.openxmlformats.org/officeDocument/2006/math" xmlns:v="urn:schemas-microsoft-com:vml" xmlns:wp="http://schemas.openxmlformats.org/drawingml/2006/wordprocessingDrawing" xmlns:w10="urn:schemas-microsoft-com:office:word" xmlns:w="http://schemas.openxmlformats.org/wordprocessingml/2006/main" xmlns:wne="http://schemas.microsoft.com/office/word/2006/wordml">
+<w:hdr xmlns:wpc="http://schemas.microsoft.com/office/word/2010/wordprocessingCanvas" xmlns:cx="http://schemas.microsoft.com/office/drawing/2014/chartex" xmlns:cx1="http://schemas.microsoft.com/office/drawing/2015/9/8/chartex" xmlns:cx2="http://schemas.microsoft.com/office/drawing/2015/10/21/chartex" xmlns:cx3="http://schemas.microsoft.com/office/drawing/2016/5/9/chartex" xmlns:cx4="http://schemas.microsoft.com/office/drawing/2016/5/10/chartex" xmlns:cx5="http://schemas.microsoft.com/office/drawing/2016/5/11/chartex" xmlns:mc="http://schemas.openxmlformats.org/markup-compatibility/2006" xmlns:o="urn:schemas-microsoft-com:office:office" xmlns:r="http://schemas.openxmlformats.org/officeDocument/2006/relationships" xmlns:m="http://schemas.openxmlformats.org/officeDocument/2006/math" xmlns:v="urn:schemas-microsoft-com:vml" xmlns:wp14="http://schemas.microsoft.com/office/word/2010/wordprocessingDrawing" xmlns:wp="http://schemas.openxmlformats.org/drawingml/2006/wordprocessingDrawing" xmlns:w10="urn:schemas-microsoft-com:office:word" xmlns:w="http://schemas.openxmlformats.org/wordprocessingml/2006/main" xmlns:w14="http://schemas.microsoft.com/office/word/2010/wordml" xmlns:w15="http://schemas.microsoft.com/office/word/2012/wordml" xmlns:w16se="http://schemas.microsoft.com/office/word/2015/wordml/symex" xmlns:wpg="http://schemas.microsoft.com/office/word/2010/wordprocessingGroup" xmlns:wpi="http://schemas.microsoft.com/office/word/2010/wordprocessingInk" xmlns:wne="http://schemas.microsoft.com/office/word/2006/wordml" xmlns:wps="http://schemas.microsoft.com/office/word/2010/wordprocessingShape" mc:Ignorable="w14 w15 w16se wp14">
   <w:p>
     <w:pPr>
       <w:pStyle w:val="Header"/>
@@ -2767,7 +2932,7 @@
 </file>
 
 <file path=word/header2.xml><?xml version="1.0" encoding="utf-8"?>
-<w:hdr xmlns:ve="http://schemas.openxmlformats.org/markup-compatibility/2006" xmlns:o="urn:schemas-microsoft-com:office:office" xmlns:r="http://schemas.openxmlformats.org/officeDocument/2006/relationships" xmlns:m="http://schemas.openxmlformats.org/officeDocument/2006/math" xmlns:v="urn:schemas-microsoft-com:vml" xmlns:wp="http://schemas.openxmlformats.org/drawingml/2006/wordprocessingDrawing" xmlns:w10="urn:schemas-microsoft-com:office:word" xmlns:w="http://schemas.openxmlformats.org/wordprocessingml/2006/main" xmlns:wne="http://schemas.microsoft.com/office/word/2006/wordml">
+<w:hdr xmlns:wpc="http://schemas.microsoft.com/office/word/2010/wordprocessingCanvas" xmlns:cx="http://schemas.microsoft.com/office/drawing/2014/chartex" xmlns:cx1="http://schemas.microsoft.com/office/drawing/2015/9/8/chartex" xmlns:cx2="http://schemas.microsoft.com/office/drawing/2015/10/21/chartex" xmlns:cx3="http://schemas.microsoft.com/office/drawing/2016/5/9/chartex" xmlns:cx4="http://schemas.microsoft.com/office/drawing/2016/5/10/chartex" xmlns:cx5="http://schemas.microsoft.com/office/drawing/2016/5/11/chartex" xmlns:mc="http://schemas.openxmlformats.org/markup-compatibility/2006" xmlns:o="urn:schemas-microsoft-com:office:office" xmlns:r="http://schemas.openxmlformats.org/officeDocument/2006/relationships" xmlns:m="http://schemas.openxmlformats.org/officeDocument/2006/math" xmlns:v="urn:schemas-microsoft-com:vml" xmlns:wp14="http://schemas.microsoft.com/office/word/2010/wordprocessingDrawing" xmlns:wp="http://schemas.openxmlformats.org/drawingml/2006/wordprocessingDrawing" xmlns:w10="urn:schemas-microsoft-com:office:word" xmlns:w="http://schemas.openxmlformats.org/wordprocessingml/2006/main" xmlns:w14="http://schemas.microsoft.com/office/word/2010/wordml" xmlns:w15="http://schemas.microsoft.com/office/word/2012/wordml" xmlns:w16se="http://schemas.microsoft.com/office/word/2015/wordml/symex" xmlns:wpg="http://schemas.microsoft.com/office/word/2010/wordprocessingGroup" xmlns:wpi="http://schemas.microsoft.com/office/word/2010/wordprocessingInk" xmlns:wne="http://schemas.microsoft.com/office/word/2006/wordml" xmlns:wps="http://schemas.microsoft.com/office/word/2010/wordprocessingShape" mc:Ignorable="w14 w15 w16se wp14">
   <w:p>
     <w:pPr>
       <w:pStyle w:val="Header"/>
@@ -2813,7 +2978,7 @@
 </file>
 
 <file path=word/header3.xml><?xml version="1.0" encoding="utf-8"?>
-<w:hdr xmlns:ve="http://schemas.openxmlformats.org/markup-compatibility/2006" xmlns:o="urn:schemas-microsoft-com:office:office" xmlns:r="http://schemas.openxmlformats.org/officeDocument/2006/relationships" xmlns:m="http://schemas.openxmlformats.org/officeDocument/2006/math" xmlns:v="urn:schemas-microsoft-com:vml" xmlns:wp="http://schemas.openxmlformats.org/drawingml/2006/wordprocessingDrawing" xmlns:w10="urn:schemas-microsoft-com:office:word" xmlns:w="http://schemas.openxmlformats.org/wordprocessingml/2006/main" xmlns:wne="http://schemas.microsoft.com/office/word/2006/wordml">
+<w:hdr xmlns:wpc="http://schemas.microsoft.com/office/word/2010/wordprocessingCanvas" xmlns:cx="http://schemas.microsoft.com/office/drawing/2014/chartex" xmlns:cx1="http://schemas.microsoft.com/office/drawing/2015/9/8/chartex" xmlns:cx2="http://schemas.microsoft.com/office/drawing/2015/10/21/chartex" xmlns:cx3="http://schemas.microsoft.com/office/drawing/2016/5/9/chartex" xmlns:cx4="http://schemas.microsoft.com/office/drawing/2016/5/10/chartex" xmlns:cx5="http://schemas.microsoft.com/office/drawing/2016/5/11/chartex" xmlns:mc="http://schemas.openxmlformats.org/markup-compatibility/2006" xmlns:o="urn:schemas-microsoft-com:office:office" xmlns:r="http://schemas.openxmlformats.org/officeDocument/2006/relationships" xmlns:m="http://schemas.openxmlformats.org/officeDocument/2006/math" xmlns:v="urn:schemas-microsoft-com:vml" xmlns:wp14="http://schemas.microsoft.com/office/word/2010/wordprocessingDrawing" xmlns:wp="http://schemas.openxmlformats.org/drawingml/2006/wordprocessingDrawing" xmlns:w10="urn:schemas-microsoft-com:office:word" xmlns:w="http://schemas.openxmlformats.org/wordprocessingml/2006/main" xmlns:w14="http://schemas.microsoft.com/office/word/2010/wordml" xmlns:w15="http://schemas.microsoft.com/office/word/2012/wordml" xmlns:w16se="http://schemas.microsoft.com/office/word/2015/wordml/symex" xmlns:wpg="http://schemas.microsoft.com/office/word/2010/wordprocessingGroup" xmlns:wpi="http://schemas.microsoft.com/office/word/2010/wordprocessingInk" xmlns:wne="http://schemas.microsoft.com/office/word/2006/wordml" xmlns:wps="http://schemas.microsoft.com/office/word/2010/wordprocessingShape" mc:Ignorable="w14 w15 w16se wp14">
   <w:p>
     <w:pPr>
       <w:pStyle w:val="Header"/>
@@ -2859,8 +3024,8 @@
 </file>
 
 <file path=word/numbering.xml><?xml version="1.0" encoding="utf-8"?>
-<w:numbering xmlns:ve="http://schemas.openxmlformats.org/markup-compatibility/2006" xmlns:o="urn:schemas-microsoft-com:office:office" xmlns:r="http://schemas.openxmlformats.org/officeDocument/2006/relationships" xmlns:m="http://schemas.openxmlformats.org/officeDocument/2006/math" xmlns:v="urn:schemas-microsoft-com:vml" xmlns:wp="http://schemas.openxmlformats.org/drawingml/2006/wordprocessingDrawing" xmlns:w10="urn:schemas-microsoft-com:office:word" xmlns:w="http://schemas.openxmlformats.org/wordprocessingml/2006/main" xmlns:wne="http://schemas.microsoft.com/office/word/2006/wordml">
-  <w:abstractNum w:abstractNumId="0">
+<w:numbering xmlns:wpc="http://schemas.microsoft.com/office/word/2010/wordprocessingCanvas" xmlns:cx="http://schemas.microsoft.com/office/drawing/2014/chartex" xmlns:cx1="http://schemas.microsoft.com/office/drawing/2015/9/8/chartex" xmlns:cx2="http://schemas.microsoft.com/office/drawing/2015/10/21/chartex" xmlns:cx3="http://schemas.microsoft.com/office/drawing/2016/5/9/chartex" xmlns:cx4="http://schemas.microsoft.com/office/drawing/2016/5/10/chartex" xmlns:cx5="http://schemas.microsoft.com/office/drawing/2016/5/11/chartex" xmlns:mc="http://schemas.openxmlformats.org/markup-compatibility/2006" xmlns:o="urn:schemas-microsoft-com:office:office" xmlns:r="http://schemas.openxmlformats.org/officeDocument/2006/relationships" xmlns:m="http://schemas.openxmlformats.org/officeDocument/2006/math" xmlns:v="urn:schemas-microsoft-com:vml" xmlns:wp14="http://schemas.microsoft.com/office/word/2010/wordprocessingDrawing" xmlns:wp="http://schemas.openxmlformats.org/drawingml/2006/wordprocessingDrawing" xmlns:w10="urn:schemas-microsoft-com:office:word" xmlns:w="http://schemas.openxmlformats.org/wordprocessingml/2006/main" xmlns:w14="http://schemas.microsoft.com/office/word/2010/wordml" xmlns:w15="http://schemas.microsoft.com/office/word/2012/wordml" xmlns:w16se="http://schemas.microsoft.com/office/word/2015/wordml/symex" xmlns:wpg="http://schemas.microsoft.com/office/word/2010/wordprocessingGroup" xmlns:wpi="http://schemas.microsoft.com/office/word/2010/wordprocessingInk" xmlns:wne="http://schemas.microsoft.com/office/word/2006/wordml" xmlns:wps="http://schemas.microsoft.com/office/word/2010/wordprocessingShape" mc:Ignorable="w14 w15 w16se wp14">
+  <w:abstractNum w:abstractNumId="0" w15:restartNumberingAfterBreak="0">
     <w:nsid w:val="04CB0F00"/>
     <w:multiLevelType w:val="hybridMultilevel"/>
     <w:tmpl w:val="AF24936E"/>
@@ -2949,7 +3114,7 @@
       </w:pPr>
     </w:lvl>
   </w:abstractNum>
-  <w:abstractNum w:abstractNumId="1">
+  <w:abstractNum w:abstractNumId="1" w15:restartNumberingAfterBreak="0">
     <w:nsid w:val="0614528C"/>
     <w:multiLevelType w:val="hybridMultilevel"/>
     <w:tmpl w:val="1C52FA8A"/>
@@ -3062,7 +3227,7 @@
       </w:rPr>
     </w:lvl>
   </w:abstractNum>
-  <w:abstractNum w:abstractNumId="2">
+  <w:abstractNum w:abstractNumId="2" w15:restartNumberingAfterBreak="0">
     <w:nsid w:val="08A4317A"/>
     <w:multiLevelType w:val="hybridMultilevel"/>
     <w:tmpl w:val="9F669D40"/>
@@ -3175,7 +3340,7 @@
       </w:rPr>
     </w:lvl>
   </w:abstractNum>
-  <w:abstractNum w:abstractNumId="3">
+  <w:abstractNum w:abstractNumId="3" w15:restartNumberingAfterBreak="0">
     <w:nsid w:val="0CFC63EB"/>
     <w:multiLevelType w:val="hybridMultilevel"/>
     <w:tmpl w:val="136800EC"/>
@@ -3288,7 +3453,7 @@
       </w:rPr>
     </w:lvl>
   </w:abstractNum>
-  <w:abstractNum w:abstractNumId="4">
+  <w:abstractNum w:abstractNumId="4" w15:restartNumberingAfterBreak="0">
     <w:nsid w:val="12C37D09"/>
     <w:multiLevelType w:val="hybridMultilevel"/>
     <w:tmpl w:val="21C28D1C"/>
@@ -3401,7 +3566,7 @@
       </w:rPr>
     </w:lvl>
   </w:abstractNum>
-  <w:abstractNum w:abstractNumId="5">
+  <w:abstractNum w:abstractNumId="5" w15:restartNumberingAfterBreak="0">
     <w:nsid w:val="134A4076"/>
     <w:multiLevelType w:val="hybridMultilevel"/>
     <w:tmpl w:val="76307004"/>
@@ -3514,7 +3679,7 @@
       </w:rPr>
     </w:lvl>
   </w:abstractNum>
-  <w:abstractNum w:abstractNumId="6">
+  <w:abstractNum w:abstractNumId="6" w15:restartNumberingAfterBreak="0">
     <w:nsid w:val="18D42170"/>
     <w:multiLevelType w:val="hybridMultilevel"/>
     <w:tmpl w:val="E8E4F0EA"/>
@@ -3600,7 +3765,7 @@
       </w:pPr>
     </w:lvl>
   </w:abstractNum>
-  <w:abstractNum w:abstractNumId="7">
+  <w:abstractNum w:abstractNumId="7" w15:restartNumberingAfterBreak="0">
     <w:nsid w:val="230D6D49"/>
     <w:multiLevelType w:val="hybridMultilevel"/>
     <w:tmpl w:val="9EA833E4"/>
@@ -3713,7 +3878,7 @@
       </w:rPr>
     </w:lvl>
   </w:abstractNum>
-  <w:abstractNum w:abstractNumId="8">
+  <w:abstractNum w:abstractNumId="8" w15:restartNumberingAfterBreak="0">
     <w:nsid w:val="3A963B15"/>
     <w:multiLevelType w:val="hybridMultilevel"/>
     <w:tmpl w:val="F0C69EA8"/>
@@ -3826,7 +3991,7 @@
       </w:rPr>
     </w:lvl>
   </w:abstractNum>
-  <w:abstractNum w:abstractNumId="9">
+  <w:abstractNum w:abstractNumId="9" w15:restartNumberingAfterBreak="0">
     <w:nsid w:val="446F0FD8"/>
     <w:multiLevelType w:val="hybridMultilevel"/>
     <w:tmpl w:val="0F2EA17C"/>
@@ -3939,7 +4104,7 @@
       </w:rPr>
     </w:lvl>
   </w:abstractNum>
-  <w:abstractNum w:abstractNumId="10">
+  <w:abstractNum w:abstractNumId="10" w15:restartNumberingAfterBreak="0">
     <w:nsid w:val="4616758C"/>
     <w:multiLevelType w:val="hybridMultilevel"/>
     <w:tmpl w:val="928EF80C"/>
@@ -4052,7 +4217,7 @@
       </w:rPr>
     </w:lvl>
   </w:abstractNum>
-  <w:abstractNum w:abstractNumId="11">
+  <w:abstractNum w:abstractNumId="11" w15:restartNumberingAfterBreak="0">
     <w:nsid w:val="50580ED4"/>
     <w:multiLevelType w:val="hybridMultilevel"/>
     <w:tmpl w:val="88FA7D24"/>
@@ -4165,7 +4330,7 @@
       </w:rPr>
     </w:lvl>
   </w:abstractNum>
-  <w:abstractNum w:abstractNumId="12">
+  <w:abstractNum w:abstractNumId="12" w15:restartNumberingAfterBreak="0">
     <w:nsid w:val="55E15B0B"/>
     <w:multiLevelType w:val="hybridMultilevel"/>
     <w:tmpl w:val="DDA22BB8"/>
@@ -4278,7 +4443,7 @@
       </w:rPr>
     </w:lvl>
   </w:abstractNum>
-  <w:abstractNum w:abstractNumId="13">
+  <w:abstractNum w:abstractNumId="13" w15:restartNumberingAfterBreak="0">
     <w:nsid w:val="58F456BC"/>
     <w:multiLevelType w:val="hybridMultilevel"/>
     <w:tmpl w:val="7F1485E8"/>
@@ -4367,7 +4532,7 @@
       </w:pPr>
     </w:lvl>
   </w:abstractNum>
-  <w:abstractNum w:abstractNumId="14">
+  <w:abstractNum w:abstractNumId="14" w15:restartNumberingAfterBreak="0">
     <w:nsid w:val="6C792134"/>
     <w:multiLevelType w:val="hybridMultilevel"/>
     <w:tmpl w:val="F9E2022C"/>
@@ -4480,7 +4645,7 @@
       </w:rPr>
     </w:lvl>
   </w:abstractNum>
-  <w:abstractNum w:abstractNumId="15">
+  <w:abstractNum w:abstractNumId="15" w15:restartNumberingAfterBreak="0">
     <w:nsid w:val="7FC02BAB"/>
     <w:multiLevelType w:val="hybridMultilevel"/>
     <w:tmpl w:val="D3561DE8"/>
@@ -4621,7 +4786,7 @@
 </file>
 
 <file path=word/styles.xml><?xml version="1.0" encoding="utf-8"?>
-<w:styles xmlns:r="http://schemas.openxmlformats.org/officeDocument/2006/relationships" xmlns:w="http://schemas.openxmlformats.org/wordprocessingml/2006/main">
+<w:styles xmlns:mc="http://schemas.openxmlformats.org/markup-compatibility/2006" xmlns:r="http://schemas.openxmlformats.org/officeDocument/2006/relationships" xmlns:w="http://schemas.openxmlformats.org/wordprocessingml/2006/main" xmlns:w14="http://schemas.microsoft.com/office/word/2010/wordml" xmlns:w15="http://schemas.microsoft.com/office/word/2012/wordml" xmlns:w16se="http://schemas.microsoft.com/office/word/2015/wordml/symex" mc:Ignorable="w14 w15 w16se">
   <w:docDefaults>
     <w:rPrDefault>
       <w:rPr>
@@ -4637,144 +4802,381 @@
       </w:pPr>
     </w:pPrDefault>
   </w:docDefaults>
-  <w:latentStyles w:defLockedState="0" w:defUIPriority="99" w:defSemiHidden="1" w:defUnhideWhenUsed="1" w:defQFormat="0" w:count="267">
-    <w:lsdException w:name="Normal" w:semiHidden="0" w:uiPriority="0" w:unhideWhenUsed="0" w:qFormat="1"/>
-    <w:lsdException w:name="heading 1" w:semiHidden="0" w:uiPriority="9" w:unhideWhenUsed="0" w:qFormat="1"/>
-    <w:lsdException w:name="heading 2" w:uiPriority="9" w:qFormat="1"/>
-    <w:lsdException w:name="heading 3" w:uiPriority="9" w:qFormat="1"/>
-    <w:lsdException w:name="heading 4" w:uiPriority="9" w:qFormat="1"/>
-    <w:lsdException w:name="heading 5" w:uiPriority="9" w:qFormat="1"/>
-    <w:lsdException w:name="heading 6" w:uiPriority="9" w:qFormat="1"/>
-    <w:lsdException w:name="heading 7" w:uiPriority="9" w:qFormat="1"/>
-    <w:lsdException w:name="heading 8" w:uiPriority="9" w:qFormat="1"/>
-    <w:lsdException w:name="heading 9" w:uiPriority="9" w:qFormat="1"/>
-    <w:lsdException w:name="toc 1" w:uiPriority="39"/>
-    <w:lsdException w:name="toc 2" w:uiPriority="39"/>
-    <w:lsdException w:name="toc 3" w:uiPriority="39"/>
-    <w:lsdException w:name="toc 4" w:uiPriority="39"/>
-    <w:lsdException w:name="toc 5" w:uiPriority="39"/>
-    <w:lsdException w:name="toc 6" w:uiPriority="39"/>
-    <w:lsdException w:name="toc 7" w:uiPriority="39"/>
-    <w:lsdException w:name="toc 8" w:uiPriority="39"/>
-    <w:lsdException w:name="toc 9" w:uiPriority="39"/>
-    <w:lsdException w:name="caption" w:uiPriority="35" w:qFormat="1"/>
-    <w:lsdException w:name="Title" w:semiHidden="0" w:uiPriority="10" w:unhideWhenUsed="0" w:qFormat="1"/>
-    <w:lsdException w:name="Default Paragraph Font" w:uiPriority="1"/>
-    <w:lsdException w:name="Subtitle" w:semiHidden="0" w:uiPriority="11" w:unhideWhenUsed="0" w:qFormat="1"/>
-    <w:lsdException w:name="Strong" w:semiHidden="0" w:uiPriority="22" w:unhideWhenUsed="0" w:qFormat="1"/>
-    <w:lsdException w:name="Emphasis" w:semiHidden="0" w:uiPriority="20" w:unhideWhenUsed="0" w:qFormat="1"/>
-    <w:lsdException w:name="Table Grid" w:semiHidden="0" w:uiPriority="59" w:unhideWhenUsed="0"/>
-    <w:lsdException w:name="Placeholder Text" w:unhideWhenUsed="0"/>
-    <w:lsdException w:name="No Spacing" w:semiHidden="0" w:uiPriority="1" w:unhideWhenUsed="0" w:qFormat="1"/>
-    <w:lsdException w:name="Light Shading" w:semiHidden="0" w:uiPriority="60" w:unhideWhenUsed="0"/>
-    <w:lsdException w:name="Light List" w:semiHidden="0" w:uiPriority="61" w:unhideWhenUsed="0"/>
-    <w:lsdException w:name="Light Grid" w:semiHidden="0" w:uiPriority="62" w:unhideWhenUsed="0"/>
-    <w:lsdException w:name="Medium Shading 1" w:semiHidden="0" w:uiPriority="63" w:unhideWhenUsed="0"/>
-    <w:lsdException w:name="Medium Shading 2" w:semiHidden="0" w:uiPriority="64" w:unhideWhenUsed="0"/>
-    <w:lsdException w:name="Medium List 1" w:semiHidden="0" w:uiPriority="65" w:unhideWhenUsed="0"/>
-    <w:lsdException w:name="Medium List 2" w:semiHidden="0" w:uiPriority="66" w:unhideWhenUsed="0"/>
-    <w:lsdException w:name="Medium Grid 1" w:semiHidden="0" w:uiPriority="67" w:unhideWhenUsed="0"/>
-    <w:lsdException w:name="Medium Grid 2" w:semiHidden="0" w:uiPriority="68" w:unhideWhenUsed="0"/>
-    <w:lsdException w:name="Medium Grid 3" w:semiHidden="0" w:uiPriority="69" w:unhideWhenUsed="0"/>
-    <w:lsdException w:name="Dark List" w:semiHidden="0" w:uiPriority="70" w:unhideWhenUsed="0"/>
-    <w:lsdException w:name="Colorful Shading" w:semiHidden="0" w:uiPriority="71" w:unhideWhenUsed="0"/>
-    <w:lsdException w:name="Colorful List" w:semiHidden="0" w:uiPriority="72" w:unhideWhenUsed="0"/>
-    <w:lsdException w:name="Colorful Grid" w:semiHidden="0" w:uiPriority="73" w:unhideWhenUsed="0"/>
-    <w:lsdException w:name="Light Shading Accent 1" w:semiHidden="0" w:uiPriority="60" w:unhideWhenUsed="0"/>
-    <w:lsdException w:name="Light List Accent 1" w:semiHidden="0" w:uiPriority="61" w:unhideWhenUsed="0"/>
-    <w:lsdException w:name="Light Grid Accent 1" w:semiHidden="0" w:uiPriority="62" w:unhideWhenUsed="0"/>
-    <w:lsdException w:name="Medium Shading 1 Accent 1" w:semiHidden="0" w:uiPriority="63" w:unhideWhenUsed="0"/>
-    <w:lsdException w:name="Medium Shading 2 Accent 1" w:semiHidden="0" w:uiPriority="64" w:unhideWhenUsed="0"/>
-    <w:lsdException w:name="Medium List 1 Accent 1" w:semiHidden="0" w:uiPriority="65" w:unhideWhenUsed="0"/>
-    <w:lsdException w:name="Revision" w:unhideWhenUsed="0"/>
-    <w:lsdException w:name="List Paragraph" w:semiHidden="0" w:uiPriority="34" w:unhideWhenUsed="0" w:qFormat="1"/>
-    <w:lsdException w:name="Quote" w:semiHidden="0" w:uiPriority="29" w:unhideWhenUsed="0" w:qFormat="1"/>
-    <w:lsdException w:name="Intense Quote" w:semiHidden="0" w:uiPriority="30" w:unhideWhenUsed="0" w:qFormat="1"/>
-    <w:lsdException w:name="Medium List 2 Accent 1" w:semiHidden="0" w:uiPriority="66" w:unhideWhenUsed="0"/>
-    <w:lsdException w:name="Medium Grid 1 Accent 1" w:semiHidden="0" w:uiPriority="67" w:unhideWhenUsed="0"/>
-    <w:lsdException w:name="Medium Grid 2 Accent 1" w:semiHidden="0" w:uiPriority="68" w:unhideWhenUsed="0"/>
-    <w:lsdException w:name="Medium Grid 3 Accent 1" w:semiHidden="0" w:uiPriority="69" w:unhideWhenUsed="0"/>
-    <w:lsdException w:name="Dark List Accent 1" w:semiHidden="0" w:uiPriority="70" w:unhideWhenUsed="0"/>
-    <w:lsdException w:name="Colorful Shading Accent 1" w:semiHidden="0" w:uiPriority="71" w:unhideWhenUsed="0"/>
-    <w:lsdException w:name="Colorful List Accent 1" w:semiHidden="0" w:uiPriority="72" w:unhideWhenUsed="0"/>
-    <w:lsdException w:name="Colorful Grid Accent 1" w:semiHidden="0" w:uiPriority="73" w:unhideWhenUsed="0"/>
-    <w:lsdException w:name="Light Shading Accent 2" w:semiHidden="0" w:uiPriority="60" w:unhideWhenUsed="0"/>
-    <w:lsdException w:name="Light List Accent 2" w:semiHidden="0" w:uiPriority="61" w:unhideWhenUsed="0"/>
-    <w:lsdException w:name="Light Grid Accent 2" w:semiHidden="0" w:uiPriority="62" w:unhideWhenUsed="0"/>
-    <w:lsdException w:name="Medium Shading 1 Accent 2" w:semiHidden="0" w:uiPriority="63" w:unhideWhenUsed="0"/>
-    <w:lsdException w:name="Medium Shading 2 Accent 2" w:semiHidden="0" w:uiPriority="64" w:unhideWhenUsed="0"/>
-    <w:lsdException w:name="Medium List 1 Accent 2" w:semiHidden="0" w:uiPriority="65" w:unhideWhenUsed="0"/>
-    <w:lsdException w:name="Medium List 2 Accent 2" w:semiHidden="0" w:uiPriority="66" w:unhideWhenUsed="0"/>
-    <w:lsdException w:name="Medium Grid 1 Accent 2" w:semiHidden="0" w:uiPriority="67" w:unhideWhenUsed="0"/>
-    <w:lsdException w:name="Medium Grid 2 Accent 2" w:semiHidden="0" w:uiPriority="68" w:unhideWhenUsed="0"/>
-    <w:lsdException w:name="Medium Grid 3 Accent 2" w:semiHidden="0" w:uiPriority="69" w:unhideWhenUsed="0"/>
-    <w:lsdException w:name="Dark List Accent 2" w:semiHidden="0" w:uiPriority="70" w:unhideWhenUsed="0"/>
-    <w:lsdException w:name="Colorful Shading Accent 2" w:semiHidden="0" w:uiPriority="71" w:unhideWhenUsed="0"/>
-    <w:lsdException w:name="Colorful List Accent 2" w:semiHidden="0" w:uiPriority="72" w:unhideWhenUsed="0"/>
-    <w:lsdException w:name="Colorful Grid Accent 2" w:semiHidden="0" w:uiPriority="73" w:unhideWhenUsed="0"/>
-    <w:lsdException w:name="Light Shading Accent 3" w:semiHidden="0" w:uiPriority="60" w:unhideWhenUsed="0"/>
-    <w:lsdException w:name="Light List Accent 3" w:semiHidden="0" w:uiPriority="61" w:unhideWhenUsed="0"/>
-    <w:lsdException w:name="Light Grid Accent 3" w:semiHidden="0" w:uiPriority="62" w:unhideWhenUsed="0"/>
-    <w:lsdException w:name="Medium Shading 1 Accent 3" w:semiHidden="0" w:uiPriority="63" w:unhideWhenUsed="0"/>
-    <w:lsdException w:name="Medium Shading 2 Accent 3" w:semiHidden="0" w:uiPriority="64" w:unhideWhenUsed="0"/>
-    <w:lsdException w:name="Medium List 1 Accent 3" w:semiHidden="0" w:uiPriority="65" w:unhideWhenUsed="0"/>
-    <w:lsdException w:name="Medium List 2 Accent 3" w:semiHidden="0" w:uiPriority="66" w:unhideWhenUsed="0"/>
-    <w:lsdException w:name="Medium Grid 1 Accent 3" w:semiHidden="0" w:uiPriority="67" w:unhideWhenUsed="0"/>
-    <w:lsdException w:name="Medium Grid 2 Accent 3" w:semiHidden="0" w:uiPriority="68" w:unhideWhenUsed="0"/>
-    <w:lsdException w:name="Medium Grid 3 Accent 3" w:semiHidden="0" w:uiPriority="69" w:unhideWhenUsed="0"/>
-    <w:lsdException w:name="Dark List Accent 3" w:semiHidden="0" w:uiPriority="70" w:unhideWhenUsed="0"/>
-    <w:lsdException w:name="Colorful Shading Accent 3" w:semiHidden="0" w:uiPriority="71" w:unhideWhenUsed="0"/>
-    <w:lsdException w:name="Colorful List Accent 3" w:semiHidden="0" w:uiPriority="72" w:unhideWhenUsed="0"/>
-    <w:lsdException w:name="Colorful Grid Accent 3" w:semiHidden="0" w:uiPriority="73" w:unhideWhenUsed="0"/>
-    <w:lsdException w:name="Light Shading Accent 4" w:semiHidden="0" w:uiPriority="60" w:unhideWhenUsed="0"/>
-    <w:lsdException w:name="Light List Accent 4" w:semiHidden="0" w:uiPriority="61" w:unhideWhenUsed="0"/>
-    <w:lsdException w:name="Light Grid Accent 4" w:semiHidden="0" w:uiPriority="62" w:unhideWhenUsed="0"/>
-    <w:lsdException w:name="Medium Shading 1 Accent 4" w:semiHidden="0" w:uiPriority="63" w:unhideWhenUsed="0"/>
-    <w:lsdException w:name="Medium Shading 2 Accent 4" w:semiHidden="0" w:uiPriority="64" w:unhideWhenUsed="0"/>
-    <w:lsdException w:name="Medium List 1 Accent 4" w:semiHidden="0" w:uiPriority="65" w:unhideWhenUsed="0"/>
-    <w:lsdException w:name="Medium List 2 Accent 4" w:semiHidden="0" w:uiPriority="66" w:unhideWhenUsed="0"/>
-    <w:lsdException w:name="Medium Grid 1 Accent 4" w:semiHidden="0" w:uiPriority="67" w:unhideWhenUsed="0"/>
-    <w:lsdException w:name="Medium Grid 2 Accent 4" w:semiHidden="0" w:uiPriority="68" w:unhideWhenUsed="0"/>
-    <w:lsdException w:name="Medium Grid 3 Accent 4" w:semiHidden="0" w:uiPriority="69" w:unhideWhenUsed="0"/>
-    <w:lsdException w:name="Dark List Accent 4" w:semiHidden="0" w:uiPriority="70" w:unhideWhenUsed="0"/>
-    <w:lsdException w:name="Colorful Shading Accent 4" w:semiHidden="0" w:uiPriority="71" w:unhideWhenUsed="0"/>
-    <w:lsdException w:name="Colorful List Accent 4" w:semiHidden="0" w:uiPriority="72" w:unhideWhenUsed="0"/>
-    <w:lsdException w:name="Colorful Grid Accent 4" w:semiHidden="0" w:uiPriority="73" w:unhideWhenUsed="0"/>
-    <w:lsdException w:name="Light Shading Accent 5" w:semiHidden="0" w:uiPriority="60" w:unhideWhenUsed="0"/>
-    <w:lsdException w:name="Light List Accent 5" w:semiHidden="0" w:uiPriority="61" w:unhideWhenUsed="0"/>
-    <w:lsdException w:name="Light Grid Accent 5" w:semiHidden="0" w:uiPriority="62" w:unhideWhenUsed="0"/>
-    <w:lsdException w:name="Medium Shading 1 Accent 5" w:semiHidden="0" w:uiPriority="63" w:unhideWhenUsed="0"/>
-    <w:lsdException w:name="Medium Shading 2 Accent 5" w:semiHidden="0" w:uiPriority="64" w:unhideWhenUsed="0"/>
-    <w:lsdException w:name="Medium List 1 Accent 5" w:semiHidden="0" w:uiPriority="65" w:unhideWhenUsed="0"/>
-    <w:lsdException w:name="Medium List 2 Accent 5" w:semiHidden="0" w:uiPriority="66" w:unhideWhenUsed="0"/>
-    <w:lsdException w:name="Medium Grid 1 Accent 5" w:semiHidden="0" w:uiPriority="67" w:unhideWhenUsed="0"/>
-    <w:lsdException w:name="Medium Grid 2 Accent 5" w:semiHidden="0" w:uiPriority="68" w:unhideWhenUsed="0"/>
-    <w:lsdException w:name="Medium Grid 3 Accent 5" w:semiHidden="0" w:uiPriority="69" w:unhideWhenUsed="0"/>
-    <w:lsdException w:name="Dark List Accent 5" w:semiHidden="0" w:uiPriority="70" w:unhideWhenUsed="0"/>
-    <w:lsdException w:name="Colorful Shading Accent 5" w:semiHidden="0" w:uiPriority="71" w:unhideWhenUsed="0"/>
-    <w:lsdException w:name="Colorful List Accent 5" w:semiHidden="0" w:uiPriority="72" w:unhideWhenUsed="0"/>
-    <w:lsdException w:name="Colorful Grid Accent 5" w:semiHidden="0" w:uiPriority="73" w:unhideWhenUsed="0"/>
-    <w:lsdException w:name="Light Shading Accent 6" w:semiHidden="0" w:uiPriority="60" w:unhideWhenUsed="0"/>
-    <w:lsdException w:name="Light List Accent 6" w:semiHidden="0" w:uiPriority="61" w:unhideWhenUsed="0"/>
-    <w:lsdException w:name="Light Grid Accent 6" w:semiHidden="0" w:uiPriority="62" w:unhideWhenUsed="0"/>
-    <w:lsdException w:name="Medium Shading 1 Accent 6" w:semiHidden="0" w:uiPriority="63" w:unhideWhenUsed="0"/>
-    <w:lsdException w:name="Medium Shading 2 Accent 6" w:semiHidden="0" w:uiPriority="64" w:unhideWhenUsed="0"/>
-    <w:lsdException w:name="Medium List 1 Accent 6" w:semiHidden="0" w:uiPriority="65" w:unhideWhenUsed="0"/>
-    <w:lsdException w:name="Medium List 2 Accent 6" w:semiHidden="0" w:uiPriority="66" w:unhideWhenUsed="0"/>
-    <w:lsdException w:name="Medium Grid 1 Accent 6" w:semiHidden="0" w:uiPriority="67" w:unhideWhenUsed="0"/>
-    <w:lsdException w:name="Medium Grid 2 Accent 6" w:semiHidden="0" w:uiPriority="68" w:unhideWhenUsed="0"/>
-    <w:lsdException w:name="Medium Grid 3 Accent 6" w:semiHidden="0" w:uiPriority="69" w:unhideWhenUsed="0"/>
-    <w:lsdException w:name="Dark List Accent 6" w:semiHidden="0" w:uiPriority="70" w:unhideWhenUsed="0"/>
-    <w:lsdException w:name="Colorful Shading Accent 6" w:semiHidden="0" w:uiPriority="71" w:unhideWhenUsed="0"/>
-    <w:lsdException w:name="Colorful List Accent 6" w:semiHidden="0" w:uiPriority="72" w:unhideWhenUsed="0"/>
-    <w:lsdException w:name="Colorful Grid Accent 6" w:semiHidden="0" w:uiPriority="73" w:unhideWhenUsed="0"/>
-    <w:lsdException w:name="Subtle Emphasis" w:semiHidden="0" w:uiPriority="19" w:unhideWhenUsed="0" w:qFormat="1"/>
-    <w:lsdException w:name="Intense Emphasis" w:semiHidden="0" w:uiPriority="21" w:unhideWhenUsed="0" w:qFormat="1"/>
-    <w:lsdException w:name="Subtle Reference" w:semiHidden="0" w:uiPriority="31" w:unhideWhenUsed="0" w:qFormat="1"/>
-    <w:lsdException w:name="Intense Reference" w:semiHidden="0" w:uiPriority="32" w:unhideWhenUsed="0" w:qFormat="1"/>
-    <w:lsdException w:name="Book Title" w:semiHidden="0" w:uiPriority="33" w:unhideWhenUsed="0" w:qFormat="1"/>
-    <w:lsdException w:name="Bibliography" w:uiPriority="37"/>
-    <w:lsdException w:name="TOC Heading" w:uiPriority="39" w:qFormat="1"/>
+  <w:latentStyles w:defLockedState="0" w:defUIPriority="99" w:defSemiHidden="0" w:defUnhideWhenUsed="0" w:defQFormat="0" w:count="374">
+    <w:lsdException w:name="Normal" w:uiPriority="0" w:qFormat="1"/>
+    <w:lsdException w:name="heading 1" w:uiPriority="9" w:qFormat="1"/>
+    <w:lsdException w:name="heading 2" w:semiHidden="1" w:uiPriority="9" w:unhideWhenUsed="1" w:qFormat="1"/>
+    <w:lsdException w:name="heading 3" w:semiHidden="1" w:uiPriority="9" w:unhideWhenUsed="1" w:qFormat="1"/>
+    <w:lsdException w:name="heading 4" w:semiHidden="1" w:uiPriority="9" w:unhideWhenUsed="1" w:qFormat="1"/>
+    <w:lsdException w:name="heading 5" w:semiHidden="1" w:uiPriority="9" w:unhideWhenUsed="1" w:qFormat="1"/>
+    <w:lsdException w:name="heading 6" w:semiHidden="1" w:uiPriority="9" w:unhideWhenUsed="1" w:qFormat="1"/>
+    <w:lsdException w:name="heading 7" w:semiHidden="1" w:uiPriority="9" w:unhideWhenUsed="1" w:qFormat="1"/>
+    <w:lsdException w:name="heading 8" w:semiHidden="1" w:uiPriority="9" w:unhideWhenUsed="1" w:qFormat="1"/>
+    <w:lsdException w:name="heading 9" w:semiHidden="1" w:uiPriority="9" w:unhideWhenUsed="1" w:qFormat="1"/>
+    <w:lsdException w:name="index 1" w:semiHidden="1" w:unhideWhenUsed="1"/>
+    <w:lsdException w:name="index 2" w:semiHidden="1" w:unhideWhenUsed="1"/>
+    <w:lsdException w:name="index 3" w:semiHidden="1" w:unhideWhenUsed="1"/>
+    <w:lsdException w:name="index 4" w:semiHidden="1" w:unhideWhenUsed="1"/>
+    <w:lsdException w:name="index 5" w:semiHidden="1" w:unhideWhenUsed="1"/>
+    <w:lsdException w:name="index 6" w:semiHidden="1" w:unhideWhenUsed="1"/>
+    <w:lsdException w:name="index 7" w:semiHidden="1" w:unhideWhenUsed="1"/>
+    <w:lsdException w:name="index 8" w:semiHidden="1" w:unhideWhenUsed="1"/>
+    <w:lsdException w:name="index 9" w:semiHidden="1" w:unhideWhenUsed="1"/>
+    <w:lsdException w:name="toc 1" w:semiHidden="1" w:uiPriority="39" w:unhideWhenUsed="1"/>
+    <w:lsdException w:name="toc 2" w:semiHidden="1" w:uiPriority="39" w:unhideWhenUsed="1"/>
+    <w:lsdException w:name="toc 3" w:semiHidden="1" w:uiPriority="39" w:unhideWhenUsed="1"/>
+    <w:lsdException w:name="toc 4" w:semiHidden="1" w:uiPriority="39" w:unhideWhenUsed="1"/>
+    <w:lsdException w:name="toc 5" w:semiHidden="1" w:uiPriority="39" w:unhideWhenUsed="1"/>
+    <w:lsdException w:name="toc 6" w:semiHidden="1" w:uiPriority="39" w:unhideWhenUsed="1"/>
+    <w:lsdException w:name="toc 7" w:semiHidden="1" w:uiPriority="39" w:unhideWhenUsed="1"/>
+    <w:lsdException w:name="toc 8" w:semiHidden="1" w:uiPriority="39" w:unhideWhenUsed="1"/>
+    <w:lsdException w:name="toc 9" w:semiHidden="1" w:uiPriority="39" w:unhideWhenUsed="1"/>
+    <w:lsdException w:name="Normal Indent" w:semiHidden="1" w:unhideWhenUsed="1"/>
+    <w:lsdException w:name="footnote text" w:semiHidden="1" w:unhideWhenUsed="1"/>
+    <w:lsdException w:name="annotation text" w:semiHidden="1" w:unhideWhenUsed="1"/>
+    <w:lsdException w:name="header" w:semiHidden="1" w:unhideWhenUsed="1"/>
+    <w:lsdException w:name="footer" w:semiHidden="1" w:unhideWhenUsed="1"/>
+    <w:lsdException w:name="index heading" w:semiHidden="1" w:unhideWhenUsed="1"/>
+    <w:lsdException w:name="caption" w:semiHidden="1" w:uiPriority="35" w:unhideWhenUsed="1" w:qFormat="1"/>
+    <w:lsdException w:name="table of figures" w:semiHidden="1" w:unhideWhenUsed="1"/>
+    <w:lsdException w:name="envelope address" w:semiHidden="1" w:unhideWhenUsed="1"/>
+    <w:lsdException w:name="envelope return" w:semiHidden="1" w:unhideWhenUsed="1"/>
+    <w:lsdException w:name="footnote reference" w:semiHidden="1" w:unhideWhenUsed="1"/>
+    <w:lsdException w:name="annotation reference" w:semiHidden="1" w:unhideWhenUsed="1"/>
+    <w:lsdException w:name="line number" w:semiHidden="1" w:unhideWhenUsed="1"/>
+    <w:lsdException w:name="page number" w:semiHidden="1" w:unhideWhenUsed="1"/>
+    <w:lsdException w:name="endnote reference" w:semiHidden="1" w:unhideWhenUsed="1"/>
+    <w:lsdException w:name="endnote text" w:semiHidden="1" w:unhideWhenUsed="1"/>
+    <w:lsdException w:name="table of authorities" w:semiHidden="1" w:unhideWhenUsed="1"/>
+    <w:lsdException w:name="macro" w:semiHidden="1" w:unhideWhenUsed="1"/>
+    <w:lsdException w:name="toa heading" w:semiHidden="1" w:unhideWhenUsed="1"/>
+    <w:lsdException w:name="List" w:semiHidden="1" w:unhideWhenUsed="1"/>
+    <w:lsdException w:name="List Bullet" w:semiHidden="1" w:unhideWhenUsed="1"/>
+    <w:lsdException w:name="List Number" w:semiHidden="1" w:unhideWhenUsed="1"/>
+    <w:lsdException w:name="List 2" w:semiHidden="1" w:unhideWhenUsed="1"/>
+    <w:lsdException w:name="List 3" w:semiHidden="1" w:unhideWhenUsed="1"/>
+    <w:lsdException w:name="List 4" w:semiHidden="1" w:unhideWhenUsed="1"/>
+    <w:lsdException w:name="List 5" w:semiHidden="1" w:unhideWhenUsed="1"/>
+    <w:lsdException w:name="List Bullet 2" w:semiHidden="1" w:unhideWhenUsed="1"/>
+    <w:lsdException w:name="List Bullet 3" w:semiHidden="1" w:unhideWhenUsed="1"/>
+    <w:lsdException w:name="List Bullet 4" w:semiHidden="1" w:unhideWhenUsed="1"/>
+    <w:lsdException w:name="List Bullet 5" w:semiHidden="1" w:unhideWhenUsed="1"/>
+    <w:lsdException w:name="List Number 2" w:semiHidden="1" w:unhideWhenUsed="1"/>
+    <w:lsdException w:name="List Number 3" w:semiHidden="1" w:unhideWhenUsed="1"/>
+    <w:lsdException w:name="List Number 4" w:semiHidden="1" w:unhideWhenUsed="1"/>
+    <w:lsdException w:name="List Number 5" w:semiHidden="1" w:unhideWhenUsed="1"/>
+    <w:lsdException w:name="Title" w:uiPriority="10" w:qFormat="1"/>
+    <w:lsdException w:name="Closing" w:semiHidden="1" w:unhideWhenUsed="1"/>
+    <w:lsdException w:name="Signature" w:semiHidden="1" w:unhideWhenUsed="1"/>
+    <w:lsdException w:name="Default Paragraph Font" w:semiHidden="1" w:uiPriority="1" w:unhideWhenUsed="1"/>
+    <w:lsdException w:name="Body Text" w:semiHidden="1" w:unhideWhenUsed="1"/>
+    <w:lsdException w:name="Body Text Indent" w:semiHidden="1" w:unhideWhenUsed="1"/>
+    <w:lsdException w:name="List Continue" w:semiHidden="1" w:unhideWhenUsed="1"/>
+    <w:lsdException w:name="List Continue 2" w:semiHidden="1" w:unhideWhenUsed="1"/>
+    <w:lsdException w:name="List Continue 3" w:semiHidden="1" w:unhideWhenUsed="1"/>
+    <w:lsdException w:name="List Continue 4" w:semiHidden="1" w:unhideWhenUsed="1"/>
+    <w:lsdException w:name="List Continue 5" w:semiHidden="1" w:unhideWhenUsed="1"/>
+    <w:lsdException w:name="Message Header" w:semiHidden="1" w:unhideWhenUsed="1"/>
+    <w:lsdException w:name="Subtitle" w:uiPriority="11" w:qFormat="1"/>
+    <w:lsdException w:name="Salutation" w:semiHidden="1" w:unhideWhenUsed="1"/>
+    <w:lsdException w:name="Date" w:semiHidden="1" w:unhideWhenUsed="1"/>
+    <w:lsdException w:name="Body Text First Indent" w:semiHidden="1" w:unhideWhenUsed="1"/>
+    <w:lsdException w:name="Body Text First Indent 2" w:semiHidden="1" w:unhideWhenUsed="1"/>
+    <w:lsdException w:name="Note Heading" w:semiHidden="1" w:unhideWhenUsed="1"/>
+    <w:lsdException w:name="Body Text 2" w:semiHidden="1" w:unhideWhenUsed="1"/>
+    <w:lsdException w:name="Body Text 3" w:semiHidden="1" w:unhideWhenUsed="1"/>
+    <w:lsdException w:name="Body Text Indent 2" w:semiHidden="1" w:unhideWhenUsed="1"/>
+    <w:lsdException w:name="Body Text Indent 3" w:semiHidden="1" w:unhideWhenUsed="1"/>
+    <w:lsdException w:name="Block Text" w:semiHidden="1" w:unhideWhenUsed="1"/>
+    <w:lsdException w:name="Hyperlink" w:semiHidden="1" w:unhideWhenUsed="1"/>
+    <w:lsdException w:name="FollowedHyperlink" w:semiHidden="1" w:unhideWhenUsed="1"/>
+    <w:lsdException w:name="Strong" w:uiPriority="22" w:qFormat="1"/>
+    <w:lsdException w:name="Emphasis" w:uiPriority="20" w:qFormat="1"/>
+    <w:lsdException w:name="Document Map" w:semiHidden="1" w:unhideWhenUsed="1"/>
+    <w:lsdException w:name="Plain Text" w:semiHidden="1" w:unhideWhenUsed="1"/>
+    <w:lsdException w:name="E-mail Signature" w:semiHidden="1" w:unhideWhenUsed="1"/>
+    <w:lsdException w:name="HTML Top of Form" w:semiHidden="1" w:unhideWhenUsed="1"/>
+    <w:lsdException w:name="HTML Bottom of Form" w:semiHidden="1" w:unhideWhenUsed="1"/>
+    <w:lsdException w:name="Normal (Web)" w:semiHidden="1" w:unhideWhenUsed="1"/>
+    <w:lsdException w:name="HTML Acronym" w:semiHidden="1" w:unhideWhenUsed="1"/>
+    <w:lsdException w:name="HTML Address" w:semiHidden="1" w:unhideWhenUsed="1"/>
+    <w:lsdException w:name="HTML Cite" w:semiHidden="1" w:unhideWhenUsed="1"/>
+    <w:lsdException w:name="HTML Code" w:semiHidden="1" w:unhideWhenUsed="1"/>
+    <w:lsdException w:name="HTML Definition" w:semiHidden="1" w:unhideWhenUsed="1"/>
+    <w:lsdException w:name="HTML Keyboard" w:semiHidden="1" w:unhideWhenUsed="1"/>
+    <w:lsdException w:name="HTML Preformatted" w:semiHidden="1" w:unhideWhenUsed="1"/>
+    <w:lsdException w:name="HTML Sample" w:semiHidden="1" w:unhideWhenUsed="1"/>
+    <w:lsdException w:name="HTML Typewriter" w:semiHidden="1" w:unhideWhenUsed="1"/>
+    <w:lsdException w:name="HTML Variable" w:semiHidden="1" w:unhideWhenUsed="1"/>
+    <w:lsdException w:name="Normal Table" w:semiHidden="1" w:unhideWhenUsed="1"/>
+    <w:lsdException w:name="annotation subject" w:semiHidden="1" w:unhideWhenUsed="1"/>
+    <w:lsdException w:name="No List" w:semiHidden="1" w:unhideWhenUsed="1"/>
+    <w:lsdException w:name="Outline List 1" w:semiHidden="1" w:unhideWhenUsed="1"/>
+    <w:lsdException w:name="Outline List 2" w:semiHidden="1" w:unhideWhenUsed="1"/>
+    <w:lsdException w:name="Outline List 3" w:semiHidden="1" w:unhideWhenUsed="1"/>
+    <w:lsdException w:name="Table Simple 1" w:semiHidden="1" w:unhideWhenUsed="1"/>
+    <w:lsdException w:name="Table Simple 2" w:semiHidden="1" w:unhideWhenUsed="1"/>
+    <w:lsdException w:name="Table Simple 3" w:semiHidden="1" w:unhideWhenUsed="1"/>
+    <w:lsdException w:name="Table Classic 1" w:semiHidden="1" w:unhideWhenUsed="1"/>
+    <w:lsdException w:name="Table Classic 2" w:semiHidden="1" w:unhideWhenUsed="1"/>
+    <w:lsdException w:name="Table Classic 3" w:semiHidden="1" w:unhideWhenUsed="1"/>
+    <w:lsdException w:name="Table Classic 4" w:semiHidden="1" w:unhideWhenUsed="1"/>
+    <w:lsdException w:name="Table Colorful 1" w:semiHidden="1" w:unhideWhenUsed="1"/>
+    <w:lsdException w:name="Table Colorful 2" w:semiHidden="1" w:unhideWhenUsed="1"/>
+    <w:lsdException w:name="Table Colorful 3" w:semiHidden="1" w:unhideWhenUsed="1"/>
+    <w:lsdException w:name="Table Columns 1" w:semiHidden="1" w:unhideWhenUsed="1"/>
+    <w:lsdException w:name="Table Columns 2" w:semiHidden="1" w:unhideWhenUsed="1"/>
+    <w:lsdException w:name="Table Columns 3" w:semiHidden="1" w:unhideWhenUsed="1"/>
+    <w:lsdException w:name="Table Columns 4" w:semiHidden="1" w:unhideWhenUsed="1"/>
+    <w:lsdException w:name="Table Columns 5" w:semiHidden="1" w:unhideWhenUsed="1"/>
+    <w:lsdException w:name="Table Grid 1" w:semiHidden="1" w:unhideWhenUsed="1"/>
+    <w:lsdException w:name="Table Grid 2" w:semiHidden="1" w:unhideWhenUsed="1"/>
+    <w:lsdException w:name="Table Grid 3" w:semiHidden="1" w:unhideWhenUsed="1"/>
+    <w:lsdException w:name="Table Grid 4" w:semiHidden="1" w:unhideWhenUsed="1"/>
+    <w:lsdException w:name="Table Grid 5" w:semiHidden="1" w:unhideWhenUsed="1"/>
+    <w:lsdException w:name="Table Grid 6" w:semiHidden="1" w:unhideWhenUsed="1"/>
+    <w:lsdException w:name="Table Grid 7" w:semiHidden="1" w:unhideWhenUsed="1"/>
+    <w:lsdException w:name="Table Grid 8" w:semiHidden="1" w:unhideWhenUsed="1"/>
+    <w:lsdException w:name="Table List 1" w:semiHidden="1" w:unhideWhenUsed="1"/>
+    <w:lsdException w:name="Table List 2" w:semiHidden="1" w:unhideWhenUsed="1"/>
+    <w:lsdException w:name="Table List 3" w:semiHidden="1" w:unhideWhenUsed="1"/>
+    <w:lsdException w:name="Table List 4" w:semiHidden="1" w:unhideWhenUsed="1"/>
+    <w:lsdException w:name="Table List 5" w:semiHidden="1" w:unhideWhenUsed="1"/>
+    <w:lsdException w:name="Table List 6" w:semiHidden="1" w:unhideWhenUsed="1"/>
+    <w:lsdException w:name="Table List 7" w:semiHidden="1" w:unhideWhenUsed="1"/>
+    <w:lsdException w:name="Table List 8" w:semiHidden="1" w:unhideWhenUsed="1"/>
+    <w:lsdException w:name="Table 3D effects 1" w:semiHidden="1" w:unhideWhenUsed="1"/>
+    <w:lsdException w:name="Table 3D effects 2" w:semiHidden="1" w:unhideWhenUsed="1"/>
+    <w:lsdException w:name="Table 3D effects 3" w:semiHidden="1" w:unhideWhenUsed="1"/>
+    <w:lsdException w:name="Table Contemporary" w:semiHidden="1" w:unhideWhenUsed="1"/>
+    <w:lsdException w:name="Table Elegant" w:semiHidden="1" w:unhideWhenUsed="1"/>
+    <w:lsdException w:name="Table Professional" w:semiHidden="1" w:unhideWhenUsed="1"/>
+    <w:lsdException w:name="Table Subtle 1" w:semiHidden="1" w:unhideWhenUsed="1"/>
+    <w:lsdException w:name="Table Subtle 2" w:semiHidden="1" w:unhideWhenUsed="1"/>
+    <w:lsdException w:name="Table Web 1" w:semiHidden="1" w:unhideWhenUsed="1"/>
+    <w:lsdException w:name="Table Web 2" w:semiHidden="1" w:unhideWhenUsed="1"/>
+    <w:lsdException w:name="Table Web 3" w:semiHidden="1" w:unhideWhenUsed="1"/>
+    <w:lsdException w:name="Balloon Text" w:semiHidden="1" w:unhideWhenUsed="1"/>
+    <w:lsdException w:name="Table Grid" w:uiPriority="59"/>
+    <w:lsdException w:name="Table Theme" w:semiHidden="1" w:unhideWhenUsed="1"/>
+    <w:lsdException w:name="Placeholder Text" w:semiHidden="1"/>
+    <w:lsdException w:name="No Spacing" w:uiPriority="1" w:qFormat="1"/>
+    <w:lsdException w:name="Light Shading" w:uiPriority="60"/>
+    <w:lsdException w:name="Light List" w:uiPriority="61"/>
+    <w:lsdException w:name="Light Grid" w:uiPriority="62"/>
+    <w:lsdException w:name="Medium Shading 1" w:uiPriority="63"/>
+    <w:lsdException w:name="Medium Shading 2" w:uiPriority="64"/>
+    <w:lsdException w:name="Medium List 1" w:uiPriority="65"/>
+    <w:lsdException w:name="Medium List 2" w:uiPriority="66"/>
+    <w:lsdException w:name="Medium Grid 1" w:uiPriority="67"/>
+    <w:lsdException w:name="Medium Grid 2" w:uiPriority="68"/>
+    <w:lsdException w:name="Medium Grid 3" w:uiPriority="69"/>
+    <w:lsdException w:name="Dark List" w:uiPriority="70"/>
+    <w:lsdException w:name="Colorful Shading" w:uiPriority="71"/>
+    <w:lsdException w:name="Colorful List" w:uiPriority="72"/>
+    <w:lsdException w:name="Colorful Grid" w:uiPriority="73"/>
+    <w:lsdException w:name="Light Shading Accent 1" w:uiPriority="60"/>
+    <w:lsdException w:name="Light List Accent 1" w:uiPriority="61"/>
+    <w:lsdException w:name="Light Grid Accent 1" w:uiPriority="62"/>
+    <w:lsdException w:name="Medium Shading 1 Accent 1" w:uiPriority="63"/>
+    <w:lsdException w:name="Medium Shading 2 Accent 1" w:uiPriority="64"/>
+    <w:lsdException w:name="Medium List 1 Accent 1" w:uiPriority="65"/>
+    <w:lsdException w:name="Revision" w:semiHidden="1"/>
+    <w:lsdException w:name="List Paragraph" w:uiPriority="34" w:qFormat="1"/>
+    <w:lsdException w:name="Quote" w:uiPriority="29" w:qFormat="1"/>
+    <w:lsdException w:name="Intense Quote" w:uiPriority="30" w:qFormat="1"/>
+    <w:lsdException w:name="Medium List 2 Accent 1" w:uiPriority="66"/>
+    <w:lsdException w:name="Medium Grid 1 Accent 1" w:uiPriority="67"/>
+    <w:lsdException w:name="Medium Grid 2 Accent 1" w:uiPriority="68"/>
+    <w:lsdException w:name="Medium Grid 3 Accent 1" w:uiPriority="69"/>
+    <w:lsdException w:name="Dark List Accent 1" w:uiPriority="70"/>
+    <w:lsdException w:name="Colorful Shading Accent 1" w:uiPriority="71"/>
+    <w:lsdException w:name="Colorful List Accent 1" w:uiPriority="72"/>
+    <w:lsdException w:name="Colorful Grid Accent 1" w:uiPriority="73"/>
+    <w:lsdException w:name="Light Shading Accent 2" w:uiPriority="60"/>
+    <w:lsdException w:name="Light List Accent 2" w:uiPriority="61"/>
+    <w:lsdException w:name="Light Grid Accent 2" w:uiPriority="62"/>
+    <w:lsdException w:name="Medium Shading 1 Accent 2" w:uiPriority="63"/>
+    <w:lsdException w:name="Medium Shading 2 Accent 2" w:uiPriority="64"/>
+    <w:lsdException w:name="Medium List 1 Accent 2" w:uiPriority="65"/>
+    <w:lsdException w:name="Medium List 2 Accent 2" w:uiPriority="66"/>
+    <w:lsdException w:name="Medium Grid 1 Accent 2" w:uiPriority="67"/>
+    <w:lsdException w:name="Medium Grid 2 Accent 2" w:uiPriority="68"/>
+    <w:lsdException w:name="Medium Grid 3 Accent 2" w:uiPriority="69"/>
+    <w:lsdException w:name="Dark List Accent 2" w:uiPriority="70"/>
+    <w:lsdException w:name="Colorful Shading Accent 2" w:uiPriority="71"/>
+    <w:lsdException w:name="Colorful List Accent 2" w:uiPriority="72"/>
+    <w:lsdException w:name="Colorful Grid Accent 2" w:uiPriority="73"/>
+    <w:lsdException w:name="Light Shading Accent 3" w:uiPriority="60"/>
+    <w:lsdException w:name="Light List Accent 3" w:uiPriority="61"/>
+    <w:lsdException w:name="Light Grid Accent 3" w:uiPriority="62"/>
+    <w:lsdException w:name="Medium Shading 1 Accent 3" w:uiPriority="63"/>
+    <w:lsdException w:name="Medium Shading 2 Accent 3" w:uiPriority="64"/>
+    <w:lsdException w:name="Medium List 1 Accent 3" w:uiPriority="65"/>
+    <w:lsdException w:name="Medium List 2 Accent 3" w:uiPriority="66"/>
+    <w:lsdException w:name="Medium Grid 1 Accent 3" w:uiPriority="67"/>
+    <w:lsdException w:name="Medium Grid 2 Accent 3" w:uiPriority="68"/>
+    <w:lsdException w:name="Medium Grid 3 Accent 3" w:uiPriority="69"/>
+    <w:lsdException w:name="Dark List Accent 3" w:uiPriority="70"/>
+    <w:lsdException w:name="Colorful Shading Accent 3" w:uiPriority="71"/>
+    <w:lsdException w:name="Colorful List Accent 3" w:uiPriority="72"/>
+    <w:lsdException w:name="Colorful Grid Accent 3" w:uiPriority="73"/>
+    <w:lsdException w:name="Light Shading Accent 4" w:uiPriority="60"/>
+    <w:lsdException w:name="Light List Accent 4" w:uiPriority="61"/>
+    <w:lsdException w:name="Light Grid Accent 4" w:uiPriority="62"/>
+    <w:lsdException w:name="Medium Shading 1 Accent 4" w:uiPriority="63"/>
+    <w:lsdException w:name="Medium Shading 2 Accent 4" w:uiPriority="64"/>
+    <w:lsdException w:name="Medium List 1 Accent 4" w:uiPriority="65"/>
+    <w:lsdException w:name="Medium List 2 Accent 4" w:uiPriority="66"/>
+    <w:lsdException w:name="Medium Grid 1 Accent 4" w:uiPriority="67"/>
+    <w:lsdException w:name="Medium Grid 2 Accent 4" w:uiPriority="68"/>
+    <w:lsdException w:name="Medium Grid 3 Accent 4" w:uiPriority="69"/>
+    <w:lsdException w:name="Dark List Accent 4" w:uiPriority="70"/>
+    <w:lsdException w:name="Colorful Shading Accent 4" w:uiPriority="71"/>
+    <w:lsdException w:name="Colorful List Accent 4" w:uiPriority="72"/>
+    <w:lsdException w:name="Colorful Grid Accent 4" w:uiPriority="73"/>
+    <w:lsdException w:name="Light Shading Accent 5" w:uiPriority="60"/>
+    <w:lsdException w:name="Light List Accent 5" w:uiPriority="61"/>
+    <w:lsdException w:name="Light Grid Accent 5" w:uiPriority="62"/>
+    <w:lsdException w:name="Medium Shading 1 Accent 5" w:uiPriority="63"/>
+    <w:lsdException w:name="Medium Shading 2 Accent 5" w:uiPriority="64"/>
+    <w:lsdException w:name="Medium List 1 Accent 5" w:uiPriority="65"/>
+    <w:lsdException w:name="Medium List 2 Accent 5" w:uiPriority="66"/>
+    <w:lsdException w:name="Medium Grid 1 Accent 5" w:uiPriority="67"/>
+    <w:lsdException w:name="Medium Grid 2 Accent 5" w:uiPriority="68"/>
+    <w:lsdException w:name="Medium Grid 3 Accent 5" w:uiPriority="69"/>
+    <w:lsdException w:name="Dark List Accent 5" w:uiPriority="70"/>
+    <w:lsdException w:name="Colorful Shading Accent 5" w:uiPriority="71"/>
+    <w:lsdException w:name="Colorful List Accent 5" w:uiPriority="72"/>
+    <w:lsdException w:name="Colorful Grid Accent 5" w:uiPriority="73"/>
+    <w:lsdException w:name="Light Shading Accent 6" w:uiPriority="60"/>
+    <w:lsdException w:name="Light List Accent 6" w:uiPriority="61"/>
+    <w:lsdException w:name="Light Grid Accent 6" w:uiPriority="62"/>
+    <w:lsdException w:name="Medium Shading 1 Accent 6" w:uiPriority="63"/>
+    <w:lsdException w:name="Medium Shading 2 Accent 6" w:uiPriority="64"/>
+    <w:lsdException w:name="Medium List 1 Accent 6" w:uiPriority="65"/>
+    <w:lsdException w:name="Medium List 2 Accent 6" w:uiPriority="66"/>
+    <w:lsdException w:name="Medium Grid 1 Accent 6" w:uiPriority="67"/>
+    <w:lsdException w:name="Medium Grid 2 Accent 6" w:uiPriority="68"/>
+    <w:lsdException w:name="Medium Grid 3 Accent 6" w:uiPriority="69"/>
+    <w:lsdException w:name="Dark List Accent 6" w:uiPriority="70"/>
+    <w:lsdException w:name="Colorful Shading Accent 6" w:uiPriority="71"/>
+    <w:lsdException w:name="Colorful List Accent 6" w:uiPriority="72"/>
+    <w:lsdException w:name="Colorful Grid Accent 6" w:uiPriority="73"/>
+    <w:lsdException w:name="Subtle Emphasis" w:uiPriority="19" w:qFormat="1"/>
+    <w:lsdException w:name="Intense Emphasis" w:uiPriority="21" w:qFormat="1"/>
+    <w:lsdException w:name="Subtle Reference" w:uiPriority="31" w:qFormat="1"/>
+    <w:lsdException w:name="Intense Reference" w:uiPriority="32" w:qFormat="1"/>
+    <w:lsdException w:name="Book Title" w:uiPriority="33" w:qFormat="1"/>
+    <w:lsdException w:name="Bibliography" w:semiHidden="1" w:uiPriority="37" w:unhideWhenUsed="1"/>
+    <w:lsdException w:name="TOC Heading" w:semiHidden="1" w:uiPriority="39" w:unhideWhenUsed="1" w:qFormat="1"/>
+    <w:lsdException w:name="Plain Table 1" w:uiPriority="41"/>
+    <w:lsdException w:name="Plain Table 2" w:uiPriority="42"/>
+    <w:lsdException w:name="Plain Table 3" w:uiPriority="43"/>
+    <w:lsdException w:name="Plain Table 4" w:uiPriority="44"/>
+    <w:lsdException w:name="Plain Table 5" w:uiPriority="45"/>
+    <w:lsdException w:name="Grid Table Light" w:uiPriority="40"/>
+    <w:lsdException w:name="Grid Table 1 Light" w:uiPriority="46"/>
+    <w:lsdException w:name="Grid Table 2" w:uiPriority="47"/>
+    <w:lsdException w:name="Grid Table 3" w:uiPriority="48"/>
+    <w:lsdException w:name="Grid Table 4" w:uiPriority="49"/>
+    <w:lsdException w:name="Grid Table 5 Dark" w:uiPriority="50"/>
+    <w:lsdException w:name="Grid Table 6 Colorful" w:uiPriority="51"/>
+    <w:lsdException w:name="Grid Table 7 Colorful" w:uiPriority="52"/>
+    <w:lsdException w:name="Grid Table 1 Light Accent 1" w:uiPriority="46"/>
+    <w:lsdException w:name="Grid Table 2 Accent 1" w:uiPriority="47"/>
+    <w:lsdException w:name="Grid Table 3 Accent 1" w:uiPriority="48"/>
+    <w:lsdException w:name="Grid Table 4 Accent 1" w:uiPriority="49"/>
+    <w:lsdException w:name="Grid Table 5 Dark Accent 1" w:uiPriority="50"/>
+    <w:lsdException w:name="Grid Table 6 Colorful Accent 1" w:uiPriority="51"/>
+    <w:lsdException w:name="Grid Table 7 Colorful Accent 1" w:uiPriority="52"/>
+    <w:lsdException w:name="Grid Table 1 Light Accent 2" w:uiPriority="46"/>
+    <w:lsdException w:name="Grid Table 2 Accent 2" w:uiPriority="47"/>
+    <w:lsdException w:name="Grid Table 3 Accent 2" w:uiPriority="48"/>
+    <w:lsdException w:name="Grid Table 4 Accent 2" w:uiPriority="49"/>
+    <w:lsdException w:name="Grid Table 5 Dark Accent 2" w:uiPriority="50"/>
+    <w:lsdException w:name="Grid Table 6 Colorful Accent 2" w:uiPriority="51"/>
+    <w:lsdException w:name="Grid Table 7 Colorful Accent 2" w:uiPriority="52"/>
+    <w:lsdException w:name="Grid Table 1 Light Accent 3" w:uiPriority="46"/>
+    <w:lsdException w:name="Grid Table 2 Accent 3" w:uiPriority="47"/>
+    <w:lsdException w:name="Grid Table 3 Accent 3" w:uiPriority="48"/>
+    <w:lsdException w:name="Grid Table 4 Accent 3" w:uiPriority="49"/>
+    <w:lsdException w:name="Grid Table 5 Dark Accent 3" w:uiPriority="50"/>
+    <w:lsdException w:name="Grid Table 6 Colorful Accent 3" w:uiPriority="51"/>
+    <w:lsdException w:name="Grid Table 7 Colorful Accent 3" w:uiPriority="52"/>
+    <w:lsdException w:name="Grid Table 1 Light Accent 4" w:uiPriority="46"/>
+    <w:lsdException w:name="Grid Table 2 Accent 4" w:uiPriority="47"/>
+    <w:lsdException w:name="Grid Table 3 Accent 4" w:uiPriority="48"/>
+    <w:lsdException w:name="Grid Table 4 Accent 4" w:uiPriority="49"/>
+    <w:lsdException w:name="Grid Table 5 Dark Accent 4" w:uiPriority="50"/>
+    <w:lsdException w:name="Grid Table 6 Colorful Accent 4" w:uiPriority="51"/>
+    <w:lsdException w:name="Grid Table 7 Colorful Accent 4" w:uiPriority="52"/>
+    <w:lsdException w:name="Grid Table 1 Light Accent 5" w:uiPriority="46"/>
+    <w:lsdException w:name="Grid Table 2 Accent 5" w:uiPriority="47"/>
+    <w:lsdException w:name="Grid Table 3 Accent 5" w:uiPriority="48"/>
+    <w:lsdException w:name="Grid Table 4 Accent 5" w:uiPriority="49"/>
+    <w:lsdException w:name="Grid Table 5 Dark Accent 5" w:uiPriority="50"/>
+    <w:lsdException w:name="Grid Table 6 Colorful Accent 5" w:uiPriority="51"/>
+    <w:lsdException w:name="Grid Table 7 Colorful Accent 5" w:uiPriority="52"/>
+    <w:lsdException w:name="Grid Table 1 Light Accent 6" w:uiPriority="46"/>
+    <w:lsdException w:name="Grid Table 2 Accent 6" w:uiPriority="47"/>
+    <w:lsdException w:name="Grid Table 3 Accent 6" w:uiPriority="48"/>
+    <w:lsdException w:name="Grid Table 4 Accent 6" w:uiPriority="49"/>
+    <w:lsdException w:name="Grid Table 5 Dark Accent 6" w:uiPriority="50"/>
+    <w:lsdException w:name="Grid Table 6 Colorful Accent 6" w:uiPriority="51"/>
+    <w:lsdException w:name="Grid Table 7 Colorful Accent 6" w:uiPriority="52"/>
+    <w:lsdException w:name="List Table 1 Light" w:uiPriority="46"/>
+    <w:lsdException w:name="List Table 2" w:uiPriority="47"/>
+    <w:lsdException w:name="List Table 3" w:uiPriority="48"/>
+    <w:lsdException w:name="List Table 4" w:uiPriority="49"/>
+    <w:lsdException w:name="List Table 5 Dark" w:uiPriority="50"/>
+    <w:lsdException w:name="List Table 6 Colorful" w:uiPriority="51"/>
+    <w:lsdException w:name="List Table 7 Colorful" w:uiPriority="52"/>
+    <w:lsdException w:name="List Table 1 Light Accent 1" w:uiPriority="46"/>
+    <w:lsdException w:name="List Table 2 Accent 1" w:uiPriority="47"/>
+    <w:lsdException w:name="List Table 3 Accent 1" w:uiPriority="48"/>
+    <w:lsdException w:name="List Table 4 Accent 1" w:uiPriority="49"/>
+    <w:lsdException w:name="List Table 5 Dark Accent 1" w:uiPriority="50"/>
+    <w:lsdException w:name="List Table 6 Colorful Accent 1" w:uiPriority="51"/>
+    <w:lsdException w:name="List Table 7 Colorful Accent 1" w:uiPriority="52"/>
+    <w:lsdException w:name="List Table 1 Light Accent 2" w:uiPriority="46"/>
+    <w:lsdException w:name="List Table 2 Accent 2" w:uiPriority="47"/>
+    <w:lsdException w:name="List Table 3 Accent 2" w:uiPriority="48"/>
+    <w:lsdException w:name="List Table 4 Accent 2" w:uiPriority="49"/>
+    <w:lsdException w:name="List Table 5 Dark Accent 2" w:uiPriority="50"/>
+    <w:lsdException w:name="List Table 6 Colorful Accent 2" w:uiPriority="51"/>
+    <w:lsdException w:name="List Table 7 Colorful Accent 2" w:uiPriority="52"/>
+    <w:lsdException w:name="List Table 1 Light Accent 3" w:uiPriority="46"/>
+    <w:lsdException w:name="List Table 2 Accent 3" w:uiPriority="47"/>
+    <w:lsdException w:name="List Table 3 Accent 3" w:uiPriority="48"/>
+    <w:lsdException w:name="List Table 4 Accent 3" w:uiPriority="49"/>
+    <w:lsdException w:name="List Table 5 Dark Accent 3" w:uiPriority="50"/>
+    <w:lsdException w:name="List Table 6 Colorful Accent 3" w:uiPriority="51"/>
+    <w:lsdException w:name="List Table 7 Colorful Accent 3" w:uiPriority="52"/>
+    <w:lsdException w:name="List Table 1 Light Accent 4" w:uiPriority="46"/>
+    <w:lsdException w:name="List Table 2 Accent 4" w:uiPriority="47"/>
+    <w:lsdException w:name="List Table 3 Accent 4" w:uiPriority="48"/>
+    <w:lsdException w:name="List Table 4 Accent 4" w:uiPriority="49"/>
+    <w:lsdException w:name="List Table 5 Dark Accent 4" w:uiPriority="50"/>
+    <w:lsdException w:name="List Table 6 Colorful Accent 4" w:uiPriority="51"/>
+    <w:lsdException w:name="List Table 7 Colorful Accent 4" w:uiPriority="52"/>
+    <w:lsdException w:name="List Table 1 Light Accent 5" w:uiPriority="46"/>
+    <w:lsdException w:name="List Table 2 Accent 5" w:uiPriority="47"/>
+    <w:lsdException w:name="List Table 3 Accent 5" w:uiPriority="48"/>
+    <w:lsdException w:name="List Table 4 Accent 5" w:uiPriority="49"/>
+    <w:lsdException w:name="List Table 5 Dark Accent 5" w:uiPriority="50"/>
+    <w:lsdException w:name="List Table 6 Colorful Accent 5" w:uiPriority="51"/>
+    <w:lsdException w:name="List Table 7 Colorful Accent 5" w:uiPriority="52"/>
+    <w:lsdException w:name="List Table 1 Light Accent 6" w:uiPriority="46"/>
+    <w:lsdException w:name="List Table 2 Accent 6" w:uiPriority="47"/>
+    <w:lsdException w:name="List Table 3 Accent 6" w:uiPriority="48"/>
+    <w:lsdException w:name="List Table 4 Accent 6" w:uiPriority="49"/>
+    <w:lsdException w:name="List Table 5 Dark Accent 6" w:uiPriority="50"/>
+    <w:lsdException w:name="List Table 6 Colorful Accent 6" w:uiPriority="51"/>
+    <w:lsdException w:name="List Table 7 Colorful Accent 6" w:uiPriority="52"/>
+    <w:lsdException w:name="Mention" w:semiHidden="1" w:unhideWhenUsed="1"/>
+    <w:lsdException w:name="Smart Hyperlink" w:semiHidden="1" w:unhideWhenUsed="1"/>
+    <w:lsdException w:name="Hashtag" w:semiHidden="1" w:unhideWhenUsed="1"/>
   </w:latentStyles>
   <w:style w:type="paragraph" w:default="1" w:styleId="Normal">
     <w:name w:val="Normal"/>
@@ -4792,7 +5194,6 @@
     <w:uiPriority w:val="99"/>
     <w:semiHidden/>
     <w:unhideWhenUsed/>
-    <w:qFormat/>
     <w:tblPr>
       <w:tblInd w:w="0" w:type="dxa"/>
       <w:tblCellMar>
@@ -4875,7 +5276,6 @@
       <w:spacing w:after="0" w:line="240" w:lineRule="auto"/>
     </w:pPr>
     <w:tblPr>
-      <w:tblInd w:w="0" w:type="dxa"/>
       <w:tblBorders>
         <w:top w:val="single" w:sz="4" w:space="0" w:color="auto"/>
         <w:left w:val="single" w:sz="4" w:space="0" w:color="auto"/>
@@ -4884,12 +5284,6 @@
         <w:insideH w:val="single" w:sz="4" w:space="0" w:color="auto"/>
         <w:insideV w:val="single" w:sz="4" w:space="0" w:color="auto"/>
       </w:tblBorders>
-      <w:tblCellMar>
-        <w:top w:w="0" w:type="dxa"/>
-        <w:left w:w="108" w:type="dxa"/>
-        <w:bottom w:w="0" w:type="dxa"/>
-        <w:right w:w="108" w:type="dxa"/>
-      </w:tblCellMar>
     </w:tblPr>
   </w:style>
 </w:styles>
@@ -5183,7 +5577,7 @@
 </file>
 
 <file path=customXml/itemProps1.xml><?xml version="1.0" encoding="utf-8"?>
-<ds:datastoreItem xmlns:ds="http://schemas.openxmlformats.org/officeDocument/2006/customXml" ds:itemID="{7BD8AAED-B1A3-4857-B029-3534C4AD5A72}">
+<ds:datastoreItem xmlns:ds="http://schemas.openxmlformats.org/officeDocument/2006/customXml" ds:itemID="{606492FE-E79B-49E6-9A7C-F844F2C3127F}">
   <ds:schemaRefs>
     <ds:schemaRef ds:uri="http://schemas.openxmlformats.org/officeDocument/2006/bibliography"/>
   </ds:schemaRefs>

</xml_diff>